<commit_message>
DS - Doubly Linkedlist finished
</commit_message>
<xml_diff>
--- a/Data Structures.docx
+++ b/Data Structures.docx
@@ -11307,19 +11307,7 @@
                               <w:rPr>
                                 <w:i/>
                               </w:rPr>
-                              <w:t xml:space="preserve"> O(</w:t>
-                            </w:r>
-                            <w:r>
-                              <w:rPr>
-                                <w:i/>
-                              </w:rPr>
-                              <w:t>1</w:t>
-                            </w:r>
-                            <w:r>
-                              <w:rPr>
-                                <w:i/>
-                              </w:rPr>
-                              <w:t>)</w:t>
+                              <w:t xml:space="preserve"> O(1)</w:t>
                             </w:r>
                           </w:p>
                         </w:txbxContent>
@@ -11880,19 +11868,7 @@
                               <w:rPr>
                                 <w:i/>
                               </w:rPr>
-                              <w:t xml:space="preserve"> O(</w:t>
-                            </w:r>
-                            <w:r>
-                              <w:rPr>
-                                <w:i/>
-                              </w:rPr>
-                              <w:t>n</w:t>
-                            </w:r>
-                            <w:r>
-                              <w:rPr>
-                                <w:i/>
-                              </w:rPr>
-                              <w:t>)</w:t>
+                              <w:t xml:space="preserve"> O(n)</w:t>
                             </w:r>
                           </w:p>
                         </w:txbxContent>
@@ -12375,26 +12351,14 @@
                               <w:rPr>
                                 <w:i/>
                               </w:rPr>
-                              <w:t>complexity</w:t>
-                            </w:r>
+                              <w:t>complexity(</w:t>
+                            </w:r>
+                            <w:proofErr w:type="gramEnd"/>
                             <w:r>
                               <w:rPr>
                                 <w:i/>
                               </w:rPr>
-                              <w:t>(</w:t>
-                            </w:r>
-                            <w:proofErr w:type="gramEnd"/>
-                            <w:r>
-                              <w:rPr>
-                                <w:i/>
-                              </w:rPr>
-                              <w:t>Worst case)</w:t>
-                            </w:r>
-                            <w:r>
-                              <w:rPr>
-                                <w:i/>
-                              </w:rPr>
-                              <w:t xml:space="preserve"> : O(n)</w:t>
+                              <w:t>Worst case) : O(n)</w:t>
                             </w:r>
                           </w:p>
                           <w:p>
@@ -12776,8 +12740,6 @@
       <w:r>
         <w:t xml:space="preserve"> </w:t>
       </w:r>
-      <w:bookmarkStart w:id="0" w:name="_GoBack"/>
-      <w:bookmarkEnd w:id="0"/>
     </w:p>
     <w:p>
       <w:pPr>
@@ -13293,10 +13255,7 @@
       </w:r>
       <w:proofErr w:type="spellEnd"/>
       <w:r>
-        <w:t>-&gt;</w:t>
-      </w:r>
-      <w:r>
-        <w:t>next ;</w:t>
+        <w:t>-&gt;next ;</w:t>
       </w:r>
     </w:p>
     <w:p>
@@ -13726,19 +13685,7 @@
                               <w:rPr>
                                 <w:i/>
                               </w:rPr>
-                              <w:t xml:space="preserve"> O(</w:t>
-                            </w:r>
-                            <w:r>
-                              <w:rPr>
-                                <w:i/>
-                              </w:rPr>
-                              <w:t>1</w:t>
-                            </w:r>
-                            <w:r>
-                              <w:rPr>
-                                <w:i/>
-                              </w:rPr>
-                              <w:t>)</w:t>
+                              <w:t xml:space="preserve"> O(1)</w:t>
                             </w:r>
                           </w:p>
                         </w:txbxContent>
@@ -14242,19 +14189,7 @@
                               <w:rPr>
                                 <w:i/>
                               </w:rPr>
-                              <w:t xml:space="preserve"> O(</w:t>
-                            </w:r>
-                            <w:r>
-                              <w:rPr>
-                                <w:i/>
-                              </w:rPr>
-                              <w:t>n</w:t>
-                            </w:r>
-                            <w:r>
-                              <w:rPr>
-                                <w:i/>
-                              </w:rPr>
-                              <w:t>)</w:t>
+                              <w:t xml:space="preserve"> O(n)</w:t>
                             </w:r>
                           </w:p>
                         </w:txbxContent>
@@ -14668,19 +14603,7 @@
                         <w:txbxContent>
                           <w:p>
                             <w:r>
-                              <w:t xml:space="preserve">Elements can be deleted by specific </w:t>
-                            </w:r>
-                            <w:r>
-                              <w:t>data/key</w:t>
-                            </w:r>
-                            <w:r>
-                              <w:t xml:space="preserve"> </w:t>
-                            </w:r>
-                            <w:r>
-                              <w:t>also and for this head to singly</w:t>
-                            </w:r>
-                            <w:r>
-                              <w:t xml:space="preserve"> linked list</w:t>
+                              <w:t>Elements can be deleted by specific data/key also and for this head to singly linked list</w:t>
                             </w:r>
                           </w:p>
                         </w:txbxContent>
@@ -15208,10 +15131,7 @@
       <w:proofErr w:type="spellEnd"/>
       <w:proofErr w:type="gramEnd"/>
       <w:r>
-        <w:t xml:space="preserve"> =</w:t>
-      </w:r>
-      <w:r>
-        <w:t xml:space="preserve"> temp-&gt;info ; </w:t>
+        <w:t xml:space="preserve"> = temp-&gt;info ; </w:t>
       </w:r>
     </w:p>
     <w:p>
@@ -15409,6 +15329,2617 @@
       <w:r>
         <w:t>}</w:t>
       </w:r>
+    </w:p>
+    <w:p>
+      <w:pPr>
+        <w:spacing w:after="0" w:line="240" w:lineRule="auto"/>
+        <w:ind w:left="-630"/>
+      </w:pPr>
+    </w:p>
+    <w:p>
+      <w:pPr>
+        <w:spacing w:after="0" w:line="240" w:lineRule="auto"/>
+        <w:ind w:left="-630"/>
+      </w:pPr>
+      <w:r>
+        <w:rPr>
+          <w:noProof/>
+        </w:rPr>
+        <w:lastRenderedPageBreak/>
+        <mc:AlternateContent>
+          <mc:Choice Requires="wps">
+            <w:drawing>
+              <wp:anchor distT="0" distB="0" distL="114300" distR="114300" simplePos="0" relativeHeight="251695104" behindDoc="0" locked="0" layoutInCell="1" allowOverlap="1">
+                <wp:simplePos x="0" y="0"/>
+                <wp:positionH relativeFrom="column">
+                  <wp:posOffset>-220980</wp:posOffset>
+                </wp:positionH>
+                <wp:positionV relativeFrom="paragraph">
+                  <wp:posOffset>-255270</wp:posOffset>
+                </wp:positionV>
+                <wp:extent cx="6400800" cy="5745480"/>
+                <wp:effectExtent l="0" t="0" r="19050" b="26670"/>
+                <wp:wrapNone/>
+                <wp:docPr id="13" name="Text Box 13"/>
+                <wp:cNvGraphicFramePr/>
+                <a:graphic xmlns:a="http://schemas.openxmlformats.org/drawingml/2006/main">
+                  <a:graphicData uri="http://schemas.microsoft.com/office/word/2010/wordprocessingShape">
+                    <wps:wsp>
+                      <wps:cNvSpPr txBox="1"/>
+                      <wps:spPr>
+                        <a:xfrm>
+                          <a:off x="0" y="0"/>
+                          <a:ext cx="6400800" cy="5745480"/>
+                        </a:xfrm>
+                        <a:prstGeom prst="rect">
+                          <a:avLst/>
+                        </a:prstGeom>
+                        <a:solidFill>
+                          <a:schemeClr val="lt1"/>
+                        </a:solidFill>
+                        <a:ln w="6350">
+                          <a:solidFill>
+                            <a:prstClr val="black"/>
+                          </a:solidFill>
+                        </a:ln>
+                        <a:effectLst/>
+                      </wps:spPr>
+                      <wps:style>
+                        <a:lnRef idx="0">
+                          <a:schemeClr val="accent1"/>
+                        </a:lnRef>
+                        <a:fillRef idx="0">
+                          <a:schemeClr val="accent1"/>
+                        </a:fillRef>
+                        <a:effectRef idx="0">
+                          <a:schemeClr val="accent1"/>
+                        </a:effectRef>
+                        <a:fontRef idx="minor">
+                          <a:schemeClr val="dk1"/>
+                        </a:fontRef>
+                      </wps:style>
+                      <wps:txbx>
+                        <w:txbxContent>
+                          <w:p>
+                            <w:pPr>
+                              <w:spacing w:after="0" w:line="240" w:lineRule="auto"/>
+                              <w:rPr>
+                                <w:b/>
+                              </w:rPr>
+                            </w:pPr>
+                            <w:proofErr w:type="spellStart"/>
+                            <w:proofErr w:type="gramStart"/>
+                            <w:r>
+                              <w:rPr>
+                                <w:b/>
+                              </w:rPr>
+                              <w:t>int</w:t>
+                            </w:r>
+                            <w:proofErr w:type="spellEnd"/>
+                            <w:proofErr w:type="gramEnd"/>
+                            <w:r>
+                              <w:rPr>
+                                <w:b/>
+                              </w:rPr>
+                              <w:t xml:space="preserve"> </w:t>
+                            </w:r>
+                            <w:proofErr w:type="spellStart"/>
+                            <w:r>
+                              <w:rPr>
+                                <w:b/>
+                              </w:rPr>
+                              <w:t>deleteAtPos</w:t>
+                            </w:r>
+                            <w:proofErr w:type="spellEnd"/>
+                            <w:r>
+                              <w:rPr>
+                                <w:b/>
+                              </w:rPr>
+                              <w:t xml:space="preserve">(node**head , </w:t>
+                            </w:r>
+                            <w:proofErr w:type="spellStart"/>
+                            <w:r>
+                              <w:rPr>
+                                <w:b/>
+                              </w:rPr>
+                              <w:t>int</w:t>
+                            </w:r>
+                            <w:proofErr w:type="spellEnd"/>
+                            <w:r>
+                              <w:rPr>
+                                <w:b/>
+                              </w:rPr>
+                              <w:t xml:space="preserve"> </w:t>
+                            </w:r>
+                            <w:proofErr w:type="spellStart"/>
+                            <w:r>
+                              <w:rPr>
+                                <w:b/>
+                              </w:rPr>
+                              <w:t>pos</w:t>
+                            </w:r>
+                            <w:proofErr w:type="spellEnd"/>
+                            <w:r>
+                              <w:rPr>
+                                <w:b/>
+                              </w:rPr>
+                              <w:t>)</w:t>
+                            </w:r>
+                          </w:p>
+                          <w:p>
+                            <w:pPr>
+                              <w:spacing w:after="0" w:line="240" w:lineRule="auto"/>
+                              <w:rPr>
+                                <w:b/>
+                              </w:rPr>
+                            </w:pPr>
+                            <w:r>
+                              <w:rPr>
+                                <w:b/>
+                              </w:rPr>
+                              <w:t>{</w:t>
+                            </w:r>
+                          </w:p>
+                          <w:p>
+                            <w:pPr>
+                              <w:spacing w:after="0" w:line="240" w:lineRule="auto"/>
+                              <w:rPr>
+                                <w:b/>
+                              </w:rPr>
+                            </w:pPr>
+                            <w:r>
+                              <w:rPr>
+                                <w:b/>
+                              </w:rPr>
+                              <w:tab/>
+                            </w:r>
+                            <w:proofErr w:type="gramStart"/>
+                            <w:r>
+                              <w:rPr>
+                                <w:b/>
+                              </w:rPr>
+                              <w:t>if(</w:t>
+                            </w:r>
+                            <w:proofErr w:type="gramEnd"/>
+                            <w:r>
+                              <w:rPr>
+                                <w:b/>
+                              </w:rPr>
+                              <w:t>*head == NULL)</w:t>
+                            </w:r>
+                          </w:p>
+                          <w:p>
+                            <w:pPr>
+                              <w:spacing w:after="0" w:line="240" w:lineRule="auto"/>
+                              <w:rPr>
+                                <w:b/>
+                              </w:rPr>
+                            </w:pPr>
+                            <w:r>
+                              <w:rPr>
+                                <w:b/>
+                              </w:rPr>
+                              <w:tab/>
+                              <w:t>{</w:t>
+                            </w:r>
+                          </w:p>
+                          <w:p>
+                            <w:pPr>
+                              <w:spacing w:after="0" w:line="240" w:lineRule="auto"/>
+                              <w:rPr>
+                                <w:b/>
+                              </w:rPr>
+                            </w:pPr>
+                            <w:r>
+                              <w:rPr>
+                                <w:b/>
+                              </w:rPr>
+                              <w:tab/>
+                            </w:r>
+                            <w:r>
+                              <w:rPr>
+                                <w:b/>
+                              </w:rPr>
+                              <w:tab/>
+                            </w:r>
+                            <w:proofErr w:type="spellStart"/>
+                            <w:proofErr w:type="gramStart"/>
+                            <w:r>
+                              <w:rPr>
+                                <w:b/>
+                              </w:rPr>
+                              <w:t>cout</w:t>
+                            </w:r>
+                            <w:proofErr w:type="spellEnd"/>
+                            <w:proofErr w:type="gramEnd"/>
+                            <w:r>
+                              <w:rPr>
+                                <w:b/>
+                              </w:rPr>
+                              <w:t xml:space="preserve"> &lt;&lt; "List is empty" &lt;&lt;</w:t>
+                            </w:r>
+                            <w:proofErr w:type="spellStart"/>
+                            <w:r>
+                              <w:rPr>
+                                <w:b/>
+                              </w:rPr>
+                              <w:t>endl</w:t>
+                            </w:r>
+                            <w:proofErr w:type="spellEnd"/>
+                            <w:r>
+                              <w:rPr>
+                                <w:b/>
+                              </w:rPr>
+                              <w:t xml:space="preserve"> ;</w:t>
+                            </w:r>
+                          </w:p>
+                          <w:p>
+                            <w:pPr>
+                              <w:spacing w:after="0" w:line="240" w:lineRule="auto"/>
+                              <w:rPr>
+                                <w:b/>
+                              </w:rPr>
+                            </w:pPr>
+                            <w:r>
+                              <w:rPr>
+                                <w:b/>
+                              </w:rPr>
+                              <w:tab/>
+                            </w:r>
+                            <w:r>
+                              <w:rPr>
+                                <w:b/>
+                              </w:rPr>
+                              <w:tab/>
+                            </w:r>
+                            <w:proofErr w:type="gramStart"/>
+                            <w:r>
+                              <w:rPr>
+                                <w:b/>
+                              </w:rPr>
+                              <w:t>return</w:t>
+                            </w:r>
+                            <w:proofErr w:type="gramEnd"/>
+                            <w:r>
+                              <w:rPr>
+                                <w:b/>
+                              </w:rPr>
+                              <w:t xml:space="preserve"> -9999 ;  </w:t>
+                            </w:r>
+                          </w:p>
+                          <w:p>
+                            <w:pPr>
+                              <w:spacing w:after="0" w:line="240" w:lineRule="auto"/>
+                              <w:rPr>
+                                <w:b/>
+                              </w:rPr>
+                            </w:pPr>
+                            <w:r>
+                              <w:rPr>
+                                <w:b/>
+                              </w:rPr>
+                              <w:tab/>
+                              <w:t>}</w:t>
+                            </w:r>
+                          </w:p>
+                          <w:p>
+                            <w:pPr>
+                              <w:spacing w:after="0" w:line="240" w:lineRule="auto"/>
+                              <w:rPr>
+                                <w:b/>
+                              </w:rPr>
+                            </w:pPr>
+                            <w:r>
+                              <w:rPr>
+                                <w:b/>
+                              </w:rPr>
+                              <w:tab/>
+                            </w:r>
+                            <w:proofErr w:type="spellStart"/>
+                            <w:proofErr w:type="gramStart"/>
+                            <w:r>
+                              <w:rPr>
+                                <w:b/>
+                              </w:rPr>
+                              <w:t>int</w:t>
+                            </w:r>
+                            <w:proofErr w:type="spellEnd"/>
+                            <w:proofErr w:type="gramEnd"/>
+                            <w:r>
+                              <w:rPr>
+                                <w:b/>
+                              </w:rPr>
+                              <w:t xml:space="preserve"> item , count ;</w:t>
+                            </w:r>
+                          </w:p>
+                          <w:p>
+                            <w:pPr>
+                              <w:spacing w:after="0" w:line="240" w:lineRule="auto"/>
+                              <w:rPr>
+                                <w:b/>
+                              </w:rPr>
+                            </w:pPr>
+                            <w:r>
+                              <w:rPr>
+                                <w:b/>
+                              </w:rPr>
+                              <w:tab/>
+                            </w:r>
+                            <w:proofErr w:type="gramStart"/>
+                            <w:r>
+                              <w:rPr>
+                                <w:b/>
+                              </w:rPr>
+                              <w:t>node</w:t>
+                            </w:r>
+                            <w:proofErr w:type="gramEnd"/>
+                            <w:r>
+                              <w:rPr>
+                                <w:b/>
+                              </w:rPr>
+                              <w:t xml:space="preserve"> *temp  = (*head);</w:t>
+                            </w:r>
+                          </w:p>
+                          <w:p>
+                            <w:pPr>
+                              <w:spacing w:after="0" w:line="240" w:lineRule="auto"/>
+                              <w:rPr>
+                                <w:b/>
+                              </w:rPr>
+                            </w:pPr>
+                            <w:r>
+                              <w:rPr>
+                                <w:b/>
+                              </w:rPr>
+                              <w:tab/>
+                            </w:r>
+                            <w:proofErr w:type="gramStart"/>
+                            <w:r>
+                              <w:rPr>
+                                <w:b/>
+                              </w:rPr>
+                              <w:t>if(</w:t>
+                            </w:r>
+                            <w:proofErr w:type="spellStart"/>
+                            <w:proofErr w:type="gramEnd"/>
+                            <w:r>
+                              <w:rPr>
+                                <w:b/>
+                              </w:rPr>
+                              <w:t>pos</w:t>
+                            </w:r>
+                            <w:proofErr w:type="spellEnd"/>
+                            <w:r>
+                              <w:rPr>
+                                <w:b/>
+                              </w:rPr>
+                              <w:t xml:space="preserve"> == 1)</w:t>
+                            </w:r>
+                          </w:p>
+                          <w:p>
+                            <w:pPr>
+                              <w:spacing w:after="0" w:line="240" w:lineRule="auto"/>
+                              <w:rPr>
+                                <w:b/>
+                              </w:rPr>
+                            </w:pPr>
+                            <w:r>
+                              <w:rPr>
+                                <w:b/>
+                              </w:rPr>
+                              <w:tab/>
+                              <w:t>{</w:t>
+                            </w:r>
+                          </w:p>
+                          <w:p>
+                            <w:pPr>
+                              <w:spacing w:after="0" w:line="240" w:lineRule="auto"/>
+                              <w:rPr>
+                                <w:b/>
+                              </w:rPr>
+                            </w:pPr>
+                            <w:r>
+                              <w:rPr>
+                                <w:b/>
+                              </w:rPr>
+                              <w:tab/>
+                            </w:r>
+                            <w:r>
+                              <w:rPr>
+                                <w:b/>
+                              </w:rPr>
+                              <w:tab/>
+                            </w:r>
+                            <w:proofErr w:type="gramStart"/>
+                            <w:r>
+                              <w:rPr>
+                                <w:b/>
+                              </w:rPr>
+                              <w:t>item</w:t>
+                            </w:r>
+                            <w:proofErr w:type="gramEnd"/>
+                            <w:r>
+                              <w:rPr>
+                                <w:b/>
+                              </w:rPr>
+                              <w:t xml:space="preserve"> = (*head)-&gt;data ; </w:t>
+                            </w:r>
+                          </w:p>
+                          <w:p>
+                            <w:pPr>
+                              <w:spacing w:after="0" w:line="240" w:lineRule="auto"/>
+                              <w:rPr>
+                                <w:b/>
+                              </w:rPr>
+                            </w:pPr>
+                            <w:r>
+                              <w:rPr>
+                                <w:b/>
+                              </w:rPr>
+                              <w:tab/>
+                            </w:r>
+                            <w:r>
+                              <w:rPr>
+                                <w:b/>
+                              </w:rPr>
+                              <w:tab/>
+                              <w:t>*head = (*head</w:t>
+                            </w:r>
+                            <w:proofErr w:type="gramStart"/>
+                            <w:r>
+                              <w:rPr>
+                                <w:b/>
+                              </w:rPr>
+                              <w:t>)-</w:t>
+                            </w:r>
+                            <w:proofErr w:type="gramEnd"/>
+                            <w:r>
+                              <w:rPr>
+                                <w:b/>
+                              </w:rPr>
+                              <w:t xml:space="preserve">&gt;next ; </w:t>
+                            </w:r>
+                          </w:p>
+                          <w:p>
+                            <w:pPr>
+                              <w:spacing w:after="0" w:line="240" w:lineRule="auto"/>
+                              <w:rPr>
+                                <w:b/>
+                              </w:rPr>
+                            </w:pPr>
+                            <w:r>
+                              <w:rPr>
+                                <w:b/>
+                              </w:rPr>
+                              <w:tab/>
+                            </w:r>
+                            <w:r>
+                              <w:rPr>
+                                <w:b/>
+                              </w:rPr>
+                              <w:tab/>
+                              <w:t>(*head)-&gt;</w:t>
+                            </w:r>
+                            <w:proofErr w:type="spellStart"/>
+                            <w:r>
+                              <w:rPr>
+                                <w:b/>
+                              </w:rPr>
+                              <w:t>prev</w:t>
+                            </w:r>
+                            <w:proofErr w:type="spellEnd"/>
+                            <w:r>
+                              <w:rPr>
+                                <w:b/>
+                              </w:rPr>
+                              <w:t xml:space="preserve"> = </w:t>
+                            </w:r>
+                            <w:proofErr w:type="gramStart"/>
+                            <w:r>
+                              <w:rPr>
+                                <w:b/>
+                              </w:rPr>
+                              <w:t>NULL ;</w:t>
+                            </w:r>
+                            <w:proofErr w:type="gramEnd"/>
+                            <w:r>
+                              <w:rPr>
+                                <w:b/>
+                              </w:rPr>
+                              <w:t xml:space="preserve"> </w:t>
+                            </w:r>
+                          </w:p>
+                          <w:p>
+                            <w:pPr>
+                              <w:spacing w:after="0" w:line="240" w:lineRule="auto"/>
+                              <w:rPr>
+                                <w:b/>
+                              </w:rPr>
+                            </w:pPr>
+                            <w:r>
+                              <w:rPr>
+                                <w:b/>
+                              </w:rPr>
+                              <w:tab/>
+                              <w:t xml:space="preserve">} </w:t>
+                            </w:r>
+                          </w:p>
+                          <w:p>
+                            <w:pPr>
+                              <w:spacing w:after="0" w:line="240" w:lineRule="auto"/>
+                              <w:rPr>
+                                <w:b/>
+                              </w:rPr>
+                            </w:pPr>
+                            <w:r>
+                              <w:rPr>
+                                <w:b/>
+                              </w:rPr>
+                              <w:tab/>
+                            </w:r>
+                            <w:proofErr w:type="gramStart"/>
+                            <w:r>
+                              <w:rPr>
+                                <w:b/>
+                              </w:rPr>
+                              <w:t>else</w:t>
+                            </w:r>
+                            <w:proofErr w:type="gramEnd"/>
+                          </w:p>
+                          <w:p>
+                            <w:pPr>
+                              <w:spacing w:after="0" w:line="240" w:lineRule="auto"/>
+                              <w:rPr>
+                                <w:b/>
+                              </w:rPr>
+                            </w:pPr>
+                            <w:r>
+                              <w:rPr>
+                                <w:b/>
+                              </w:rPr>
+                              <w:tab/>
+                              <w:t>{</w:t>
+                            </w:r>
+                          </w:p>
+                          <w:p>
+                            <w:pPr>
+                              <w:spacing w:after="0" w:line="240" w:lineRule="auto"/>
+                              <w:rPr>
+                                <w:b/>
+                              </w:rPr>
+                            </w:pPr>
+                            <w:r>
+                              <w:rPr>
+                                <w:b/>
+                              </w:rPr>
+                              <w:tab/>
+                            </w:r>
+                            <w:r>
+                              <w:rPr>
+                                <w:b/>
+                              </w:rPr>
+                              <w:tab/>
+                            </w:r>
+                            <w:proofErr w:type="gramStart"/>
+                            <w:r>
+                              <w:rPr>
+                                <w:b/>
+                              </w:rPr>
+                              <w:t>count</w:t>
+                            </w:r>
+                            <w:proofErr w:type="gramEnd"/>
+                            <w:r>
+                              <w:rPr>
+                                <w:b/>
+                              </w:rPr>
+                              <w:t xml:space="preserve"> = 1 ; </w:t>
+                            </w:r>
+                          </w:p>
+                          <w:p>
+                            <w:pPr>
+                              <w:spacing w:after="0" w:line="240" w:lineRule="auto"/>
+                              <w:rPr>
+                                <w:b/>
+                              </w:rPr>
+                            </w:pPr>
+                            <w:r>
+                              <w:rPr>
+                                <w:b/>
+                              </w:rPr>
+                              <w:tab/>
+                            </w:r>
+                            <w:r>
+                              <w:rPr>
+                                <w:b/>
+                              </w:rPr>
+                              <w:tab/>
+                            </w:r>
+                            <w:proofErr w:type="gramStart"/>
+                            <w:r>
+                              <w:rPr>
+                                <w:b/>
+                              </w:rPr>
+                              <w:t>while(</w:t>
+                            </w:r>
+                            <w:proofErr w:type="gramEnd"/>
+                            <w:r>
+                              <w:rPr>
+                                <w:b/>
+                              </w:rPr>
+                              <w:t>temp!=NULL &amp;&amp; count!=</w:t>
+                            </w:r>
+                            <w:proofErr w:type="spellStart"/>
+                            <w:r>
+                              <w:rPr>
+                                <w:b/>
+                              </w:rPr>
+                              <w:t>pos</w:t>
+                            </w:r>
+                            <w:proofErr w:type="spellEnd"/>
+                            <w:r>
+                              <w:rPr>
+                                <w:b/>
+                              </w:rPr>
+                              <w:t>)</w:t>
+                            </w:r>
+                          </w:p>
+                          <w:p>
+                            <w:pPr>
+                              <w:spacing w:after="0" w:line="240" w:lineRule="auto"/>
+                              <w:rPr>
+                                <w:b/>
+                              </w:rPr>
+                            </w:pPr>
+                            <w:r>
+                              <w:rPr>
+                                <w:b/>
+                              </w:rPr>
+                              <w:tab/>
+                            </w:r>
+                            <w:r>
+                              <w:rPr>
+                                <w:b/>
+                              </w:rPr>
+                              <w:tab/>
+                              <w:t>{</w:t>
+                            </w:r>
+                          </w:p>
+                          <w:p>
+                            <w:pPr>
+                              <w:spacing w:after="0" w:line="240" w:lineRule="auto"/>
+                              <w:rPr>
+                                <w:b/>
+                              </w:rPr>
+                            </w:pPr>
+                            <w:r>
+                              <w:rPr>
+                                <w:b/>
+                              </w:rPr>
+                              <w:tab/>
+                            </w:r>
+                            <w:r>
+                              <w:rPr>
+                                <w:b/>
+                              </w:rPr>
+                              <w:tab/>
+                            </w:r>
+                            <w:r>
+                              <w:rPr>
+                                <w:b/>
+                              </w:rPr>
+                              <w:tab/>
+                            </w:r>
+                            <w:proofErr w:type="gramStart"/>
+                            <w:r>
+                              <w:rPr>
+                                <w:b/>
+                              </w:rPr>
+                              <w:t>temp</w:t>
+                            </w:r>
+                            <w:proofErr w:type="gramEnd"/>
+                            <w:r>
+                              <w:rPr>
+                                <w:b/>
+                              </w:rPr>
+                              <w:t xml:space="preserve"> = temp-&gt;next ; </w:t>
+                            </w:r>
+                          </w:p>
+                          <w:p>
+                            <w:pPr>
+                              <w:spacing w:after="0" w:line="240" w:lineRule="auto"/>
+                              <w:rPr>
+                                <w:b/>
+                              </w:rPr>
+                            </w:pPr>
+                            <w:r>
+                              <w:rPr>
+                                <w:b/>
+                              </w:rPr>
+                              <w:tab/>
+                            </w:r>
+                            <w:r>
+                              <w:rPr>
+                                <w:b/>
+                              </w:rPr>
+                              <w:tab/>
+                            </w:r>
+                            <w:r>
+                              <w:rPr>
+                                <w:b/>
+                              </w:rPr>
+                              <w:tab/>
+                            </w:r>
+                            <w:proofErr w:type="gramStart"/>
+                            <w:r>
+                              <w:rPr>
+                                <w:b/>
+                              </w:rPr>
+                              <w:t>count</w:t>
+                            </w:r>
+                            <w:proofErr w:type="gramEnd"/>
+                            <w:r>
+                              <w:rPr>
+                                <w:b/>
+                              </w:rPr>
+                              <w:t xml:space="preserve"> ++ ; </w:t>
+                            </w:r>
+                          </w:p>
+                          <w:p>
+                            <w:pPr>
+                              <w:spacing w:after="0" w:line="240" w:lineRule="auto"/>
+                              <w:rPr>
+                                <w:b/>
+                              </w:rPr>
+                            </w:pPr>
+                            <w:r>
+                              <w:rPr>
+                                <w:b/>
+                              </w:rPr>
+                              <w:tab/>
+                            </w:r>
+                            <w:r>
+                              <w:rPr>
+                                <w:b/>
+                              </w:rPr>
+                              <w:tab/>
+                              <w:t>}</w:t>
+                            </w:r>
+                          </w:p>
+                          <w:p>
+                            <w:pPr>
+                              <w:spacing w:after="0" w:line="240" w:lineRule="auto"/>
+                              <w:rPr>
+                                <w:b/>
+                              </w:rPr>
+                            </w:pPr>
+                            <w:r>
+                              <w:rPr>
+                                <w:b/>
+                              </w:rPr>
+                              <w:tab/>
+                            </w:r>
+                            <w:r>
+                              <w:rPr>
+                                <w:b/>
+                              </w:rPr>
+                              <w:tab/>
+                            </w:r>
+                            <w:proofErr w:type="gramStart"/>
+                            <w:r>
+                              <w:rPr>
+                                <w:b/>
+                              </w:rPr>
+                              <w:t>item</w:t>
+                            </w:r>
+                            <w:proofErr w:type="gramEnd"/>
+                            <w:r>
+                              <w:rPr>
+                                <w:b/>
+                              </w:rPr>
+                              <w:t xml:space="preserve"> = temp-&gt;data ; </w:t>
+                            </w:r>
+                          </w:p>
+                          <w:p>
+                            <w:pPr>
+                              <w:spacing w:after="0" w:line="240" w:lineRule="auto"/>
+                              <w:rPr>
+                                <w:b/>
+                              </w:rPr>
+                            </w:pPr>
+                            <w:r>
+                              <w:rPr>
+                                <w:b/>
+                              </w:rPr>
+                              <w:tab/>
+                            </w:r>
+                            <w:r>
+                              <w:rPr>
+                                <w:b/>
+                              </w:rPr>
+                              <w:tab/>
+                            </w:r>
+                            <w:proofErr w:type="gramStart"/>
+                            <w:r>
+                              <w:rPr>
+                                <w:b/>
+                              </w:rPr>
+                              <w:t>temp</w:t>
+                            </w:r>
+                            <w:proofErr w:type="gramEnd"/>
+                            <w:r>
+                              <w:rPr>
+                                <w:b/>
+                              </w:rPr>
+                              <w:t>-&gt;</w:t>
+                            </w:r>
+                            <w:proofErr w:type="spellStart"/>
+                            <w:r>
+                              <w:rPr>
+                                <w:b/>
+                              </w:rPr>
+                              <w:t>prev</w:t>
+                            </w:r>
+                            <w:proofErr w:type="spellEnd"/>
+                            <w:r>
+                              <w:rPr>
+                                <w:b/>
+                              </w:rPr>
+                              <w:t>-&gt;next = temp-&gt;next ;</w:t>
+                            </w:r>
+                          </w:p>
+                          <w:p>
+                            <w:pPr>
+                              <w:spacing w:after="0" w:line="240" w:lineRule="auto"/>
+                              <w:rPr>
+                                <w:b/>
+                              </w:rPr>
+                            </w:pPr>
+                            <w:r>
+                              <w:rPr>
+                                <w:b/>
+                              </w:rPr>
+                              <w:tab/>
+                            </w:r>
+                            <w:r>
+                              <w:rPr>
+                                <w:b/>
+                              </w:rPr>
+                              <w:tab/>
+                            </w:r>
+                            <w:proofErr w:type="gramStart"/>
+                            <w:r>
+                              <w:rPr>
+                                <w:b/>
+                              </w:rPr>
+                              <w:t>if(</w:t>
+                            </w:r>
+                            <w:proofErr w:type="gramEnd"/>
+                            <w:r>
+                              <w:rPr>
+                                <w:b/>
+                              </w:rPr>
+                              <w:t>temp-&gt;next!=NULL)</w:t>
+                            </w:r>
+                          </w:p>
+                          <w:p>
+                            <w:pPr>
+                              <w:spacing w:after="0" w:line="240" w:lineRule="auto"/>
+                              <w:rPr>
+                                <w:b/>
+                              </w:rPr>
+                            </w:pPr>
+                            <w:r>
+                              <w:rPr>
+                                <w:b/>
+                              </w:rPr>
+                              <w:tab/>
+                            </w:r>
+                            <w:r>
+                              <w:rPr>
+                                <w:b/>
+                              </w:rPr>
+                              <w:tab/>
+                            </w:r>
+                            <w:r>
+                              <w:rPr>
+                                <w:b/>
+                              </w:rPr>
+                              <w:tab/>
+                            </w:r>
+                            <w:proofErr w:type="gramStart"/>
+                            <w:r>
+                              <w:rPr>
+                                <w:b/>
+                              </w:rPr>
+                              <w:t>temp</w:t>
+                            </w:r>
+                            <w:proofErr w:type="gramEnd"/>
+                            <w:r>
+                              <w:rPr>
+                                <w:b/>
+                              </w:rPr>
+                              <w:t>-&gt;next-&gt;</w:t>
+                            </w:r>
+                            <w:proofErr w:type="spellStart"/>
+                            <w:r>
+                              <w:rPr>
+                                <w:b/>
+                              </w:rPr>
+                              <w:t>prev</w:t>
+                            </w:r>
+                            <w:proofErr w:type="spellEnd"/>
+                            <w:r>
+                              <w:rPr>
+                                <w:b/>
+                              </w:rPr>
+                              <w:t xml:space="preserve"> = temp-&gt;</w:t>
+                            </w:r>
+                            <w:proofErr w:type="spellStart"/>
+                            <w:r>
+                              <w:rPr>
+                                <w:b/>
+                              </w:rPr>
+                              <w:t>prev</w:t>
+                            </w:r>
+                            <w:proofErr w:type="spellEnd"/>
+                            <w:r>
+                              <w:rPr>
+                                <w:b/>
+                              </w:rPr>
+                              <w:t xml:space="preserve"> ;</w:t>
+                            </w:r>
+                          </w:p>
+                          <w:p>
+                            <w:pPr>
+                              <w:spacing w:after="0" w:line="240" w:lineRule="auto"/>
+                              <w:rPr>
+                                <w:b/>
+                              </w:rPr>
+                            </w:pPr>
+                            <w:r>
+                              <w:rPr>
+                                <w:b/>
+                              </w:rPr>
+                              <w:tab/>
+                            </w:r>
+                            <w:r>
+                              <w:rPr>
+                                <w:b/>
+                              </w:rPr>
+                              <w:tab/>
+                            </w:r>
+                            <w:proofErr w:type="gramStart"/>
+                            <w:r>
+                              <w:rPr>
+                                <w:b/>
+                              </w:rPr>
+                              <w:t>temp</w:t>
+                            </w:r>
+                            <w:proofErr w:type="gramEnd"/>
+                            <w:r>
+                              <w:rPr>
+                                <w:b/>
+                              </w:rPr>
+                              <w:t>-&gt;next = temp-&gt;</w:t>
+                            </w:r>
+                            <w:proofErr w:type="spellStart"/>
+                            <w:r>
+                              <w:rPr>
+                                <w:b/>
+                              </w:rPr>
+                              <w:t>prev</w:t>
+                            </w:r>
+                            <w:proofErr w:type="spellEnd"/>
+                            <w:r>
+                              <w:rPr>
+                                <w:b/>
+                              </w:rPr>
+                              <w:t xml:space="preserve"> = NULL ;  </w:t>
+                            </w:r>
+                          </w:p>
+                          <w:p>
+                            <w:pPr>
+                              <w:spacing w:after="0" w:line="240" w:lineRule="auto"/>
+                              <w:rPr>
+                                <w:b/>
+                              </w:rPr>
+                            </w:pPr>
+                            <w:r>
+                              <w:rPr>
+                                <w:b/>
+                              </w:rPr>
+                              <w:tab/>
+                              <w:t>}</w:t>
+                            </w:r>
+                          </w:p>
+                          <w:p>
+                            <w:pPr>
+                              <w:spacing w:after="0" w:line="240" w:lineRule="auto"/>
+                              <w:rPr>
+                                <w:b/>
+                              </w:rPr>
+                            </w:pPr>
+                            <w:r>
+                              <w:rPr>
+                                <w:b/>
+                              </w:rPr>
+                              <w:tab/>
+                            </w:r>
+                          </w:p>
+                          <w:p>
+                            <w:pPr>
+                              <w:spacing w:after="0" w:line="240" w:lineRule="auto"/>
+                              <w:rPr>
+                                <w:b/>
+                              </w:rPr>
+                            </w:pPr>
+                            <w:r>
+                              <w:rPr>
+                                <w:b/>
+                              </w:rPr>
+                              <w:tab/>
+                            </w:r>
+                            <w:proofErr w:type="gramStart"/>
+                            <w:r>
+                              <w:rPr>
+                                <w:b/>
+                              </w:rPr>
+                              <w:t>delete</w:t>
+                            </w:r>
+                            <w:proofErr w:type="gramEnd"/>
+                            <w:r>
+                              <w:rPr>
+                                <w:b/>
+                              </w:rPr>
+                              <w:t xml:space="preserve"> temp ; </w:t>
+                            </w:r>
+                          </w:p>
+                          <w:p>
+                            <w:pPr>
+                              <w:spacing w:after="0" w:line="240" w:lineRule="auto"/>
+                              <w:rPr>
+                                <w:b/>
+                              </w:rPr>
+                            </w:pPr>
+                            <w:r>
+                              <w:rPr>
+                                <w:b/>
+                              </w:rPr>
+                              <w:tab/>
+                            </w:r>
+                            <w:proofErr w:type="gramStart"/>
+                            <w:r>
+                              <w:rPr>
+                                <w:b/>
+                              </w:rPr>
+                              <w:t>return</w:t>
+                            </w:r>
+                            <w:proofErr w:type="gramEnd"/>
+                            <w:r>
+                              <w:rPr>
+                                <w:b/>
+                              </w:rPr>
+                              <w:t xml:space="preserve"> item ; </w:t>
+                            </w:r>
+                          </w:p>
+                          <w:p>
+                            <w:pPr>
+                              <w:spacing w:after="0" w:line="240" w:lineRule="auto"/>
+                              <w:rPr>
+                                <w:b/>
+                              </w:rPr>
+                            </w:pPr>
+                            <w:r>
+                              <w:rPr>
+                                <w:b/>
+                              </w:rPr>
+                              <w:t>}</w:t>
+                            </w:r>
+                          </w:p>
+                        </w:txbxContent>
+                      </wps:txbx>
+                      <wps:bodyPr rot="0" spcFirstLastPara="0" vertOverflow="overflow" horzOverflow="overflow" vert="horz" wrap="square" lIns="91440" tIns="45720" rIns="91440" bIns="45720" numCol="1" spcCol="0" rtlCol="0" fromWordArt="0" anchor="t" anchorCtr="0" forceAA="0" compatLnSpc="1">
+                        <a:prstTxWarp prst="textNoShape">
+                          <a:avLst/>
+                        </a:prstTxWarp>
+                        <a:noAutofit/>
+                      </wps:bodyPr>
+                    </wps:wsp>
+                  </a:graphicData>
+                </a:graphic>
+                <wp14:sizeRelV relativeFrom="margin">
+                  <wp14:pctHeight>0</wp14:pctHeight>
+                </wp14:sizeRelV>
+              </wp:anchor>
+            </w:drawing>
+          </mc:Choice>
+          <mc:Fallback>
+            <w:pict>
+              <v:shapetype id="_x0000_t202" coordsize="21600,21600" o:spt="202" path="m,l,21600r21600,l21600,xe">
+                <v:stroke joinstyle="miter"/>
+                <v:path gradientshapeok="t" o:connecttype="rect"/>
+              </v:shapetype>
+              <v:shape id="Text Box 13" o:spid="_x0000_s1048" type="#_x0000_t202" style="position:absolute;left:0;text-align:left;margin-left:-17.4pt;margin-top:-20.1pt;width:7in;height:452.4pt;z-index:251695104;visibility:visible;mso-wrap-style:square;mso-height-percent:0;mso-wrap-distance-left:9pt;mso-wrap-distance-top:0;mso-wrap-distance-right:9pt;mso-wrap-distance-bottom:0;mso-position-horizontal:absolute;mso-position-horizontal-relative:text;mso-position-vertical:absolute;mso-position-vertical-relative:text;mso-height-percent:0;mso-height-relative:margin;v-text-anchor:top" o:gfxdata="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" fillcolor="white [3201]" strokeweight=".5pt">
+                <v:textbox>
+                  <w:txbxContent>
+                    <w:p>
+                      <w:pPr>
+                        <w:spacing w:after="0" w:line="240" w:lineRule="auto"/>
+                        <w:rPr>
+                          <w:b/>
+                        </w:rPr>
+                      </w:pPr>
+                      <w:proofErr w:type="spellStart"/>
+                      <w:proofErr w:type="gramStart"/>
+                      <w:r>
+                        <w:rPr>
+                          <w:b/>
+                        </w:rPr>
+                        <w:t>int</w:t>
+                      </w:r>
+                      <w:proofErr w:type="spellEnd"/>
+                      <w:proofErr w:type="gramEnd"/>
+                      <w:r>
+                        <w:rPr>
+                          <w:b/>
+                        </w:rPr>
+                        <w:t xml:space="preserve"> </w:t>
+                      </w:r>
+                      <w:proofErr w:type="spellStart"/>
+                      <w:r>
+                        <w:rPr>
+                          <w:b/>
+                        </w:rPr>
+                        <w:t>deleteAtPos</w:t>
+                      </w:r>
+                      <w:proofErr w:type="spellEnd"/>
+                      <w:r>
+                        <w:rPr>
+                          <w:b/>
+                        </w:rPr>
+                        <w:t xml:space="preserve">(node**head , </w:t>
+                      </w:r>
+                      <w:proofErr w:type="spellStart"/>
+                      <w:r>
+                        <w:rPr>
+                          <w:b/>
+                        </w:rPr>
+                        <w:t>int</w:t>
+                      </w:r>
+                      <w:proofErr w:type="spellEnd"/>
+                      <w:r>
+                        <w:rPr>
+                          <w:b/>
+                        </w:rPr>
+                        <w:t xml:space="preserve"> </w:t>
+                      </w:r>
+                      <w:proofErr w:type="spellStart"/>
+                      <w:r>
+                        <w:rPr>
+                          <w:b/>
+                        </w:rPr>
+                        <w:t>pos</w:t>
+                      </w:r>
+                      <w:proofErr w:type="spellEnd"/>
+                      <w:r>
+                        <w:rPr>
+                          <w:b/>
+                        </w:rPr>
+                        <w:t>)</w:t>
+                      </w:r>
+                    </w:p>
+                    <w:p>
+                      <w:pPr>
+                        <w:spacing w:after="0" w:line="240" w:lineRule="auto"/>
+                        <w:rPr>
+                          <w:b/>
+                        </w:rPr>
+                      </w:pPr>
+                      <w:r>
+                        <w:rPr>
+                          <w:b/>
+                        </w:rPr>
+                        <w:t>{</w:t>
+                      </w:r>
+                    </w:p>
+                    <w:p>
+                      <w:pPr>
+                        <w:spacing w:after="0" w:line="240" w:lineRule="auto"/>
+                        <w:rPr>
+                          <w:b/>
+                        </w:rPr>
+                      </w:pPr>
+                      <w:r>
+                        <w:rPr>
+                          <w:b/>
+                        </w:rPr>
+                        <w:tab/>
+                      </w:r>
+                      <w:proofErr w:type="gramStart"/>
+                      <w:r>
+                        <w:rPr>
+                          <w:b/>
+                        </w:rPr>
+                        <w:t>if(</w:t>
+                      </w:r>
+                      <w:proofErr w:type="gramEnd"/>
+                      <w:r>
+                        <w:rPr>
+                          <w:b/>
+                        </w:rPr>
+                        <w:t>*head == NULL)</w:t>
+                      </w:r>
+                    </w:p>
+                    <w:p>
+                      <w:pPr>
+                        <w:spacing w:after="0" w:line="240" w:lineRule="auto"/>
+                        <w:rPr>
+                          <w:b/>
+                        </w:rPr>
+                      </w:pPr>
+                      <w:r>
+                        <w:rPr>
+                          <w:b/>
+                        </w:rPr>
+                        <w:tab/>
+                        <w:t>{</w:t>
+                      </w:r>
+                    </w:p>
+                    <w:p>
+                      <w:pPr>
+                        <w:spacing w:after="0" w:line="240" w:lineRule="auto"/>
+                        <w:rPr>
+                          <w:b/>
+                        </w:rPr>
+                      </w:pPr>
+                      <w:r>
+                        <w:rPr>
+                          <w:b/>
+                        </w:rPr>
+                        <w:tab/>
+                      </w:r>
+                      <w:r>
+                        <w:rPr>
+                          <w:b/>
+                        </w:rPr>
+                        <w:tab/>
+                      </w:r>
+                      <w:proofErr w:type="spellStart"/>
+                      <w:proofErr w:type="gramStart"/>
+                      <w:r>
+                        <w:rPr>
+                          <w:b/>
+                        </w:rPr>
+                        <w:t>cout</w:t>
+                      </w:r>
+                      <w:proofErr w:type="spellEnd"/>
+                      <w:proofErr w:type="gramEnd"/>
+                      <w:r>
+                        <w:rPr>
+                          <w:b/>
+                        </w:rPr>
+                        <w:t xml:space="preserve"> &lt;&lt; "List is empty" &lt;&lt;</w:t>
+                      </w:r>
+                      <w:proofErr w:type="spellStart"/>
+                      <w:r>
+                        <w:rPr>
+                          <w:b/>
+                        </w:rPr>
+                        <w:t>endl</w:t>
+                      </w:r>
+                      <w:proofErr w:type="spellEnd"/>
+                      <w:r>
+                        <w:rPr>
+                          <w:b/>
+                        </w:rPr>
+                        <w:t xml:space="preserve"> ;</w:t>
+                      </w:r>
+                    </w:p>
+                    <w:p>
+                      <w:pPr>
+                        <w:spacing w:after="0" w:line="240" w:lineRule="auto"/>
+                        <w:rPr>
+                          <w:b/>
+                        </w:rPr>
+                      </w:pPr>
+                      <w:r>
+                        <w:rPr>
+                          <w:b/>
+                        </w:rPr>
+                        <w:tab/>
+                      </w:r>
+                      <w:r>
+                        <w:rPr>
+                          <w:b/>
+                        </w:rPr>
+                        <w:tab/>
+                      </w:r>
+                      <w:proofErr w:type="gramStart"/>
+                      <w:r>
+                        <w:rPr>
+                          <w:b/>
+                        </w:rPr>
+                        <w:t>return</w:t>
+                      </w:r>
+                      <w:proofErr w:type="gramEnd"/>
+                      <w:r>
+                        <w:rPr>
+                          <w:b/>
+                        </w:rPr>
+                        <w:t xml:space="preserve"> -9999 ;  </w:t>
+                      </w:r>
+                    </w:p>
+                    <w:p>
+                      <w:pPr>
+                        <w:spacing w:after="0" w:line="240" w:lineRule="auto"/>
+                        <w:rPr>
+                          <w:b/>
+                        </w:rPr>
+                      </w:pPr>
+                      <w:r>
+                        <w:rPr>
+                          <w:b/>
+                        </w:rPr>
+                        <w:tab/>
+                        <w:t>}</w:t>
+                      </w:r>
+                    </w:p>
+                    <w:p>
+                      <w:pPr>
+                        <w:spacing w:after="0" w:line="240" w:lineRule="auto"/>
+                        <w:rPr>
+                          <w:b/>
+                        </w:rPr>
+                      </w:pPr>
+                      <w:r>
+                        <w:rPr>
+                          <w:b/>
+                        </w:rPr>
+                        <w:tab/>
+                      </w:r>
+                      <w:proofErr w:type="spellStart"/>
+                      <w:proofErr w:type="gramStart"/>
+                      <w:r>
+                        <w:rPr>
+                          <w:b/>
+                        </w:rPr>
+                        <w:t>int</w:t>
+                      </w:r>
+                      <w:proofErr w:type="spellEnd"/>
+                      <w:proofErr w:type="gramEnd"/>
+                      <w:r>
+                        <w:rPr>
+                          <w:b/>
+                        </w:rPr>
+                        <w:t xml:space="preserve"> item , count ;</w:t>
+                      </w:r>
+                    </w:p>
+                    <w:p>
+                      <w:pPr>
+                        <w:spacing w:after="0" w:line="240" w:lineRule="auto"/>
+                        <w:rPr>
+                          <w:b/>
+                        </w:rPr>
+                      </w:pPr>
+                      <w:r>
+                        <w:rPr>
+                          <w:b/>
+                        </w:rPr>
+                        <w:tab/>
+                      </w:r>
+                      <w:proofErr w:type="gramStart"/>
+                      <w:r>
+                        <w:rPr>
+                          <w:b/>
+                        </w:rPr>
+                        <w:t>node</w:t>
+                      </w:r>
+                      <w:proofErr w:type="gramEnd"/>
+                      <w:r>
+                        <w:rPr>
+                          <w:b/>
+                        </w:rPr>
+                        <w:t xml:space="preserve"> *temp  = (*head);</w:t>
+                      </w:r>
+                    </w:p>
+                    <w:p>
+                      <w:pPr>
+                        <w:spacing w:after="0" w:line="240" w:lineRule="auto"/>
+                        <w:rPr>
+                          <w:b/>
+                        </w:rPr>
+                      </w:pPr>
+                      <w:r>
+                        <w:rPr>
+                          <w:b/>
+                        </w:rPr>
+                        <w:tab/>
+                      </w:r>
+                      <w:proofErr w:type="gramStart"/>
+                      <w:r>
+                        <w:rPr>
+                          <w:b/>
+                        </w:rPr>
+                        <w:t>if(</w:t>
+                      </w:r>
+                      <w:proofErr w:type="spellStart"/>
+                      <w:proofErr w:type="gramEnd"/>
+                      <w:r>
+                        <w:rPr>
+                          <w:b/>
+                        </w:rPr>
+                        <w:t>pos</w:t>
+                      </w:r>
+                      <w:proofErr w:type="spellEnd"/>
+                      <w:r>
+                        <w:rPr>
+                          <w:b/>
+                        </w:rPr>
+                        <w:t xml:space="preserve"> == 1)</w:t>
+                      </w:r>
+                    </w:p>
+                    <w:p>
+                      <w:pPr>
+                        <w:spacing w:after="0" w:line="240" w:lineRule="auto"/>
+                        <w:rPr>
+                          <w:b/>
+                        </w:rPr>
+                      </w:pPr>
+                      <w:r>
+                        <w:rPr>
+                          <w:b/>
+                        </w:rPr>
+                        <w:tab/>
+                        <w:t>{</w:t>
+                      </w:r>
+                    </w:p>
+                    <w:p>
+                      <w:pPr>
+                        <w:spacing w:after="0" w:line="240" w:lineRule="auto"/>
+                        <w:rPr>
+                          <w:b/>
+                        </w:rPr>
+                      </w:pPr>
+                      <w:r>
+                        <w:rPr>
+                          <w:b/>
+                        </w:rPr>
+                        <w:tab/>
+                      </w:r>
+                      <w:r>
+                        <w:rPr>
+                          <w:b/>
+                        </w:rPr>
+                        <w:tab/>
+                      </w:r>
+                      <w:proofErr w:type="gramStart"/>
+                      <w:r>
+                        <w:rPr>
+                          <w:b/>
+                        </w:rPr>
+                        <w:t>item</w:t>
+                      </w:r>
+                      <w:proofErr w:type="gramEnd"/>
+                      <w:r>
+                        <w:rPr>
+                          <w:b/>
+                        </w:rPr>
+                        <w:t xml:space="preserve"> = (*head)-&gt;data ; </w:t>
+                      </w:r>
+                    </w:p>
+                    <w:p>
+                      <w:pPr>
+                        <w:spacing w:after="0" w:line="240" w:lineRule="auto"/>
+                        <w:rPr>
+                          <w:b/>
+                        </w:rPr>
+                      </w:pPr>
+                      <w:r>
+                        <w:rPr>
+                          <w:b/>
+                        </w:rPr>
+                        <w:tab/>
+                      </w:r>
+                      <w:r>
+                        <w:rPr>
+                          <w:b/>
+                        </w:rPr>
+                        <w:tab/>
+                        <w:t>*head = (*head</w:t>
+                      </w:r>
+                      <w:proofErr w:type="gramStart"/>
+                      <w:r>
+                        <w:rPr>
+                          <w:b/>
+                        </w:rPr>
+                        <w:t>)-</w:t>
+                      </w:r>
+                      <w:proofErr w:type="gramEnd"/>
+                      <w:r>
+                        <w:rPr>
+                          <w:b/>
+                        </w:rPr>
+                        <w:t xml:space="preserve">&gt;next ; </w:t>
+                      </w:r>
+                    </w:p>
+                    <w:p>
+                      <w:pPr>
+                        <w:spacing w:after="0" w:line="240" w:lineRule="auto"/>
+                        <w:rPr>
+                          <w:b/>
+                        </w:rPr>
+                      </w:pPr>
+                      <w:r>
+                        <w:rPr>
+                          <w:b/>
+                        </w:rPr>
+                        <w:tab/>
+                      </w:r>
+                      <w:r>
+                        <w:rPr>
+                          <w:b/>
+                        </w:rPr>
+                        <w:tab/>
+                        <w:t>(*head)-&gt;</w:t>
+                      </w:r>
+                      <w:proofErr w:type="spellStart"/>
+                      <w:r>
+                        <w:rPr>
+                          <w:b/>
+                        </w:rPr>
+                        <w:t>prev</w:t>
+                      </w:r>
+                      <w:proofErr w:type="spellEnd"/>
+                      <w:r>
+                        <w:rPr>
+                          <w:b/>
+                        </w:rPr>
+                        <w:t xml:space="preserve"> = </w:t>
+                      </w:r>
+                      <w:proofErr w:type="gramStart"/>
+                      <w:r>
+                        <w:rPr>
+                          <w:b/>
+                        </w:rPr>
+                        <w:t>NULL ;</w:t>
+                      </w:r>
+                      <w:proofErr w:type="gramEnd"/>
+                      <w:r>
+                        <w:rPr>
+                          <w:b/>
+                        </w:rPr>
+                        <w:t xml:space="preserve"> </w:t>
+                      </w:r>
+                    </w:p>
+                    <w:p>
+                      <w:pPr>
+                        <w:spacing w:after="0" w:line="240" w:lineRule="auto"/>
+                        <w:rPr>
+                          <w:b/>
+                        </w:rPr>
+                      </w:pPr>
+                      <w:r>
+                        <w:rPr>
+                          <w:b/>
+                        </w:rPr>
+                        <w:tab/>
+                        <w:t xml:space="preserve">} </w:t>
+                      </w:r>
+                    </w:p>
+                    <w:p>
+                      <w:pPr>
+                        <w:spacing w:after="0" w:line="240" w:lineRule="auto"/>
+                        <w:rPr>
+                          <w:b/>
+                        </w:rPr>
+                      </w:pPr>
+                      <w:r>
+                        <w:rPr>
+                          <w:b/>
+                        </w:rPr>
+                        <w:tab/>
+                      </w:r>
+                      <w:proofErr w:type="gramStart"/>
+                      <w:r>
+                        <w:rPr>
+                          <w:b/>
+                        </w:rPr>
+                        <w:t>else</w:t>
+                      </w:r>
+                      <w:proofErr w:type="gramEnd"/>
+                    </w:p>
+                    <w:p>
+                      <w:pPr>
+                        <w:spacing w:after="0" w:line="240" w:lineRule="auto"/>
+                        <w:rPr>
+                          <w:b/>
+                        </w:rPr>
+                      </w:pPr>
+                      <w:r>
+                        <w:rPr>
+                          <w:b/>
+                        </w:rPr>
+                        <w:tab/>
+                        <w:t>{</w:t>
+                      </w:r>
+                    </w:p>
+                    <w:p>
+                      <w:pPr>
+                        <w:spacing w:after="0" w:line="240" w:lineRule="auto"/>
+                        <w:rPr>
+                          <w:b/>
+                        </w:rPr>
+                      </w:pPr>
+                      <w:r>
+                        <w:rPr>
+                          <w:b/>
+                        </w:rPr>
+                        <w:tab/>
+                      </w:r>
+                      <w:r>
+                        <w:rPr>
+                          <w:b/>
+                        </w:rPr>
+                        <w:tab/>
+                      </w:r>
+                      <w:proofErr w:type="gramStart"/>
+                      <w:r>
+                        <w:rPr>
+                          <w:b/>
+                        </w:rPr>
+                        <w:t>count</w:t>
+                      </w:r>
+                      <w:proofErr w:type="gramEnd"/>
+                      <w:r>
+                        <w:rPr>
+                          <w:b/>
+                        </w:rPr>
+                        <w:t xml:space="preserve"> = 1 ; </w:t>
+                      </w:r>
+                    </w:p>
+                    <w:p>
+                      <w:pPr>
+                        <w:spacing w:after="0" w:line="240" w:lineRule="auto"/>
+                        <w:rPr>
+                          <w:b/>
+                        </w:rPr>
+                      </w:pPr>
+                      <w:r>
+                        <w:rPr>
+                          <w:b/>
+                        </w:rPr>
+                        <w:tab/>
+                      </w:r>
+                      <w:r>
+                        <w:rPr>
+                          <w:b/>
+                        </w:rPr>
+                        <w:tab/>
+                      </w:r>
+                      <w:proofErr w:type="gramStart"/>
+                      <w:r>
+                        <w:rPr>
+                          <w:b/>
+                        </w:rPr>
+                        <w:t>while(</w:t>
+                      </w:r>
+                      <w:proofErr w:type="gramEnd"/>
+                      <w:r>
+                        <w:rPr>
+                          <w:b/>
+                        </w:rPr>
+                        <w:t>temp!=NULL &amp;&amp; count!=</w:t>
+                      </w:r>
+                      <w:proofErr w:type="spellStart"/>
+                      <w:r>
+                        <w:rPr>
+                          <w:b/>
+                        </w:rPr>
+                        <w:t>pos</w:t>
+                      </w:r>
+                      <w:proofErr w:type="spellEnd"/>
+                      <w:r>
+                        <w:rPr>
+                          <w:b/>
+                        </w:rPr>
+                        <w:t>)</w:t>
+                      </w:r>
+                    </w:p>
+                    <w:p>
+                      <w:pPr>
+                        <w:spacing w:after="0" w:line="240" w:lineRule="auto"/>
+                        <w:rPr>
+                          <w:b/>
+                        </w:rPr>
+                      </w:pPr>
+                      <w:r>
+                        <w:rPr>
+                          <w:b/>
+                        </w:rPr>
+                        <w:tab/>
+                      </w:r>
+                      <w:r>
+                        <w:rPr>
+                          <w:b/>
+                        </w:rPr>
+                        <w:tab/>
+                        <w:t>{</w:t>
+                      </w:r>
+                    </w:p>
+                    <w:p>
+                      <w:pPr>
+                        <w:spacing w:after="0" w:line="240" w:lineRule="auto"/>
+                        <w:rPr>
+                          <w:b/>
+                        </w:rPr>
+                      </w:pPr>
+                      <w:r>
+                        <w:rPr>
+                          <w:b/>
+                        </w:rPr>
+                        <w:tab/>
+                      </w:r>
+                      <w:r>
+                        <w:rPr>
+                          <w:b/>
+                        </w:rPr>
+                        <w:tab/>
+                      </w:r>
+                      <w:r>
+                        <w:rPr>
+                          <w:b/>
+                        </w:rPr>
+                        <w:tab/>
+                      </w:r>
+                      <w:proofErr w:type="gramStart"/>
+                      <w:r>
+                        <w:rPr>
+                          <w:b/>
+                        </w:rPr>
+                        <w:t>temp</w:t>
+                      </w:r>
+                      <w:proofErr w:type="gramEnd"/>
+                      <w:r>
+                        <w:rPr>
+                          <w:b/>
+                        </w:rPr>
+                        <w:t xml:space="preserve"> = temp-&gt;next ; </w:t>
+                      </w:r>
+                    </w:p>
+                    <w:p>
+                      <w:pPr>
+                        <w:spacing w:after="0" w:line="240" w:lineRule="auto"/>
+                        <w:rPr>
+                          <w:b/>
+                        </w:rPr>
+                      </w:pPr>
+                      <w:r>
+                        <w:rPr>
+                          <w:b/>
+                        </w:rPr>
+                        <w:tab/>
+                      </w:r>
+                      <w:r>
+                        <w:rPr>
+                          <w:b/>
+                        </w:rPr>
+                        <w:tab/>
+                      </w:r>
+                      <w:r>
+                        <w:rPr>
+                          <w:b/>
+                        </w:rPr>
+                        <w:tab/>
+                      </w:r>
+                      <w:proofErr w:type="gramStart"/>
+                      <w:r>
+                        <w:rPr>
+                          <w:b/>
+                        </w:rPr>
+                        <w:t>count</w:t>
+                      </w:r>
+                      <w:proofErr w:type="gramEnd"/>
+                      <w:r>
+                        <w:rPr>
+                          <w:b/>
+                        </w:rPr>
+                        <w:t xml:space="preserve"> ++ ; </w:t>
+                      </w:r>
+                    </w:p>
+                    <w:p>
+                      <w:pPr>
+                        <w:spacing w:after="0" w:line="240" w:lineRule="auto"/>
+                        <w:rPr>
+                          <w:b/>
+                        </w:rPr>
+                      </w:pPr>
+                      <w:r>
+                        <w:rPr>
+                          <w:b/>
+                        </w:rPr>
+                        <w:tab/>
+                      </w:r>
+                      <w:r>
+                        <w:rPr>
+                          <w:b/>
+                        </w:rPr>
+                        <w:tab/>
+                        <w:t>}</w:t>
+                      </w:r>
+                    </w:p>
+                    <w:p>
+                      <w:pPr>
+                        <w:spacing w:after="0" w:line="240" w:lineRule="auto"/>
+                        <w:rPr>
+                          <w:b/>
+                        </w:rPr>
+                      </w:pPr>
+                      <w:r>
+                        <w:rPr>
+                          <w:b/>
+                        </w:rPr>
+                        <w:tab/>
+                      </w:r>
+                      <w:r>
+                        <w:rPr>
+                          <w:b/>
+                        </w:rPr>
+                        <w:tab/>
+                      </w:r>
+                      <w:proofErr w:type="gramStart"/>
+                      <w:r>
+                        <w:rPr>
+                          <w:b/>
+                        </w:rPr>
+                        <w:t>item</w:t>
+                      </w:r>
+                      <w:proofErr w:type="gramEnd"/>
+                      <w:r>
+                        <w:rPr>
+                          <w:b/>
+                        </w:rPr>
+                        <w:t xml:space="preserve"> = temp-&gt;data ; </w:t>
+                      </w:r>
+                    </w:p>
+                    <w:p>
+                      <w:pPr>
+                        <w:spacing w:after="0" w:line="240" w:lineRule="auto"/>
+                        <w:rPr>
+                          <w:b/>
+                        </w:rPr>
+                      </w:pPr>
+                      <w:r>
+                        <w:rPr>
+                          <w:b/>
+                        </w:rPr>
+                        <w:tab/>
+                      </w:r>
+                      <w:r>
+                        <w:rPr>
+                          <w:b/>
+                        </w:rPr>
+                        <w:tab/>
+                      </w:r>
+                      <w:proofErr w:type="gramStart"/>
+                      <w:r>
+                        <w:rPr>
+                          <w:b/>
+                        </w:rPr>
+                        <w:t>temp</w:t>
+                      </w:r>
+                      <w:proofErr w:type="gramEnd"/>
+                      <w:r>
+                        <w:rPr>
+                          <w:b/>
+                        </w:rPr>
+                        <w:t>-&gt;</w:t>
+                      </w:r>
+                      <w:proofErr w:type="spellStart"/>
+                      <w:r>
+                        <w:rPr>
+                          <w:b/>
+                        </w:rPr>
+                        <w:t>prev</w:t>
+                      </w:r>
+                      <w:proofErr w:type="spellEnd"/>
+                      <w:r>
+                        <w:rPr>
+                          <w:b/>
+                        </w:rPr>
+                        <w:t>-&gt;next = temp-&gt;next ;</w:t>
+                      </w:r>
+                    </w:p>
+                    <w:p>
+                      <w:pPr>
+                        <w:spacing w:after="0" w:line="240" w:lineRule="auto"/>
+                        <w:rPr>
+                          <w:b/>
+                        </w:rPr>
+                      </w:pPr>
+                      <w:r>
+                        <w:rPr>
+                          <w:b/>
+                        </w:rPr>
+                        <w:tab/>
+                      </w:r>
+                      <w:r>
+                        <w:rPr>
+                          <w:b/>
+                        </w:rPr>
+                        <w:tab/>
+                      </w:r>
+                      <w:proofErr w:type="gramStart"/>
+                      <w:r>
+                        <w:rPr>
+                          <w:b/>
+                        </w:rPr>
+                        <w:t>if(</w:t>
+                      </w:r>
+                      <w:proofErr w:type="gramEnd"/>
+                      <w:r>
+                        <w:rPr>
+                          <w:b/>
+                        </w:rPr>
+                        <w:t>temp-&gt;next!=NULL)</w:t>
+                      </w:r>
+                    </w:p>
+                    <w:p>
+                      <w:pPr>
+                        <w:spacing w:after="0" w:line="240" w:lineRule="auto"/>
+                        <w:rPr>
+                          <w:b/>
+                        </w:rPr>
+                      </w:pPr>
+                      <w:r>
+                        <w:rPr>
+                          <w:b/>
+                        </w:rPr>
+                        <w:tab/>
+                      </w:r>
+                      <w:r>
+                        <w:rPr>
+                          <w:b/>
+                        </w:rPr>
+                        <w:tab/>
+                      </w:r>
+                      <w:r>
+                        <w:rPr>
+                          <w:b/>
+                        </w:rPr>
+                        <w:tab/>
+                      </w:r>
+                      <w:proofErr w:type="gramStart"/>
+                      <w:r>
+                        <w:rPr>
+                          <w:b/>
+                        </w:rPr>
+                        <w:t>temp</w:t>
+                      </w:r>
+                      <w:proofErr w:type="gramEnd"/>
+                      <w:r>
+                        <w:rPr>
+                          <w:b/>
+                        </w:rPr>
+                        <w:t>-&gt;next-&gt;</w:t>
+                      </w:r>
+                      <w:proofErr w:type="spellStart"/>
+                      <w:r>
+                        <w:rPr>
+                          <w:b/>
+                        </w:rPr>
+                        <w:t>prev</w:t>
+                      </w:r>
+                      <w:proofErr w:type="spellEnd"/>
+                      <w:r>
+                        <w:rPr>
+                          <w:b/>
+                        </w:rPr>
+                        <w:t xml:space="preserve"> = temp-&gt;</w:t>
+                      </w:r>
+                      <w:proofErr w:type="spellStart"/>
+                      <w:r>
+                        <w:rPr>
+                          <w:b/>
+                        </w:rPr>
+                        <w:t>prev</w:t>
+                      </w:r>
+                      <w:proofErr w:type="spellEnd"/>
+                      <w:r>
+                        <w:rPr>
+                          <w:b/>
+                        </w:rPr>
+                        <w:t xml:space="preserve"> ;</w:t>
+                      </w:r>
+                    </w:p>
+                    <w:p>
+                      <w:pPr>
+                        <w:spacing w:after="0" w:line="240" w:lineRule="auto"/>
+                        <w:rPr>
+                          <w:b/>
+                        </w:rPr>
+                      </w:pPr>
+                      <w:r>
+                        <w:rPr>
+                          <w:b/>
+                        </w:rPr>
+                        <w:tab/>
+                      </w:r>
+                      <w:r>
+                        <w:rPr>
+                          <w:b/>
+                        </w:rPr>
+                        <w:tab/>
+                      </w:r>
+                      <w:proofErr w:type="gramStart"/>
+                      <w:r>
+                        <w:rPr>
+                          <w:b/>
+                        </w:rPr>
+                        <w:t>temp</w:t>
+                      </w:r>
+                      <w:proofErr w:type="gramEnd"/>
+                      <w:r>
+                        <w:rPr>
+                          <w:b/>
+                        </w:rPr>
+                        <w:t>-&gt;next = temp-&gt;</w:t>
+                      </w:r>
+                      <w:proofErr w:type="spellStart"/>
+                      <w:r>
+                        <w:rPr>
+                          <w:b/>
+                        </w:rPr>
+                        <w:t>prev</w:t>
+                      </w:r>
+                      <w:proofErr w:type="spellEnd"/>
+                      <w:r>
+                        <w:rPr>
+                          <w:b/>
+                        </w:rPr>
+                        <w:t xml:space="preserve"> = NULL ;  </w:t>
+                      </w:r>
+                    </w:p>
+                    <w:p>
+                      <w:pPr>
+                        <w:spacing w:after="0" w:line="240" w:lineRule="auto"/>
+                        <w:rPr>
+                          <w:b/>
+                        </w:rPr>
+                      </w:pPr>
+                      <w:r>
+                        <w:rPr>
+                          <w:b/>
+                        </w:rPr>
+                        <w:tab/>
+                        <w:t>}</w:t>
+                      </w:r>
+                    </w:p>
+                    <w:p>
+                      <w:pPr>
+                        <w:spacing w:after="0" w:line="240" w:lineRule="auto"/>
+                        <w:rPr>
+                          <w:b/>
+                        </w:rPr>
+                      </w:pPr>
+                      <w:r>
+                        <w:rPr>
+                          <w:b/>
+                        </w:rPr>
+                        <w:tab/>
+                      </w:r>
+                    </w:p>
+                    <w:p>
+                      <w:pPr>
+                        <w:spacing w:after="0" w:line="240" w:lineRule="auto"/>
+                        <w:rPr>
+                          <w:b/>
+                        </w:rPr>
+                      </w:pPr>
+                      <w:r>
+                        <w:rPr>
+                          <w:b/>
+                        </w:rPr>
+                        <w:tab/>
+                      </w:r>
+                      <w:proofErr w:type="gramStart"/>
+                      <w:r>
+                        <w:rPr>
+                          <w:b/>
+                        </w:rPr>
+                        <w:t>delete</w:t>
+                      </w:r>
+                      <w:proofErr w:type="gramEnd"/>
+                      <w:r>
+                        <w:rPr>
+                          <w:b/>
+                        </w:rPr>
+                        <w:t xml:space="preserve"> temp ; </w:t>
+                      </w:r>
+                    </w:p>
+                    <w:p>
+                      <w:pPr>
+                        <w:spacing w:after="0" w:line="240" w:lineRule="auto"/>
+                        <w:rPr>
+                          <w:b/>
+                        </w:rPr>
+                      </w:pPr>
+                      <w:r>
+                        <w:rPr>
+                          <w:b/>
+                        </w:rPr>
+                        <w:tab/>
+                      </w:r>
+                      <w:proofErr w:type="gramStart"/>
+                      <w:r>
+                        <w:rPr>
+                          <w:b/>
+                        </w:rPr>
+                        <w:t>return</w:t>
+                      </w:r>
+                      <w:proofErr w:type="gramEnd"/>
+                      <w:r>
+                        <w:rPr>
+                          <w:b/>
+                        </w:rPr>
+                        <w:t xml:space="preserve"> item ; </w:t>
+                      </w:r>
+                    </w:p>
+                    <w:p>
+                      <w:pPr>
+                        <w:spacing w:after="0" w:line="240" w:lineRule="auto"/>
+                        <w:rPr>
+                          <w:b/>
+                        </w:rPr>
+                      </w:pPr>
+                      <w:r>
+                        <w:rPr>
+                          <w:b/>
+                        </w:rPr>
+                        <w:t>}</w:t>
+                      </w:r>
+                    </w:p>
+                  </w:txbxContent>
+                </v:textbox>
+              </v:shape>
+            </w:pict>
+          </mc:Fallback>
+        </mc:AlternateContent>
+      </w:r>
+    </w:p>
+    <w:p>
+      <w:pPr>
+        <w:spacing w:after="0" w:line="240" w:lineRule="auto"/>
+        <w:ind w:left="-630"/>
+      </w:pPr>
+    </w:p>
+    <w:p>
+      <w:pPr>
+        <w:spacing w:after="0" w:line="240" w:lineRule="auto"/>
+        <w:ind w:left="-630"/>
+      </w:pPr>
+    </w:p>
+    <w:p>
+      <w:pPr>
+        <w:spacing w:after="0" w:line="240" w:lineRule="auto"/>
+        <w:ind w:left="-630"/>
+      </w:pPr>
+    </w:p>
+    <w:p>
+      <w:pPr>
+        <w:spacing w:after="0" w:line="240" w:lineRule="auto"/>
+        <w:ind w:left="-630"/>
+      </w:pPr>
+    </w:p>
+    <w:p>
+      <w:pPr>
+        <w:spacing w:after="0" w:line="240" w:lineRule="auto"/>
+        <w:ind w:left="-630"/>
+      </w:pPr>
+    </w:p>
+    <w:p>
+      <w:pPr>
+        <w:spacing w:after="0" w:line="240" w:lineRule="auto"/>
+        <w:ind w:left="-630"/>
+      </w:pPr>
+      <w:r>
+        <w:rPr>
+          <w:noProof/>
+        </w:rPr>
+        <mc:AlternateContent>
+          <mc:Choice Requires="wps">
+            <w:drawing>
+              <wp:anchor distT="0" distB="0" distL="114300" distR="114300" simplePos="0" relativeHeight="251696128" behindDoc="0" locked="0" layoutInCell="1" allowOverlap="1">
+                <wp:simplePos x="0" y="0"/>
+                <wp:positionH relativeFrom="column">
+                  <wp:posOffset>2842260</wp:posOffset>
+                </wp:positionH>
+                <wp:positionV relativeFrom="paragraph">
+                  <wp:posOffset>32385</wp:posOffset>
+                </wp:positionV>
+                <wp:extent cx="2705100" cy="464820"/>
+                <wp:effectExtent l="0" t="0" r="19050" b="11430"/>
+                <wp:wrapNone/>
+                <wp:docPr id="14" name="Text Box 14"/>
+                <wp:cNvGraphicFramePr/>
+                <a:graphic xmlns:a="http://schemas.openxmlformats.org/drawingml/2006/main">
+                  <a:graphicData uri="http://schemas.microsoft.com/office/word/2010/wordprocessingShape">
+                    <wps:wsp>
+                      <wps:cNvSpPr txBox="1"/>
+                      <wps:spPr>
+                        <a:xfrm>
+                          <a:off x="0" y="0"/>
+                          <a:ext cx="2705100" cy="464820"/>
+                        </a:xfrm>
+                        <a:prstGeom prst="rect">
+                          <a:avLst/>
+                        </a:prstGeom>
+                        <a:solidFill>
+                          <a:schemeClr val="lt1"/>
+                        </a:solidFill>
+                        <a:ln w="6350">
+                          <a:solidFill>
+                            <a:prstClr val="black"/>
+                          </a:solidFill>
+                        </a:ln>
+                        <a:effectLst/>
+                      </wps:spPr>
+                      <wps:style>
+                        <a:lnRef idx="0">
+                          <a:schemeClr val="accent1"/>
+                        </a:lnRef>
+                        <a:fillRef idx="0">
+                          <a:schemeClr val="accent1"/>
+                        </a:fillRef>
+                        <a:effectRef idx="0">
+                          <a:schemeClr val="accent1"/>
+                        </a:effectRef>
+                        <a:fontRef idx="minor">
+                          <a:schemeClr val="dk1"/>
+                        </a:fontRef>
+                      </wps:style>
+                      <wps:txbx>
+                        <w:txbxContent>
+                          <w:p>
+                            <w:pPr>
+                              <w:rPr>
+                                <w:b/>
+                                <w:sz w:val="24"/>
+                              </w:rPr>
+                            </w:pPr>
+                            <w:r>
+                              <w:rPr>
+                                <w:b/>
+                                <w:sz w:val="24"/>
+                              </w:rPr>
+                              <w:t xml:space="preserve">Another way to write the </w:t>
+                            </w:r>
+                            <w:proofErr w:type="spellStart"/>
+                            <w:proofErr w:type="gramStart"/>
+                            <w:r>
+                              <w:rPr>
+                                <w:b/>
+                                <w:sz w:val="24"/>
+                              </w:rPr>
+                              <w:t>deleteAtPos</w:t>
+                            </w:r>
+                            <w:proofErr w:type="spellEnd"/>
+                            <w:r>
+                              <w:rPr>
+                                <w:b/>
+                                <w:sz w:val="24"/>
+                              </w:rPr>
+                              <w:t>(</w:t>
+                            </w:r>
+                            <w:proofErr w:type="gramEnd"/>
+                            <w:r>
+                              <w:rPr>
+                                <w:b/>
+                                <w:sz w:val="24"/>
+                              </w:rPr>
+                              <w:t>) function</w:t>
+                            </w:r>
+                          </w:p>
+                        </w:txbxContent>
+                      </wps:txbx>
+                      <wps:bodyPr rot="0" spcFirstLastPara="0" vertOverflow="overflow" horzOverflow="overflow" vert="horz" wrap="square" lIns="91440" tIns="45720" rIns="91440" bIns="45720" numCol="1" spcCol="0" rtlCol="0" fromWordArt="0" anchor="t" anchorCtr="0" forceAA="0" compatLnSpc="1">
+                        <a:prstTxWarp prst="textNoShape">
+                          <a:avLst/>
+                        </a:prstTxWarp>
+                        <a:noAutofit/>
+                      </wps:bodyPr>
+                    </wps:wsp>
+                  </a:graphicData>
+                </a:graphic>
+                <wp14:sizeRelH relativeFrom="margin">
+                  <wp14:pctWidth>0</wp14:pctWidth>
+                </wp14:sizeRelH>
+                <wp14:sizeRelV relativeFrom="margin">
+                  <wp14:pctHeight>0</wp14:pctHeight>
+                </wp14:sizeRelV>
+              </wp:anchor>
+            </w:drawing>
+          </mc:Choice>
+          <mc:Fallback>
+            <w:pict>
+              <v:shape id="Text Box 14" o:spid="_x0000_s1049" type="#_x0000_t202" style="position:absolute;left:0;text-align:left;margin-left:223.8pt;margin-top:2.55pt;width:213pt;height:36.6pt;z-index:251696128;visibility:visible;mso-wrap-style:square;mso-width-percent:0;mso-height-percent:0;mso-wrap-distance-left:9pt;mso-wrap-distance-top:0;mso-wrap-distance-right:9pt;mso-wrap-distance-bottom:0;mso-position-horizontal:absolute;mso-position-horizontal-relative:text;mso-position-vertical:absolute;mso-position-vertical-relative:text;mso-width-percent:0;mso-height-percent:0;mso-width-relative:margin;mso-height-relative:margin;v-text-anchor:top" o:gfxdata="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" fillcolor="white [3201]" strokeweight=".5pt">
+                <v:textbox>
+                  <w:txbxContent>
+                    <w:p>
+                      <w:pPr>
+                        <w:rPr>
+                          <w:b/>
+                          <w:sz w:val="24"/>
+                        </w:rPr>
+                      </w:pPr>
+                      <w:r>
+                        <w:rPr>
+                          <w:b/>
+                          <w:sz w:val="24"/>
+                        </w:rPr>
+                        <w:t xml:space="preserve">Another way to write the </w:t>
+                      </w:r>
+                      <w:proofErr w:type="spellStart"/>
+                      <w:proofErr w:type="gramStart"/>
+                      <w:r>
+                        <w:rPr>
+                          <w:b/>
+                          <w:sz w:val="24"/>
+                        </w:rPr>
+                        <w:t>deleteAtPos</w:t>
+                      </w:r>
+                      <w:proofErr w:type="spellEnd"/>
+                      <w:r>
+                        <w:rPr>
+                          <w:b/>
+                          <w:sz w:val="24"/>
+                        </w:rPr>
+                        <w:t>(</w:t>
+                      </w:r>
+                      <w:proofErr w:type="gramEnd"/>
+                      <w:r>
+                        <w:rPr>
+                          <w:b/>
+                          <w:sz w:val="24"/>
+                        </w:rPr>
+                        <w:t>) function</w:t>
+                      </w:r>
+                    </w:p>
+                  </w:txbxContent>
+                </v:textbox>
+              </v:shape>
+            </w:pict>
+          </mc:Fallback>
+        </mc:AlternateContent>
+      </w:r>
+    </w:p>
+    <w:p>
+      <w:pPr>
+        <w:spacing w:after="0" w:line="240" w:lineRule="auto"/>
+        <w:ind w:left="-630"/>
+      </w:pPr>
+    </w:p>
+    <w:p>
+      <w:pPr>
+        <w:spacing w:after="0" w:line="240" w:lineRule="auto"/>
+        <w:ind w:left="-630"/>
+      </w:pPr>
+    </w:p>
+    <w:p>
+      <w:pPr>
+        <w:spacing w:after="0" w:line="240" w:lineRule="auto"/>
+        <w:ind w:left="-630"/>
+      </w:pPr>
+    </w:p>
+    <w:p>
+      <w:pPr>
+        <w:spacing w:after="0" w:line="240" w:lineRule="auto"/>
+        <w:ind w:left="-630"/>
+      </w:pPr>
+    </w:p>
+    <w:p>
+      <w:pPr>
+        <w:spacing w:after="0" w:line="240" w:lineRule="auto"/>
+        <w:ind w:left="-630"/>
+      </w:pPr>
+    </w:p>
+    <w:p>
+      <w:pPr>
+        <w:spacing w:after="0" w:line="240" w:lineRule="auto"/>
+        <w:ind w:left="-630"/>
+      </w:pPr>
+    </w:p>
+    <w:p>
+      <w:pPr>
+        <w:spacing w:after="0" w:line="240" w:lineRule="auto"/>
+        <w:ind w:left="-630"/>
+      </w:pPr>
+    </w:p>
+    <w:p>
+      <w:pPr>
+        <w:spacing w:after="0" w:line="240" w:lineRule="auto"/>
+        <w:ind w:left="-630"/>
+      </w:pPr>
+    </w:p>
+    <w:p>
+      <w:pPr>
+        <w:spacing w:after="0" w:line="240" w:lineRule="auto"/>
+        <w:ind w:left="-630"/>
+      </w:pPr>
+    </w:p>
+    <w:p>
+      <w:pPr>
+        <w:spacing w:after="0" w:line="240" w:lineRule="auto"/>
+        <w:ind w:left="-630"/>
+      </w:pPr>
+    </w:p>
+    <w:p>
+      <w:pPr>
+        <w:spacing w:after="0" w:line="240" w:lineRule="auto"/>
+        <w:ind w:left="-630"/>
+      </w:pPr>
+    </w:p>
+    <w:p>
+      <w:pPr>
+        <w:spacing w:after="0" w:line="240" w:lineRule="auto"/>
+        <w:ind w:left="-630"/>
+      </w:pPr>
+    </w:p>
+    <w:p>
+      <w:pPr>
+        <w:spacing w:after="0" w:line="240" w:lineRule="auto"/>
+        <w:ind w:left="-630"/>
+      </w:pPr>
+    </w:p>
+    <w:p>
+      <w:pPr>
+        <w:spacing w:after="0" w:line="240" w:lineRule="auto"/>
+        <w:ind w:left="-630"/>
+      </w:pPr>
+    </w:p>
+    <w:p>
+      <w:pPr>
+        <w:spacing w:after="0" w:line="240" w:lineRule="auto"/>
+        <w:ind w:left="-630"/>
+      </w:pPr>
+    </w:p>
+    <w:p>
+      <w:pPr>
+        <w:spacing w:after="0" w:line="240" w:lineRule="auto"/>
+        <w:ind w:left="-630"/>
+      </w:pPr>
+    </w:p>
+    <w:p>
+      <w:pPr>
+        <w:spacing w:after="0" w:line="240" w:lineRule="auto"/>
+        <w:ind w:left="-630"/>
+      </w:pPr>
+    </w:p>
+    <w:p>
+      <w:pPr>
+        <w:spacing w:after="0" w:line="240" w:lineRule="auto"/>
+        <w:ind w:left="-630"/>
+      </w:pPr>
+    </w:p>
+    <w:p>
+      <w:pPr>
+        <w:spacing w:after="0" w:line="240" w:lineRule="auto"/>
+        <w:ind w:left="-630"/>
+      </w:pPr>
+    </w:p>
+    <w:p>
+      <w:pPr>
+        <w:spacing w:after="0" w:line="240" w:lineRule="auto"/>
+        <w:ind w:left="-630"/>
+      </w:pPr>
+    </w:p>
+    <w:p>
+      <w:pPr>
+        <w:spacing w:after="0" w:line="240" w:lineRule="auto"/>
+        <w:ind w:left="-630"/>
+      </w:pPr>
+    </w:p>
+    <w:p>
+      <w:pPr>
+        <w:spacing w:after="0" w:line="240" w:lineRule="auto"/>
+        <w:ind w:left="-630"/>
+      </w:pPr>
+    </w:p>
+    <w:p>
+      <w:pPr>
+        <w:spacing w:after="0" w:line="240" w:lineRule="auto"/>
+        <w:ind w:left="-630"/>
+      </w:pPr>
+    </w:p>
+    <w:p>
+      <w:pPr>
+        <w:spacing w:after="0" w:line="240" w:lineRule="auto"/>
+        <w:ind w:left="-630"/>
+      </w:pPr>
+    </w:p>
+    <w:p>
+      <w:pPr>
+        <w:spacing w:after="0" w:line="240" w:lineRule="auto"/>
+        <w:ind w:left="-630"/>
+      </w:pPr>
+    </w:p>
+    <w:p>
+      <w:pPr>
+        <w:spacing w:after="0" w:line="240" w:lineRule="auto"/>
+        <w:ind w:left="-630"/>
+      </w:pPr>
+    </w:p>
+    <w:p>
+      <w:pPr>
+        <w:spacing w:after="0" w:line="240" w:lineRule="auto"/>
+        <w:ind w:left="-630"/>
+      </w:pPr>
+    </w:p>
+    <w:p>
+      <w:pPr>
+        <w:ind w:left="-630"/>
+        <w:rPr>
+          <w:b/>
+          <w:sz w:val="32"/>
+        </w:rPr>
+      </w:pPr>
+      <w:r>
+        <w:rPr>
+          <w:b/>
+          <w:sz w:val="32"/>
+        </w:rPr>
+        <w:t>Circular</w:t>
+      </w:r>
+      <w:r>
+        <w:rPr>
+          <w:b/>
+          <w:sz w:val="32"/>
+        </w:rPr>
+        <w:t xml:space="preserve"> Linked list</w:t>
+      </w:r>
+      <w:bookmarkStart w:id="0" w:name="_GoBack"/>
+      <w:bookmarkEnd w:id="0"/>
+    </w:p>
+    <w:p>
+      <w:pPr>
+        <w:spacing w:after="0" w:line="240" w:lineRule="auto"/>
+        <w:ind w:left="-630"/>
+      </w:pPr>
+    </w:p>
+    <w:p>
+      <w:pPr>
+        <w:spacing w:after="0" w:line="240" w:lineRule="auto"/>
+        <w:ind w:left="-630"/>
+      </w:pPr>
+    </w:p>
+    <w:p>
+      <w:pPr>
+        <w:spacing w:after="0" w:line="240" w:lineRule="auto"/>
+        <w:ind w:left="-630"/>
+      </w:pPr>
+    </w:p>
+    <w:p>
+      <w:pPr>
+        <w:spacing w:after="0" w:line="240" w:lineRule="auto"/>
+        <w:ind w:left="-630"/>
+      </w:pPr>
+    </w:p>
+    <w:p>
+      <w:pPr>
+        <w:spacing w:after="0" w:line="240" w:lineRule="auto"/>
+        <w:ind w:left="-630"/>
+      </w:pPr>
+    </w:p>
+    <w:p>
+      <w:pPr>
+        <w:spacing w:after="0" w:line="240" w:lineRule="auto"/>
+        <w:ind w:left="-630"/>
+      </w:pPr>
+    </w:p>
+    <w:p>
+      <w:pPr>
+        <w:spacing w:after="0" w:line="240" w:lineRule="auto"/>
+        <w:ind w:left="-630"/>
+      </w:pPr>
     </w:p>
     <w:p>
       <w:pPr>
@@ -16952,7 +19483,7 @@
   <w:style w:type="paragraph" w:default="1" w:styleId="Normal">
     <w:name w:val="Normal"/>
     <w:qFormat/>
-    <w:rsid w:val="004C4BB2"/>
+    <w:rsid w:val="00F47E96"/>
   </w:style>
   <w:style w:type="character" w:default="1" w:styleId="DefaultParagraphFont">
     <w:name w:val="Default Paragraph Font"/>
@@ -17228,7 +19759,7 @@
   <w:style w:type="paragraph" w:default="1" w:styleId="Normal">
     <w:name w:val="Normal"/>
     <w:qFormat/>
-    <w:rsid w:val="004C4BB2"/>
+    <w:rsid w:val="00F47E96"/>
   </w:style>
   <w:style w:type="character" w:default="1" w:styleId="DefaultParagraphFont">
     <w:name w:val="Default Paragraph Font"/>

</xml_diff>

<commit_message>
DS - Circular Linked list started
</commit_message>
<xml_diff>
--- a/Data Structures.docx
+++ b/Data Structures.docx
@@ -17887,20 +17887,1397 @@
         <w:spacing w:after="0" w:line="240" w:lineRule="auto"/>
         <w:ind w:left="-630"/>
       </w:pPr>
+      <w:r>
+        <w:t xml:space="preserve">- </w:t>
+      </w:r>
+      <w:r>
+        <w:t xml:space="preserve">There is no NULL at the </w:t>
+      </w:r>
+      <w:proofErr w:type="gramStart"/>
+      <w:r>
+        <w:t>end .</w:t>
+      </w:r>
+      <w:proofErr w:type="gramEnd"/>
+    </w:p>
+    <w:p>
+      <w:pPr>
+        <w:spacing w:after="0" w:line="240" w:lineRule="auto"/>
+        <w:ind w:left="-630"/>
+      </w:pPr>
+      <w:r>
+        <w:t xml:space="preserve">- </w:t>
+      </w:r>
+      <w:proofErr w:type="gramStart"/>
+      <w:r>
+        <w:t>next</w:t>
+      </w:r>
+      <w:proofErr w:type="gramEnd"/>
+      <w:r>
+        <w:t xml:space="preserve"> of last node is pointing over first node</w:t>
+      </w:r>
+    </w:p>
+    <w:p>
+      <w:pPr>
+        <w:spacing w:after="0" w:line="240" w:lineRule="auto"/>
+        <w:ind w:left="-630"/>
+        <w:rPr>
+          <w:i/>
+          <w:sz w:val="24"/>
+        </w:rPr>
+      </w:pPr>
+    </w:p>
+    <w:p>
+      <w:pPr>
+        <w:spacing w:after="0" w:line="240" w:lineRule="auto"/>
+        <w:ind w:left="-630"/>
+        <w:rPr>
+          <w:i/>
+          <w:sz w:val="24"/>
+        </w:rPr>
+      </w:pPr>
+      <w:r>
+        <w:rPr>
+          <w:i/>
+          <w:sz w:val="24"/>
+        </w:rPr>
+        <w:t xml:space="preserve">Advantages </w:t>
+      </w:r>
+    </w:p>
+    <w:p>
+      <w:pPr>
+        <w:spacing w:after="0" w:line="240" w:lineRule="auto"/>
+        <w:ind w:left="-630"/>
+        <w:rPr>
+          <w:sz w:val="24"/>
+        </w:rPr>
+      </w:pPr>
+      <w:r>
+        <w:rPr>
+          <w:sz w:val="24"/>
+        </w:rPr>
+        <w:t xml:space="preserve">- Any node can be a starting </w:t>
+      </w:r>
+      <w:proofErr w:type="gramStart"/>
+      <w:r>
+        <w:rPr>
+          <w:sz w:val="24"/>
+        </w:rPr>
+        <w:t>point .</w:t>
+      </w:r>
+      <w:proofErr w:type="gramEnd"/>
+    </w:p>
+    <w:p>
+      <w:pPr>
+        <w:spacing w:after="0" w:line="240" w:lineRule="auto"/>
+        <w:ind w:left="-630"/>
+        <w:rPr>
+          <w:sz w:val="24"/>
+        </w:rPr>
+      </w:pPr>
+      <w:r>
+        <w:rPr>
+          <w:sz w:val="24"/>
+        </w:rPr>
+        <w:t xml:space="preserve">- We can traverse the whole list by starting from any point </w:t>
+      </w:r>
+      <w:r>
+        <w:rPr>
+          <w:sz w:val="24"/>
+        </w:rPr>
+        <w:t xml:space="preserve">and we need to stop the first visited node is visited </w:t>
+      </w:r>
+      <w:proofErr w:type="gramStart"/>
+      <w:r>
+        <w:rPr>
+          <w:sz w:val="24"/>
+        </w:rPr>
+        <w:t>again .</w:t>
+      </w:r>
+      <w:proofErr w:type="gramEnd"/>
+      <w:r>
+        <w:rPr>
+          <w:sz w:val="24"/>
+        </w:rPr>
+        <w:t xml:space="preserve"> </w:t>
+      </w:r>
+    </w:p>
+    <w:p>
+      <w:pPr>
+        <w:spacing w:after="0" w:line="240" w:lineRule="auto"/>
+        <w:ind w:left="-630"/>
+        <w:rPr>
+          <w:b/>
+          <w:sz w:val="24"/>
+          <w:u w:val="single"/>
+        </w:rPr>
+      </w:pPr>
+      <w:proofErr w:type="gramStart"/>
+      <w:r>
+        <w:rPr>
+          <w:b/>
+          <w:sz w:val="24"/>
+          <w:u w:val="single"/>
+        </w:rPr>
+        <w:t>visit</w:t>
+      </w:r>
+      <w:proofErr w:type="gramEnd"/>
+      <w:r>
+        <w:rPr>
+          <w:b/>
+          <w:sz w:val="24"/>
+          <w:u w:val="single"/>
+        </w:rPr>
+        <w:t xml:space="preserve"> </w:t>
+      </w:r>
+      <w:proofErr w:type="spellStart"/>
+      <w:r>
+        <w:rPr>
+          <w:b/>
+          <w:sz w:val="24"/>
+          <w:u w:val="single"/>
+        </w:rPr>
+        <w:t>gfg</w:t>
+      </w:r>
+      <w:proofErr w:type="spellEnd"/>
+      <w:r>
+        <w:rPr>
+          <w:b/>
+          <w:sz w:val="24"/>
+          <w:u w:val="single"/>
+        </w:rPr>
+        <w:t xml:space="preserve"> for more advantages and applications</w:t>
+      </w:r>
+    </w:p>
+    <w:p>
+      <w:pPr>
+        <w:spacing w:after="0" w:line="240" w:lineRule="auto"/>
+        <w:ind w:left="-630"/>
+        <w:rPr>
+          <w:sz w:val="24"/>
+        </w:rPr>
+      </w:pPr>
+    </w:p>
+    <w:p>
+      <w:pPr>
+        <w:spacing w:after="0" w:line="240" w:lineRule="auto"/>
+        <w:ind w:left="-630"/>
+        <w:rPr>
+          <w:b/>
+          <w:sz w:val="24"/>
+        </w:rPr>
+      </w:pPr>
+      <w:proofErr w:type="spellStart"/>
+      <w:proofErr w:type="gramStart"/>
+      <w:r>
+        <w:rPr>
+          <w:b/>
+          <w:sz w:val="24"/>
+        </w:rPr>
+        <w:t>typedef</w:t>
+      </w:r>
+      <w:proofErr w:type="spellEnd"/>
+      <w:proofErr w:type="gramEnd"/>
+      <w:r>
+        <w:rPr>
+          <w:b/>
+          <w:sz w:val="24"/>
+        </w:rPr>
+        <w:t xml:space="preserve"> </w:t>
+      </w:r>
+      <w:proofErr w:type="spellStart"/>
+      <w:r>
+        <w:rPr>
+          <w:b/>
+          <w:sz w:val="24"/>
+        </w:rPr>
+        <w:t>struct</w:t>
+      </w:r>
+      <w:proofErr w:type="spellEnd"/>
+      <w:r>
+        <w:rPr>
+          <w:b/>
+          <w:sz w:val="24"/>
+        </w:rPr>
+        <w:t xml:space="preserve"> node{</w:t>
+      </w:r>
+    </w:p>
+    <w:p>
+      <w:pPr>
+        <w:spacing w:after="0" w:line="240" w:lineRule="auto"/>
+        <w:ind w:left="-630"/>
+        <w:rPr>
+          <w:b/>
+          <w:sz w:val="24"/>
+        </w:rPr>
+      </w:pPr>
+      <w:r>
+        <w:rPr>
+          <w:b/>
+          <w:sz w:val="24"/>
+        </w:rPr>
+        <w:tab/>
+      </w:r>
+      <w:proofErr w:type="spellStart"/>
+      <w:proofErr w:type="gramStart"/>
+      <w:r>
+        <w:rPr>
+          <w:b/>
+          <w:sz w:val="24"/>
+        </w:rPr>
+        <w:t>int</w:t>
+      </w:r>
+      <w:proofErr w:type="spellEnd"/>
+      <w:proofErr w:type="gramEnd"/>
+      <w:r>
+        <w:rPr>
+          <w:b/>
+          <w:sz w:val="24"/>
+        </w:rPr>
+        <w:t xml:space="preserve"> info ; </w:t>
+      </w:r>
+    </w:p>
+    <w:p>
+      <w:pPr>
+        <w:spacing w:after="0" w:line="240" w:lineRule="auto"/>
+        <w:ind w:left="-630"/>
+        <w:rPr>
+          <w:b/>
+          <w:sz w:val="24"/>
+        </w:rPr>
+      </w:pPr>
+      <w:r>
+        <w:rPr>
+          <w:b/>
+          <w:sz w:val="24"/>
+        </w:rPr>
+        <w:tab/>
+      </w:r>
+      <w:proofErr w:type="spellStart"/>
+      <w:proofErr w:type="gramStart"/>
+      <w:r>
+        <w:rPr>
+          <w:b/>
+          <w:sz w:val="24"/>
+        </w:rPr>
+        <w:t>struct</w:t>
+      </w:r>
+      <w:proofErr w:type="spellEnd"/>
+      <w:proofErr w:type="gramEnd"/>
+      <w:r>
+        <w:rPr>
+          <w:b/>
+          <w:sz w:val="24"/>
+        </w:rPr>
+        <w:t xml:space="preserve"> node *next ; </w:t>
+      </w:r>
+    </w:p>
+    <w:p>
+      <w:pPr>
+        <w:spacing w:after="0" w:line="240" w:lineRule="auto"/>
+        <w:ind w:left="-630"/>
+        <w:rPr>
+          <w:b/>
+          <w:sz w:val="24"/>
+        </w:rPr>
+      </w:pPr>
+      <w:proofErr w:type="gramStart"/>
+      <w:r>
+        <w:rPr>
+          <w:b/>
+          <w:sz w:val="24"/>
+        </w:rPr>
+        <w:t>}</w:t>
+      </w:r>
+      <w:r>
+        <w:rPr>
+          <w:b/>
+          <w:sz w:val="24"/>
+        </w:rPr>
+        <w:t>nod</w:t>
+      </w:r>
+      <w:proofErr w:type="gramEnd"/>
+      <w:r>
+        <w:rPr>
+          <w:b/>
+          <w:sz w:val="24"/>
+        </w:rPr>
+        <w:t xml:space="preserve">; </w:t>
+      </w:r>
+    </w:p>
+    <w:p>
+      <w:pPr>
+        <w:spacing w:after="0" w:line="240" w:lineRule="auto"/>
+        <w:ind w:left="-630"/>
+        <w:rPr>
+          <w:b/>
+          <w:sz w:val="24"/>
+        </w:rPr>
+      </w:pPr>
+    </w:p>
+    <w:p>
+      <w:pPr>
+        <w:spacing w:after="0" w:line="240" w:lineRule="auto"/>
+        <w:ind w:left="-630"/>
+        <w:rPr>
+          <w:b/>
+        </w:rPr>
+      </w:pPr>
+      <w:proofErr w:type="gramStart"/>
+      <w:r>
+        <w:rPr>
+          <w:b/>
+        </w:rPr>
+        <w:t>void</w:t>
+      </w:r>
+      <w:proofErr w:type="gramEnd"/>
+      <w:r>
+        <w:rPr>
+          <w:b/>
+        </w:rPr>
+        <w:t xml:space="preserve"> create(n</w:t>
+      </w:r>
+      <w:r>
+        <w:rPr>
+          <w:b/>
+        </w:rPr>
+        <w:t>od</w:t>
+      </w:r>
+      <w:r>
+        <w:rPr>
+          <w:b/>
+        </w:rPr>
+        <w:t xml:space="preserve">**head , </w:t>
+      </w:r>
+      <w:proofErr w:type="spellStart"/>
+      <w:r>
+        <w:rPr>
+          <w:b/>
+        </w:rPr>
+        <w:t>int</w:t>
+      </w:r>
+      <w:proofErr w:type="spellEnd"/>
+      <w:r>
+        <w:rPr>
+          <w:b/>
+        </w:rPr>
+        <w:t xml:space="preserve"> n)</w:t>
+      </w:r>
+    </w:p>
+    <w:p>
+      <w:pPr>
+        <w:spacing w:after="0" w:line="240" w:lineRule="auto"/>
+        <w:ind w:left="-630"/>
+      </w:pPr>
+      <w:r>
+        <w:t>{</w:t>
+      </w:r>
+    </w:p>
+    <w:p>
+      <w:pPr>
+        <w:spacing w:after="0" w:line="240" w:lineRule="auto"/>
+        <w:ind w:left="-630"/>
+      </w:pPr>
+      <w:r>
+        <w:lastRenderedPageBreak/>
+        <w:tab/>
+      </w:r>
+      <w:proofErr w:type="gramStart"/>
+      <w:r>
+        <w:t>if(</w:t>
+      </w:r>
+      <w:proofErr w:type="gramEnd"/>
+      <w:r>
+        <w:t>*head!=NULL)</w:t>
+      </w:r>
+    </w:p>
+    <w:p>
+      <w:pPr>
+        <w:spacing w:after="0" w:line="240" w:lineRule="auto"/>
+        <w:ind w:left="-630"/>
+      </w:pPr>
+      <w:r>
+        <w:tab/>
+        <w:t>{</w:t>
+      </w:r>
+    </w:p>
+    <w:p>
+      <w:pPr>
+        <w:spacing w:after="0" w:line="240" w:lineRule="auto"/>
+        <w:ind w:left="-630"/>
+      </w:pPr>
+      <w:r>
+        <w:tab/>
+      </w:r>
+      <w:r>
+        <w:tab/>
+      </w:r>
+      <w:proofErr w:type="spellStart"/>
+      <w:proofErr w:type="gramStart"/>
+      <w:r>
+        <w:t>printf</w:t>
+      </w:r>
+      <w:proofErr w:type="spellEnd"/>
+      <w:r>
+        <w:t>(</w:t>
+      </w:r>
+      <w:proofErr w:type="gramEnd"/>
+      <w:r>
+        <w:t>“List is already created\n”);</w:t>
+      </w:r>
+    </w:p>
+    <w:p>
+      <w:pPr>
+        <w:spacing w:after="0" w:line="240" w:lineRule="auto"/>
+        <w:ind w:left="-630"/>
+      </w:pPr>
+      <w:r>
+        <w:tab/>
+      </w:r>
+      <w:r>
+        <w:tab/>
+      </w:r>
+      <w:proofErr w:type="gramStart"/>
+      <w:r>
+        <w:t>return ;</w:t>
+      </w:r>
+      <w:proofErr w:type="gramEnd"/>
+      <w:r>
+        <w:t xml:space="preserve"> </w:t>
+      </w:r>
+    </w:p>
+    <w:p>
+      <w:pPr>
+        <w:spacing w:after="0" w:line="240" w:lineRule="auto"/>
+        <w:ind w:left="-630"/>
+      </w:pPr>
+      <w:r>
+        <w:rPr>
+          <w:noProof/>
+        </w:rPr>
+        <mc:AlternateContent>
+          <mc:Choice Requires="wps">
+            <w:drawing>
+              <wp:anchor distT="0" distB="0" distL="114300" distR="114300" simplePos="0" relativeHeight="251697152" behindDoc="0" locked="0" layoutInCell="1" allowOverlap="1" wp14:anchorId="4820078D" wp14:editId="0FCE74C2">
+                <wp:simplePos x="0" y="0"/>
+                <wp:positionH relativeFrom="column">
+                  <wp:posOffset>2946400</wp:posOffset>
+                </wp:positionH>
+                <wp:positionV relativeFrom="paragraph">
+                  <wp:posOffset>86360</wp:posOffset>
+                </wp:positionV>
+                <wp:extent cx="1600200" cy="321733"/>
+                <wp:effectExtent l="0" t="0" r="19050" b="21590"/>
+                <wp:wrapNone/>
+                <wp:docPr id="15" name="Text Box 15"/>
+                <wp:cNvGraphicFramePr/>
+                <a:graphic xmlns:a="http://schemas.openxmlformats.org/drawingml/2006/main">
+                  <a:graphicData uri="http://schemas.microsoft.com/office/word/2010/wordprocessingShape">
+                    <wps:wsp>
+                      <wps:cNvSpPr txBox="1"/>
+                      <wps:spPr>
+                        <a:xfrm>
+                          <a:off x="0" y="0"/>
+                          <a:ext cx="1600200" cy="321733"/>
+                        </a:xfrm>
+                        <a:prstGeom prst="rect">
+                          <a:avLst/>
+                        </a:prstGeom>
+                        <a:solidFill>
+                          <a:schemeClr val="lt1"/>
+                        </a:solidFill>
+                        <a:ln w="6350">
+                          <a:solidFill>
+                            <a:prstClr val="black"/>
+                          </a:solidFill>
+                        </a:ln>
+                        <a:effectLst/>
+                      </wps:spPr>
+                      <wps:style>
+                        <a:lnRef idx="0">
+                          <a:schemeClr val="accent1"/>
+                        </a:lnRef>
+                        <a:fillRef idx="0">
+                          <a:schemeClr val="accent1"/>
+                        </a:fillRef>
+                        <a:effectRef idx="0">
+                          <a:schemeClr val="accent1"/>
+                        </a:effectRef>
+                        <a:fontRef idx="minor">
+                          <a:schemeClr val="dk1"/>
+                        </a:fontRef>
+                      </wps:style>
+                      <wps:txbx>
+                        <w:txbxContent>
+                          <w:p>
+                            <w:pPr>
+                              <w:rPr>
+                                <w:i/>
+                              </w:rPr>
+                            </w:pPr>
+                            <w:r>
+                              <w:rPr>
+                                <w:i/>
+                              </w:rPr>
+                              <w:t>Time-</w:t>
+                            </w:r>
+                            <w:proofErr w:type="gramStart"/>
+                            <w:r>
+                              <w:rPr>
+                                <w:i/>
+                              </w:rPr>
+                              <w:t>complexity :</w:t>
+                            </w:r>
+                            <w:proofErr w:type="gramEnd"/>
+                            <w:r>
+                              <w:rPr>
+                                <w:i/>
+                              </w:rPr>
+                              <w:t xml:space="preserve"> O(n)</w:t>
+                            </w:r>
+                          </w:p>
+                        </w:txbxContent>
+                      </wps:txbx>
+                      <wps:bodyPr rot="0" spcFirstLastPara="0" vertOverflow="overflow" horzOverflow="overflow" vert="horz" wrap="square" lIns="91440" tIns="45720" rIns="91440" bIns="45720" numCol="1" spcCol="0" rtlCol="0" fromWordArt="0" anchor="t" anchorCtr="0" forceAA="0" compatLnSpc="1">
+                        <a:prstTxWarp prst="textNoShape">
+                          <a:avLst/>
+                        </a:prstTxWarp>
+                        <a:noAutofit/>
+                      </wps:bodyPr>
+                    </wps:wsp>
+                  </a:graphicData>
+                </a:graphic>
+                <wp14:sizeRelH relativeFrom="margin">
+                  <wp14:pctWidth>0</wp14:pctWidth>
+                </wp14:sizeRelH>
+                <wp14:sizeRelV relativeFrom="margin">
+                  <wp14:pctHeight>0</wp14:pctHeight>
+                </wp14:sizeRelV>
+              </wp:anchor>
+            </w:drawing>
+          </mc:Choice>
+          <mc:Fallback>
+            <w:pict>
+              <v:shapetype id="_x0000_t202" coordsize="21600,21600" o:spt="202" path="m,l,21600r21600,l21600,xe">
+                <v:stroke joinstyle="miter"/>
+                <v:path gradientshapeok="t" o:connecttype="rect"/>
+              </v:shapetype>
+              <v:shape id="Text Box 15" o:spid="_x0000_s1050" type="#_x0000_t202" style="position:absolute;left:0;text-align:left;margin-left:232pt;margin-top:6.8pt;width:126pt;height:25.35pt;z-index:251697152;visibility:visible;mso-wrap-style:square;mso-width-percent:0;mso-height-percent:0;mso-wrap-distance-left:9pt;mso-wrap-distance-top:0;mso-wrap-distance-right:9pt;mso-wrap-distance-bottom:0;mso-position-horizontal:absolute;mso-position-horizontal-relative:text;mso-position-vertical:absolute;mso-position-vertical-relative:text;mso-width-percent:0;mso-height-percent:0;mso-width-relative:margin;mso-height-relative:margin;v-text-anchor:top" o:gfxdata="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" fillcolor="white [3201]" strokeweight=".5pt">
+                <v:textbox>
+                  <w:txbxContent>
+                    <w:p>
+                      <w:pPr>
+                        <w:rPr>
+                          <w:i/>
+                        </w:rPr>
+                      </w:pPr>
+                      <w:r>
+                        <w:rPr>
+                          <w:i/>
+                        </w:rPr>
+                        <w:t>Time-</w:t>
+                      </w:r>
+                      <w:proofErr w:type="gramStart"/>
+                      <w:r>
+                        <w:rPr>
+                          <w:i/>
+                        </w:rPr>
+                        <w:t>complexity :</w:t>
+                      </w:r>
+                      <w:proofErr w:type="gramEnd"/>
+                      <w:r>
+                        <w:rPr>
+                          <w:i/>
+                        </w:rPr>
+                        <w:t xml:space="preserve"> O(n)</w:t>
+                      </w:r>
+                    </w:p>
+                  </w:txbxContent>
+                </v:textbox>
+              </v:shape>
+            </w:pict>
+          </mc:Fallback>
+        </mc:AlternateContent>
+      </w:r>
+      <w:r>
+        <w:tab/>
+        <w:t>}</w:t>
+      </w:r>
+    </w:p>
+    <w:p>
+      <w:pPr>
+        <w:spacing w:after="0" w:line="240" w:lineRule="auto"/>
+        <w:ind w:left="-630"/>
+      </w:pPr>
+      <w:r>
+        <w:tab/>
+      </w:r>
+      <w:proofErr w:type="spellStart"/>
+      <w:proofErr w:type="gramStart"/>
+      <w:r>
+        <w:t>int</w:t>
+      </w:r>
+      <w:proofErr w:type="spellEnd"/>
+      <w:proofErr w:type="gramEnd"/>
+      <w:r>
+        <w:t xml:space="preserve"> i ,item; </w:t>
+      </w:r>
+    </w:p>
+    <w:p>
+      <w:pPr>
+        <w:spacing w:after="0" w:line="240" w:lineRule="auto"/>
+        <w:ind w:left="-630"/>
+      </w:pPr>
+      <w:r>
+        <w:tab/>
+      </w:r>
+      <w:proofErr w:type="gramStart"/>
+      <w:r>
+        <w:t>nod</w:t>
+      </w:r>
+      <w:proofErr w:type="gramEnd"/>
+      <w:r>
+        <w:t xml:space="preserve"> *temp , *</w:t>
+      </w:r>
+      <w:proofErr w:type="spellStart"/>
+      <w:r>
+        <w:t>newnode</w:t>
+      </w:r>
+      <w:proofErr w:type="spellEnd"/>
+      <w:r>
+        <w:t xml:space="preserve"> ; </w:t>
+      </w:r>
+    </w:p>
+    <w:p>
+      <w:pPr>
+        <w:spacing w:after="0" w:line="240" w:lineRule="auto"/>
+        <w:ind w:left="-630"/>
+      </w:pPr>
+      <w:r>
+        <w:tab/>
+      </w:r>
+      <w:proofErr w:type="gramStart"/>
+      <w:r>
+        <w:t>for(</w:t>
+      </w:r>
+      <w:proofErr w:type="gramEnd"/>
+      <w:r>
+        <w:t>i=1 ; i&lt;=n ; i++)</w:t>
+      </w:r>
+    </w:p>
+    <w:p>
+      <w:pPr>
+        <w:spacing w:after="0" w:line="240" w:lineRule="auto"/>
+        <w:ind w:left="-630"/>
+      </w:pPr>
+      <w:r>
+        <w:tab/>
+        <w:t>{</w:t>
+      </w:r>
+    </w:p>
+    <w:p>
+      <w:pPr>
+        <w:spacing w:after="0" w:line="240" w:lineRule="auto"/>
+        <w:ind w:left="-630"/>
+      </w:pPr>
+      <w:r>
+        <w:tab/>
+      </w:r>
+      <w:r>
+        <w:tab/>
+      </w:r>
+      <w:proofErr w:type="spellStart"/>
+      <w:proofErr w:type="gramStart"/>
+      <w:r>
+        <w:t>printf</w:t>
+      </w:r>
+      <w:proofErr w:type="spellEnd"/>
+      <w:r>
+        <w:t>(</w:t>
+      </w:r>
+      <w:proofErr w:type="gramEnd"/>
+      <w:r>
+        <w:t>“Enter the node data = ”);</w:t>
+      </w:r>
+    </w:p>
+    <w:p>
+      <w:pPr>
+        <w:spacing w:after="0" w:line="240" w:lineRule="auto"/>
+        <w:ind w:left="-630"/>
+      </w:pPr>
+      <w:r>
+        <w:tab/>
+      </w:r>
+      <w:r>
+        <w:tab/>
+      </w:r>
+      <w:proofErr w:type="spellStart"/>
+      <w:proofErr w:type="gramStart"/>
+      <w:r>
+        <w:t>scanf</w:t>
+      </w:r>
+      <w:proofErr w:type="spellEnd"/>
+      <w:r>
+        <w:t>(</w:t>
+      </w:r>
+      <w:proofErr w:type="gramEnd"/>
+      <w:r>
+        <w:t>“%</w:t>
+      </w:r>
+      <w:proofErr w:type="spellStart"/>
+      <w:r>
+        <w:t>d”,&amp;item</w:t>
+      </w:r>
+      <w:proofErr w:type="spellEnd"/>
+      <w:r>
+        <w:t>);</w:t>
+      </w:r>
+    </w:p>
+    <w:p>
+      <w:pPr>
+        <w:spacing w:after="0" w:line="240" w:lineRule="auto"/>
+        <w:ind w:left="-630"/>
+      </w:pPr>
+      <w:r>
+        <w:tab/>
+      </w:r>
+      <w:r>
+        <w:tab/>
+      </w:r>
+      <w:proofErr w:type="spellStart"/>
+      <w:proofErr w:type="gramStart"/>
+      <w:r>
+        <w:t>newnode</w:t>
+      </w:r>
+      <w:proofErr w:type="spellEnd"/>
+      <w:proofErr w:type="gramEnd"/>
+      <w:r>
+        <w:t xml:space="preserve"> = (nod*)</w:t>
+      </w:r>
+      <w:proofErr w:type="spellStart"/>
+      <w:r>
+        <w:t>malloc</w:t>
+      </w:r>
+      <w:proofErr w:type="spellEnd"/>
+      <w:r>
+        <w:t>(</w:t>
+      </w:r>
+      <w:proofErr w:type="spellStart"/>
+      <w:r>
+        <w:t>sizeof</w:t>
+      </w:r>
+      <w:proofErr w:type="spellEnd"/>
+      <w:r>
+        <w:t>(nod));</w:t>
+      </w:r>
+    </w:p>
+    <w:p>
+      <w:pPr>
+        <w:spacing w:after="0" w:line="240" w:lineRule="auto"/>
+        <w:ind w:left="-630"/>
+      </w:pPr>
+      <w:r>
+        <w:tab/>
+      </w:r>
+      <w:r>
+        <w:tab/>
+      </w:r>
+      <w:proofErr w:type="spellStart"/>
+      <w:proofErr w:type="gramStart"/>
+      <w:r>
+        <w:t>newnode</w:t>
+      </w:r>
+      <w:proofErr w:type="spellEnd"/>
+      <w:proofErr w:type="gramEnd"/>
+      <w:r>
+        <w:t xml:space="preserve">-&gt;info = item ; </w:t>
+      </w:r>
+    </w:p>
+    <w:p>
+      <w:pPr>
+        <w:spacing w:after="0" w:line="240" w:lineRule="auto"/>
+        <w:ind w:left="-630"/>
+      </w:pPr>
+      <w:r>
+        <w:tab/>
+      </w:r>
+      <w:r>
+        <w:tab/>
+      </w:r>
+      <w:proofErr w:type="gramStart"/>
+      <w:r>
+        <w:t>if(</w:t>
+      </w:r>
+      <w:proofErr w:type="gramEnd"/>
+      <w:r>
+        <w:t>*head==NULL)</w:t>
+      </w:r>
+    </w:p>
+    <w:p>
+      <w:pPr>
+        <w:spacing w:after="0" w:line="240" w:lineRule="auto"/>
+        <w:ind w:left="-630"/>
+      </w:pPr>
+      <w:r>
+        <w:tab/>
+      </w:r>
+      <w:r>
+        <w:tab/>
+      </w:r>
+      <w:r>
+        <w:tab/>
+      </w:r>
+      <w:r>
+        <w:t xml:space="preserve">*head = </w:t>
+      </w:r>
+      <w:proofErr w:type="spellStart"/>
+      <w:proofErr w:type="gramStart"/>
+      <w:r>
+        <w:t>newnode</w:t>
+      </w:r>
+      <w:proofErr w:type="spellEnd"/>
+      <w:r>
+        <w:t xml:space="preserve"> ;</w:t>
+      </w:r>
+      <w:proofErr w:type="gramEnd"/>
+      <w:r>
+        <w:t xml:space="preserve"> </w:t>
+      </w:r>
+    </w:p>
+    <w:p>
+      <w:pPr>
+        <w:spacing w:after="0" w:line="240" w:lineRule="auto"/>
+        <w:ind w:left="-630"/>
+      </w:pPr>
+      <w:r>
+        <w:tab/>
+      </w:r>
+      <w:r>
+        <w:tab/>
+      </w:r>
+      <w:proofErr w:type="gramStart"/>
+      <w:r>
+        <w:t>else</w:t>
+      </w:r>
+      <w:proofErr w:type="gramEnd"/>
+    </w:p>
+    <w:p>
+      <w:pPr>
+        <w:spacing w:after="0" w:line="240" w:lineRule="auto"/>
+        <w:ind w:left="-630"/>
+      </w:pPr>
+      <w:r>
+        <w:tab/>
+      </w:r>
+      <w:r>
+        <w:tab/>
+      </w:r>
+      <w:r>
+        <w:tab/>
+      </w:r>
+      <w:proofErr w:type="gramStart"/>
+      <w:r>
+        <w:t>temp</w:t>
+      </w:r>
+      <w:proofErr w:type="gramEnd"/>
+      <w:r>
+        <w:t xml:space="preserve">-&gt;next = </w:t>
+      </w:r>
+      <w:proofErr w:type="spellStart"/>
+      <w:r>
+        <w:t>newnode</w:t>
+      </w:r>
+      <w:proofErr w:type="spellEnd"/>
+      <w:r>
+        <w:t xml:space="preserve"> ; </w:t>
+      </w:r>
+    </w:p>
+    <w:p>
+      <w:pPr>
+        <w:spacing w:after="0" w:line="240" w:lineRule="auto"/>
+        <w:ind w:left="-630"/>
+      </w:pPr>
+      <w:r>
+        <w:tab/>
+      </w:r>
+      <w:r>
+        <w:tab/>
+      </w:r>
+      <w:proofErr w:type="gramStart"/>
+      <w:r>
+        <w:t>temp</w:t>
+      </w:r>
+      <w:proofErr w:type="gramEnd"/>
+      <w:r>
+        <w:t xml:space="preserve"> = </w:t>
+      </w:r>
+      <w:proofErr w:type="spellStart"/>
+      <w:r>
+        <w:t>newnode</w:t>
+      </w:r>
+      <w:proofErr w:type="spellEnd"/>
+      <w:r>
+        <w:t xml:space="preserve"> ; </w:t>
+      </w:r>
+    </w:p>
+    <w:p>
+      <w:pPr>
+        <w:spacing w:after="0" w:line="240" w:lineRule="auto"/>
+        <w:ind w:left="-630"/>
+      </w:pPr>
+      <w:r>
+        <w:tab/>
+        <w:t>}</w:t>
+      </w:r>
+    </w:p>
+    <w:p>
+      <w:pPr>
+        <w:spacing w:after="0" w:line="240" w:lineRule="auto"/>
+        <w:ind w:left="-630"/>
+      </w:pPr>
+      <w:r>
+        <w:tab/>
+      </w:r>
+      <w:proofErr w:type="spellStart"/>
+      <w:proofErr w:type="gramStart"/>
+      <w:r>
+        <w:t>newnode</w:t>
+      </w:r>
+      <w:proofErr w:type="spellEnd"/>
+      <w:proofErr w:type="gramEnd"/>
+      <w:r>
+        <w:t>-&gt;next = (*head);</w:t>
+      </w:r>
+    </w:p>
+    <w:p>
+      <w:pPr>
+        <w:spacing w:after="0" w:line="240" w:lineRule="auto"/>
+        <w:ind w:left="-630"/>
+      </w:pPr>
+      <w:r>
+        <w:tab/>
+      </w:r>
+      <w:proofErr w:type="gramStart"/>
+      <w:r>
+        <w:t>return ;</w:t>
+      </w:r>
+      <w:proofErr w:type="gramEnd"/>
+      <w:r>
+        <w:t xml:space="preserve"> </w:t>
+      </w:r>
+    </w:p>
+    <w:p>
+      <w:pPr>
+        <w:spacing w:after="0" w:line="240" w:lineRule="auto"/>
+        <w:ind w:left="-630"/>
+      </w:pPr>
+    </w:p>
+    <w:p>
+      <w:pPr>
+        <w:spacing w:after="0" w:line="240" w:lineRule="auto"/>
+        <w:ind w:left="-630"/>
+      </w:pPr>
+      <w:r>
+        <w:t>}</w:t>
+      </w:r>
+    </w:p>
+    <w:p>
+      <w:pPr>
+        <w:spacing w:after="0" w:line="240" w:lineRule="auto"/>
+        <w:ind w:left="-630"/>
+        <w:rPr>
+          <w:b/>
+        </w:rPr>
+      </w:pPr>
+      <w:proofErr w:type="gramStart"/>
+      <w:r>
+        <w:rPr>
+          <w:b/>
+        </w:rPr>
+        <w:t>void</w:t>
+      </w:r>
+      <w:proofErr w:type="gramEnd"/>
+      <w:r>
+        <w:rPr>
+          <w:b/>
+        </w:rPr>
+        <w:t xml:space="preserve"> display(nod*head)</w:t>
+      </w:r>
+    </w:p>
+    <w:p>
+      <w:pPr>
+        <w:spacing w:after="0" w:line="240" w:lineRule="auto"/>
+        <w:ind w:left="-630"/>
+      </w:pPr>
+      <w:r>
+        <w:t>{</w:t>
+      </w:r>
+    </w:p>
+    <w:p>
+      <w:pPr>
+        <w:spacing w:after="0" w:line="240" w:lineRule="auto"/>
+        <w:ind w:left="-630"/>
+      </w:pPr>
+      <w:r>
+        <w:rPr>
+          <w:noProof/>
+        </w:rPr>
+        <mc:AlternateContent>
+          <mc:Choice Requires="wps">
+            <w:drawing>
+              <wp:anchor distT="0" distB="0" distL="114300" distR="114300" simplePos="0" relativeHeight="251699200" behindDoc="0" locked="0" layoutInCell="1" allowOverlap="1" wp14:anchorId="6D3DFDAF" wp14:editId="7E3A0BFF">
+                <wp:simplePos x="0" y="0"/>
+                <wp:positionH relativeFrom="column">
+                  <wp:posOffset>2945765</wp:posOffset>
+                </wp:positionH>
+                <wp:positionV relativeFrom="paragraph">
+                  <wp:posOffset>111760</wp:posOffset>
+                </wp:positionV>
+                <wp:extent cx="1600200" cy="321310"/>
+                <wp:effectExtent l="0" t="0" r="19050" b="21590"/>
+                <wp:wrapNone/>
+                <wp:docPr id="16" name="Text Box 16"/>
+                <wp:cNvGraphicFramePr/>
+                <a:graphic xmlns:a="http://schemas.openxmlformats.org/drawingml/2006/main">
+                  <a:graphicData uri="http://schemas.microsoft.com/office/word/2010/wordprocessingShape">
+                    <wps:wsp>
+                      <wps:cNvSpPr txBox="1"/>
+                      <wps:spPr>
+                        <a:xfrm>
+                          <a:off x="0" y="0"/>
+                          <a:ext cx="1600200" cy="321310"/>
+                        </a:xfrm>
+                        <a:prstGeom prst="rect">
+                          <a:avLst/>
+                        </a:prstGeom>
+                        <a:solidFill>
+                          <a:schemeClr val="lt1"/>
+                        </a:solidFill>
+                        <a:ln w="6350">
+                          <a:solidFill>
+                            <a:prstClr val="black"/>
+                          </a:solidFill>
+                        </a:ln>
+                        <a:effectLst/>
+                      </wps:spPr>
+                      <wps:style>
+                        <a:lnRef idx="0">
+                          <a:schemeClr val="accent1"/>
+                        </a:lnRef>
+                        <a:fillRef idx="0">
+                          <a:schemeClr val="accent1"/>
+                        </a:fillRef>
+                        <a:effectRef idx="0">
+                          <a:schemeClr val="accent1"/>
+                        </a:effectRef>
+                        <a:fontRef idx="minor">
+                          <a:schemeClr val="dk1"/>
+                        </a:fontRef>
+                      </wps:style>
+                      <wps:txbx>
+                        <w:txbxContent>
+                          <w:p>
+                            <w:pPr>
+                              <w:rPr>
+                                <w:i/>
+                              </w:rPr>
+                            </w:pPr>
+                            <w:r>
+                              <w:rPr>
+                                <w:i/>
+                              </w:rPr>
+                              <w:t>Time-</w:t>
+                            </w:r>
+                            <w:proofErr w:type="gramStart"/>
+                            <w:r>
+                              <w:rPr>
+                                <w:i/>
+                              </w:rPr>
+                              <w:t>complexity :</w:t>
+                            </w:r>
+                            <w:proofErr w:type="gramEnd"/>
+                            <w:r>
+                              <w:rPr>
+                                <w:i/>
+                              </w:rPr>
+                              <w:t xml:space="preserve"> O(n)</w:t>
+                            </w:r>
+                          </w:p>
+                        </w:txbxContent>
+                      </wps:txbx>
+                      <wps:bodyPr rot="0" spcFirstLastPara="0" vertOverflow="overflow" horzOverflow="overflow" vert="horz" wrap="square" lIns="91440" tIns="45720" rIns="91440" bIns="45720" numCol="1" spcCol="0" rtlCol="0" fromWordArt="0" anchor="t" anchorCtr="0" forceAA="0" compatLnSpc="1">
+                        <a:prstTxWarp prst="textNoShape">
+                          <a:avLst/>
+                        </a:prstTxWarp>
+                        <a:noAutofit/>
+                      </wps:bodyPr>
+                    </wps:wsp>
+                  </a:graphicData>
+                </a:graphic>
+                <wp14:sizeRelH relativeFrom="margin">
+                  <wp14:pctWidth>0</wp14:pctWidth>
+                </wp14:sizeRelH>
+                <wp14:sizeRelV relativeFrom="margin">
+                  <wp14:pctHeight>0</wp14:pctHeight>
+                </wp14:sizeRelV>
+              </wp:anchor>
+            </w:drawing>
+          </mc:Choice>
+          <mc:Fallback>
+            <w:pict>
+              <v:shape id="Text Box 16" o:spid="_x0000_s1051" type="#_x0000_t202" style="position:absolute;left:0;text-align:left;margin-left:231.95pt;margin-top:8.8pt;width:126pt;height:25.3pt;z-index:251699200;visibility:visible;mso-wrap-style:square;mso-width-percent:0;mso-height-percent:0;mso-wrap-distance-left:9pt;mso-wrap-distance-top:0;mso-wrap-distance-right:9pt;mso-wrap-distance-bottom:0;mso-position-horizontal:absolute;mso-position-horizontal-relative:text;mso-position-vertical:absolute;mso-position-vertical-relative:text;mso-width-percent:0;mso-height-percent:0;mso-width-relative:margin;mso-height-relative:margin;v-text-anchor:top" o:gfxdata="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" fillcolor="white [3201]" strokeweight=".5pt">
+                <v:textbox>
+                  <w:txbxContent>
+                    <w:p>
+                      <w:pPr>
+                        <w:rPr>
+                          <w:i/>
+                        </w:rPr>
+                      </w:pPr>
+                      <w:r>
+                        <w:rPr>
+                          <w:i/>
+                        </w:rPr>
+                        <w:t>Time-</w:t>
+                      </w:r>
+                      <w:proofErr w:type="gramStart"/>
+                      <w:r>
+                        <w:rPr>
+                          <w:i/>
+                        </w:rPr>
+                        <w:t>complexity :</w:t>
+                      </w:r>
+                      <w:proofErr w:type="gramEnd"/>
+                      <w:r>
+                        <w:rPr>
+                          <w:i/>
+                        </w:rPr>
+                        <w:t xml:space="preserve"> O(n)</w:t>
+                      </w:r>
+                    </w:p>
+                  </w:txbxContent>
+                </v:textbox>
+              </v:shape>
+            </w:pict>
+          </mc:Fallback>
+        </mc:AlternateContent>
+      </w:r>
+      <w:r>
+        <w:tab/>
+      </w:r>
+      <w:proofErr w:type="gramStart"/>
+      <w:r>
+        <w:t>if(</w:t>
+      </w:r>
+      <w:proofErr w:type="gramEnd"/>
+      <w:r>
+        <w:t>head==NULL)</w:t>
+      </w:r>
+    </w:p>
+    <w:p>
+      <w:pPr>
+        <w:spacing w:after="0" w:line="240" w:lineRule="auto"/>
+        <w:ind w:left="-630"/>
+      </w:pPr>
+      <w:r>
+        <w:tab/>
+        <w:t>{</w:t>
+      </w:r>
+    </w:p>
+    <w:p>
+      <w:pPr>
+        <w:spacing w:after="0" w:line="240" w:lineRule="auto"/>
+        <w:ind w:left="-630"/>
+      </w:pPr>
+      <w:r>
+        <w:tab/>
+      </w:r>
+      <w:r>
+        <w:tab/>
+      </w:r>
+      <w:proofErr w:type="spellStart"/>
+      <w:proofErr w:type="gramStart"/>
+      <w:r>
+        <w:t>printf</w:t>
+      </w:r>
+      <w:proofErr w:type="spellEnd"/>
+      <w:r>
+        <w:t>(</w:t>
+      </w:r>
+      <w:proofErr w:type="gramEnd"/>
+      <w:r>
+        <w:t>“List is empty”);</w:t>
+      </w:r>
+    </w:p>
+    <w:p>
+      <w:pPr>
+        <w:spacing w:after="0" w:line="240" w:lineRule="auto"/>
+        <w:ind w:left="-630"/>
+      </w:pPr>
+      <w:r>
+        <w:tab/>
+      </w:r>
+      <w:r>
+        <w:tab/>
+      </w:r>
+      <w:proofErr w:type="gramStart"/>
+      <w:r>
+        <w:t>return ;</w:t>
+      </w:r>
+      <w:proofErr w:type="gramEnd"/>
+      <w:r>
+        <w:t xml:space="preserve"> </w:t>
+      </w:r>
+    </w:p>
+    <w:p>
+      <w:pPr>
+        <w:spacing w:after="0" w:line="240" w:lineRule="auto"/>
+        <w:ind w:left="-630"/>
+      </w:pPr>
+      <w:r>
+        <w:tab/>
+        <w:t>}</w:t>
+      </w:r>
+    </w:p>
+    <w:p>
+      <w:pPr>
+        <w:spacing w:after="0" w:line="240" w:lineRule="auto"/>
+        <w:ind w:left="-630"/>
+      </w:pPr>
+      <w:r>
+        <w:tab/>
+      </w:r>
+      <w:proofErr w:type="gramStart"/>
+      <w:r>
+        <w:t>nod*</w:t>
+      </w:r>
+      <w:proofErr w:type="gramEnd"/>
+      <w:r>
+        <w:t xml:space="preserve">temp = head ; </w:t>
+      </w:r>
+    </w:p>
+    <w:p>
+      <w:pPr>
+        <w:spacing w:after="0" w:line="240" w:lineRule="auto"/>
+        <w:ind w:left="-630"/>
+      </w:pPr>
+      <w:r>
+        <w:tab/>
+      </w:r>
+      <w:proofErr w:type="gramStart"/>
+      <w:r>
+        <w:t>do{</w:t>
+      </w:r>
+      <w:proofErr w:type="gramEnd"/>
+    </w:p>
+    <w:p>
+      <w:pPr>
+        <w:spacing w:after="0" w:line="240" w:lineRule="auto"/>
+        <w:ind w:left="-630"/>
+      </w:pPr>
+      <w:r>
+        <w:tab/>
+      </w:r>
+      <w:r>
+        <w:tab/>
+      </w:r>
+      <w:proofErr w:type="spellStart"/>
+      <w:r>
+        <w:t>printf</w:t>
+      </w:r>
+      <w:proofErr w:type="spellEnd"/>
+      <w:r>
+        <w:t>(“%d ”</w:t>
+      </w:r>
       <w:bookmarkStart w:id="0" w:name="_GoBack"/>
       <w:bookmarkEnd w:id="0"/>
-    </w:p>
-    <w:p>
-      <w:pPr>
-        <w:spacing w:after="0" w:line="240" w:lineRule="auto"/>
-        <w:ind w:left="-630"/>
-      </w:pPr>
-    </w:p>
-    <w:p>
-      <w:pPr>
-        <w:spacing w:after="0" w:line="240" w:lineRule="auto"/>
-        <w:ind w:left="-630"/>
-      </w:pPr>
+      <w:r>
+        <w:t>, temp-&gt;info);</w:t>
+      </w:r>
+    </w:p>
+    <w:p>
+      <w:pPr>
+        <w:spacing w:after="0" w:line="240" w:lineRule="auto"/>
+        <w:ind w:left="-630"/>
+      </w:pPr>
+      <w:r>
+        <w:tab/>
+      </w:r>
+      <w:r>
+        <w:tab/>
+      </w:r>
+      <w:proofErr w:type="gramStart"/>
+      <w:r>
+        <w:t>temp</w:t>
+      </w:r>
+      <w:proofErr w:type="gramEnd"/>
+      <w:r>
+        <w:t xml:space="preserve"> = temp-&gt;next ; </w:t>
+      </w:r>
+    </w:p>
+    <w:p>
+      <w:pPr>
+        <w:spacing w:after="0" w:line="240" w:lineRule="auto"/>
+        <w:ind w:left="-630"/>
+      </w:pPr>
+      <w:r>
+        <w:tab/>
+      </w:r>
+      <w:proofErr w:type="gramStart"/>
+      <w:r>
+        <w:t>}while</w:t>
+      </w:r>
+      <w:proofErr w:type="gramEnd"/>
+      <w:r>
+        <w:t>(temp!=head);</w:t>
+      </w:r>
+    </w:p>
+    <w:p>
+      <w:pPr>
+        <w:spacing w:after="0" w:line="240" w:lineRule="auto"/>
+        <w:ind w:left="-630"/>
+      </w:pPr>
+      <w:r>
+        <w:tab/>
+      </w:r>
+      <w:proofErr w:type="spellStart"/>
+      <w:proofErr w:type="gramStart"/>
+      <w:r>
+        <w:t>printf</w:t>
+      </w:r>
+      <w:proofErr w:type="spellEnd"/>
+      <w:r>
+        <w:t>(</w:t>
+      </w:r>
+      <w:proofErr w:type="gramEnd"/>
+      <w:r>
+        <w:t>“\n”);</w:t>
+      </w:r>
+    </w:p>
+    <w:p>
+      <w:pPr>
+        <w:spacing w:after="0" w:line="240" w:lineRule="auto"/>
+        <w:ind w:left="-630"/>
+      </w:pPr>
+      <w:r>
+        <w:tab/>
+      </w:r>
+      <w:proofErr w:type="gramStart"/>
+      <w:r>
+        <w:t>return ;</w:t>
+      </w:r>
+      <w:proofErr w:type="gramEnd"/>
+      <w:r>
+        <w:t xml:space="preserve"> </w:t>
+      </w:r>
+    </w:p>
+    <w:p>
+      <w:pPr>
+        <w:spacing w:after="0" w:line="240" w:lineRule="auto"/>
+        <w:ind w:left="-630"/>
+      </w:pPr>
+      <w:r>
+        <w:t>}</w:t>
+      </w:r>
     </w:p>
     <w:p>
       <w:pPr>

</xml_diff>

<commit_message>
DS - Circular linked list updated
</commit_message>
<xml_diff>
--- a/Data Structures.docx
+++ b/Data Structures.docx
@@ -18007,6 +18007,7 @@
         <w:ind w:left="-630"/>
         <w:rPr>
           <w:b/>
+          <w:i/>
           <w:sz w:val="24"/>
           <w:u w:val="single"/>
         </w:rPr>
@@ -18015,6 +18016,7 @@
       <w:r>
         <w:rPr>
           <w:b/>
+          <w:i/>
           <w:sz w:val="24"/>
           <w:u w:val="single"/>
         </w:rPr>
@@ -18024,6 +18026,7 @@
       <w:r>
         <w:rPr>
           <w:b/>
+          <w:i/>
           <w:sz w:val="24"/>
           <w:u w:val="single"/>
         </w:rPr>
@@ -18033,6 +18036,7 @@
       <w:r>
         <w:rPr>
           <w:b/>
+          <w:i/>
           <w:sz w:val="24"/>
           <w:u w:val="single"/>
         </w:rPr>
@@ -18042,10 +18046,20 @@
       <w:r>
         <w:rPr>
           <w:b/>
+          <w:i/>
           <w:sz w:val="24"/>
           <w:u w:val="single"/>
         </w:rPr>
-        <w:t xml:space="preserve"> for more advantages and applications</w:t>
+        <w:t xml:space="preserve"> to explore </w:t>
+      </w:r>
+      <w:r>
+        <w:rPr>
+          <w:b/>
+          <w:i/>
+          <w:sz w:val="24"/>
+          <w:u w:val="single"/>
+        </w:rPr>
+        <w:t>more advantages and applications</w:t>
       </w:r>
     </w:p>
     <w:p>
@@ -19186,122 +19200,1034 @@
       </w:r>
       <w:proofErr w:type="spellEnd"/>
       <w:r>
-        <w:t>(“%d ”</w:t>
-      </w:r>
+        <w:t>(“%d ”, temp-&gt;info);</w:t>
+      </w:r>
+    </w:p>
+    <w:p>
+      <w:pPr>
+        <w:spacing w:after="0" w:line="240" w:lineRule="auto"/>
+        <w:ind w:left="-630"/>
+      </w:pPr>
+      <w:r>
+        <w:tab/>
+      </w:r>
+      <w:r>
+        <w:tab/>
+      </w:r>
+      <w:proofErr w:type="gramStart"/>
+      <w:r>
+        <w:t>temp</w:t>
+      </w:r>
+      <w:proofErr w:type="gramEnd"/>
+      <w:r>
+        <w:t xml:space="preserve"> = temp-&gt;next ; </w:t>
+      </w:r>
+    </w:p>
+    <w:p>
+      <w:pPr>
+        <w:spacing w:after="0" w:line="240" w:lineRule="auto"/>
+        <w:ind w:left="-630"/>
+      </w:pPr>
+      <w:r>
+        <w:tab/>
+      </w:r>
+      <w:proofErr w:type="gramStart"/>
+      <w:r>
+        <w:t>}while</w:t>
+      </w:r>
+      <w:proofErr w:type="gramEnd"/>
+      <w:r>
+        <w:t>(temp!=head);</w:t>
+      </w:r>
+    </w:p>
+    <w:p>
+      <w:pPr>
+        <w:spacing w:after="0" w:line="240" w:lineRule="auto"/>
+        <w:ind w:left="-630"/>
+      </w:pPr>
+      <w:r>
+        <w:tab/>
+      </w:r>
+      <w:proofErr w:type="spellStart"/>
+      <w:proofErr w:type="gramStart"/>
+      <w:r>
+        <w:t>printf</w:t>
+      </w:r>
+      <w:proofErr w:type="spellEnd"/>
+      <w:r>
+        <w:t>(</w:t>
+      </w:r>
+      <w:proofErr w:type="gramEnd"/>
+      <w:r>
+        <w:t>“\n”);</w:t>
+      </w:r>
+    </w:p>
+    <w:p>
+      <w:pPr>
+        <w:spacing w:after="0" w:line="240" w:lineRule="auto"/>
+        <w:ind w:left="-630"/>
+      </w:pPr>
+      <w:r>
+        <w:tab/>
+      </w:r>
+      <w:proofErr w:type="gramStart"/>
+      <w:r>
+        <w:t>return ;</w:t>
+      </w:r>
+      <w:proofErr w:type="gramEnd"/>
+      <w:r>
+        <w:t xml:space="preserve"> </w:t>
+      </w:r>
+    </w:p>
+    <w:p>
+      <w:pPr>
+        <w:spacing w:after="0" w:line="240" w:lineRule="auto"/>
+        <w:ind w:left="-630"/>
+      </w:pPr>
+      <w:r>
+        <w:t>}</w:t>
+      </w:r>
+    </w:p>
+    <w:p>
+      <w:pPr>
+        <w:spacing w:after="0" w:line="240" w:lineRule="auto"/>
+        <w:ind w:left="-630"/>
+        <w:rPr>
+          <w:b/>
+        </w:rPr>
+      </w:pPr>
+      <w:proofErr w:type="gramStart"/>
+      <w:r>
+        <w:rPr>
+          <w:b/>
+        </w:rPr>
+        <w:t>void</w:t>
+      </w:r>
+      <w:proofErr w:type="gramEnd"/>
+      <w:r>
+        <w:rPr>
+          <w:b/>
+        </w:rPr>
+        <w:t xml:space="preserve"> </w:t>
+      </w:r>
+      <w:proofErr w:type="spellStart"/>
+      <w:r>
+        <w:rPr>
+          <w:b/>
+        </w:rPr>
+        <w:t>insertAtHead</w:t>
+      </w:r>
+      <w:proofErr w:type="spellEnd"/>
+      <w:r>
+        <w:rPr>
+          <w:b/>
+        </w:rPr>
+        <w:t xml:space="preserve">(nod**head , </w:t>
+      </w:r>
+      <w:proofErr w:type="spellStart"/>
+      <w:r>
+        <w:rPr>
+          <w:b/>
+        </w:rPr>
+        <w:t>int</w:t>
+      </w:r>
+      <w:proofErr w:type="spellEnd"/>
+      <w:r>
+        <w:rPr>
+          <w:b/>
+        </w:rPr>
+        <w:t xml:space="preserve"> item)</w:t>
+      </w:r>
+    </w:p>
+    <w:p>
+      <w:pPr>
+        <w:spacing w:after="0" w:line="240" w:lineRule="auto"/>
+        <w:ind w:left="-630"/>
+      </w:pPr>
+      <w:r>
+        <w:t>{</w:t>
+      </w:r>
+    </w:p>
+    <w:p>
+      <w:pPr>
+        <w:spacing w:after="0" w:line="240" w:lineRule="auto"/>
+        <w:ind w:left="-630"/>
+      </w:pPr>
+      <w:r>
+        <w:tab/>
+      </w:r>
+      <w:proofErr w:type="gramStart"/>
+      <w:r>
+        <w:t>if(</w:t>
+      </w:r>
+      <w:proofErr w:type="gramEnd"/>
+      <w:r>
+        <w:t>(*head)==NULL)</w:t>
+      </w:r>
+    </w:p>
+    <w:p>
+      <w:pPr>
+        <w:spacing w:after="0" w:line="240" w:lineRule="auto"/>
+        <w:ind w:left="-630"/>
+      </w:pPr>
+      <w:r>
+        <w:tab/>
+        <w:t>{</w:t>
+      </w:r>
+    </w:p>
+    <w:p>
+      <w:pPr>
+        <w:spacing w:after="0" w:line="240" w:lineRule="auto"/>
+        <w:ind w:left="-630"/>
+      </w:pPr>
+      <w:r>
+        <w:tab/>
+      </w:r>
+      <w:r>
+        <w:tab/>
+      </w:r>
+      <w:proofErr w:type="spellStart"/>
+      <w:proofErr w:type="gramStart"/>
+      <w:r>
+        <w:t>printf</w:t>
+      </w:r>
+      <w:proofErr w:type="spellEnd"/>
+      <w:r>
+        <w:t>(</w:t>
+      </w:r>
+      <w:proofErr w:type="gramEnd"/>
+      <w:r>
+        <w:t>“List is Empty\n”);</w:t>
+      </w:r>
+    </w:p>
+    <w:p>
+      <w:pPr>
+        <w:spacing w:after="0" w:line="240" w:lineRule="auto"/>
+        <w:ind w:left="-630"/>
+      </w:pPr>
+      <w:r>
+        <w:tab/>
+      </w:r>
+      <w:r>
+        <w:tab/>
+      </w:r>
+      <w:proofErr w:type="gramStart"/>
+      <w:r>
+        <w:t>return ;</w:t>
+      </w:r>
+      <w:proofErr w:type="gramEnd"/>
+      <w:r>
+        <w:t xml:space="preserve"> </w:t>
+      </w:r>
+    </w:p>
+    <w:p>
+      <w:pPr>
+        <w:spacing w:after="0" w:line="240" w:lineRule="auto"/>
+        <w:ind w:left="-630"/>
+      </w:pPr>
+      <w:r>
+        <w:tab/>
+        <w:t>}</w:t>
+      </w:r>
+    </w:p>
+    <w:p>
+      <w:pPr>
+        <w:spacing w:after="0" w:line="240" w:lineRule="auto"/>
+        <w:ind w:left="-630"/>
+      </w:pPr>
+      <w:r>
+        <w:tab/>
+      </w:r>
+      <w:proofErr w:type="gramStart"/>
+      <w:r>
+        <w:t>nod</w:t>
+      </w:r>
+      <w:proofErr w:type="gramEnd"/>
+      <w:r>
+        <w:t xml:space="preserve"> *</w:t>
+      </w:r>
+      <w:proofErr w:type="spellStart"/>
+      <w:r>
+        <w:t>newnode</w:t>
+      </w:r>
+      <w:proofErr w:type="spellEnd"/>
+      <w:r>
+        <w:t xml:space="preserve"> , *temp ; </w:t>
+      </w:r>
+    </w:p>
+    <w:p>
+      <w:pPr>
+        <w:spacing w:after="0" w:line="240" w:lineRule="auto"/>
+        <w:ind w:left="-630"/>
+      </w:pPr>
+      <w:r>
+        <w:tab/>
+      </w:r>
+      <w:proofErr w:type="spellStart"/>
+      <w:proofErr w:type="gramStart"/>
+      <w:r>
+        <w:t>newnode</w:t>
+      </w:r>
+      <w:proofErr w:type="spellEnd"/>
+      <w:proofErr w:type="gramEnd"/>
+      <w:r>
+        <w:t xml:space="preserve"> = (nod*)</w:t>
+      </w:r>
+      <w:proofErr w:type="spellStart"/>
+      <w:r>
+        <w:t>malloc</w:t>
+      </w:r>
+      <w:proofErr w:type="spellEnd"/>
+      <w:r>
+        <w:t>(</w:t>
+      </w:r>
+      <w:proofErr w:type="spellStart"/>
+      <w:r>
+        <w:t>sizeof</w:t>
+      </w:r>
+      <w:proofErr w:type="spellEnd"/>
+      <w:r>
+        <w:t>(nod));</w:t>
+      </w:r>
+    </w:p>
+    <w:p>
+      <w:pPr>
+        <w:spacing w:after="0" w:line="240" w:lineRule="auto"/>
+        <w:ind w:left="-630"/>
+      </w:pPr>
+      <w:r>
+        <w:tab/>
+      </w:r>
+      <w:proofErr w:type="spellStart"/>
+      <w:proofErr w:type="gramStart"/>
+      <w:r>
+        <w:t>newnode</w:t>
+      </w:r>
+      <w:proofErr w:type="spellEnd"/>
+      <w:proofErr w:type="gramEnd"/>
+      <w:r>
+        <w:t xml:space="preserve">-&gt;info = item ; </w:t>
+      </w:r>
+    </w:p>
+    <w:p>
+      <w:pPr>
+        <w:spacing w:after="0" w:line="240" w:lineRule="auto"/>
+        <w:ind w:left="-630"/>
+      </w:pPr>
+      <w:r>
+        <w:tab/>
+      </w:r>
+      <w:proofErr w:type="gramStart"/>
+      <w:r>
+        <w:t>temp</w:t>
+      </w:r>
+      <w:proofErr w:type="gramEnd"/>
+      <w:r>
+        <w:t xml:space="preserve"> = (*head) ; </w:t>
+      </w:r>
+    </w:p>
+    <w:p>
+      <w:pPr>
+        <w:spacing w:after="0" w:line="240" w:lineRule="auto"/>
+        <w:ind w:left="-630"/>
+      </w:pPr>
+      <w:r>
+        <w:tab/>
+      </w:r>
+      <w:proofErr w:type="gramStart"/>
+      <w:r>
+        <w:t>while(</w:t>
+      </w:r>
+      <w:proofErr w:type="gramEnd"/>
+      <w:r>
+        <w:t>temp-&gt;next!=(*head))</w:t>
+      </w:r>
+    </w:p>
+    <w:p>
+      <w:pPr>
+        <w:spacing w:after="0" w:line="240" w:lineRule="auto"/>
+        <w:ind w:left="-630"/>
+      </w:pPr>
+      <w:r>
+        <w:tab/>
+        <w:t>{</w:t>
+      </w:r>
+    </w:p>
+    <w:p>
+      <w:pPr>
+        <w:spacing w:after="0" w:line="240" w:lineRule="auto"/>
+        <w:ind w:left="-630"/>
+      </w:pPr>
+      <w:r>
+        <w:tab/>
+      </w:r>
+      <w:r>
+        <w:tab/>
+      </w:r>
+      <w:proofErr w:type="gramStart"/>
+      <w:r>
+        <w:t>temp</w:t>
+      </w:r>
+      <w:proofErr w:type="gramEnd"/>
+      <w:r>
+        <w:t xml:space="preserve"> = temp-&gt;next ; </w:t>
+      </w:r>
+    </w:p>
+    <w:p>
+      <w:pPr>
+        <w:spacing w:after="0" w:line="240" w:lineRule="auto"/>
+        <w:ind w:left="-630"/>
+      </w:pPr>
+      <w:r>
+        <w:tab/>
+        <w:t>}</w:t>
+      </w:r>
+    </w:p>
+    <w:p>
+      <w:pPr>
+        <w:spacing w:after="0" w:line="240" w:lineRule="auto"/>
+        <w:ind w:left="-630"/>
+      </w:pPr>
+      <w:r>
+        <w:tab/>
+      </w:r>
+      <w:proofErr w:type="gramStart"/>
+      <w:r>
+        <w:t>temp</w:t>
+      </w:r>
+      <w:proofErr w:type="gramEnd"/>
+      <w:r>
+        <w:t xml:space="preserve">-&gt;next = </w:t>
+      </w:r>
+      <w:proofErr w:type="spellStart"/>
+      <w:r>
+        <w:t>newnode</w:t>
+      </w:r>
+      <w:proofErr w:type="spellEnd"/>
+      <w:r>
+        <w:t xml:space="preserve"> ; </w:t>
+      </w:r>
+    </w:p>
+    <w:p>
+      <w:pPr>
+        <w:spacing w:after="0" w:line="240" w:lineRule="auto"/>
+        <w:ind w:left="-630"/>
+      </w:pPr>
+      <w:r>
+        <w:rPr>
+          <w:noProof/>
+        </w:rPr>
+        <w:lastRenderedPageBreak/>
+        <mc:AlternateContent>
+          <mc:Choice Requires="wps">
+            <w:drawing>
+              <wp:anchor distT="0" distB="0" distL="114300" distR="114300" simplePos="0" relativeHeight="251700224" behindDoc="0" locked="0" layoutInCell="1" allowOverlap="1" wp14:anchorId="6EC43821" wp14:editId="78AA46F7">
+                <wp:simplePos x="0" y="0"/>
+                <wp:positionH relativeFrom="column">
+                  <wp:posOffset>2065867</wp:posOffset>
+                </wp:positionH>
+                <wp:positionV relativeFrom="paragraph">
+                  <wp:posOffset>-103717</wp:posOffset>
+                </wp:positionV>
+                <wp:extent cx="3072765" cy="753534"/>
+                <wp:effectExtent l="819150" t="0" r="13335" b="27940"/>
+                <wp:wrapNone/>
+                <wp:docPr id="23" name="Rectangular Callout 23"/>
+                <wp:cNvGraphicFramePr/>
+                <a:graphic xmlns:a="http://schemas.openxmlformats.org/drawingml/2006/main">
+                  <a:graphicData uri="http://schemas.microsoft.com/office/word/2010/wordprocessingShape">
+                    <wps:wsp>
+                      <wps:cNvSpPr/>
+                      <wps:spPr>
+                        <a:xfrm>
+                          <a:off x="0" y="0"/>
+                          <a:ext cx="3072765" cy="753534"/>
+                        </a:xfrm>
+                        <a:prstGeom prst="wedgeRectCallout">
+                          <a:avLst>
+                            <a:gd name="adj1" fmla="val -76095"/>
+                            <a:gd name="adj2" fmla="val 4184"/>
+                          </a:avLst>
+                        </a:prstGeom>
+                      </wps:spPr>
+                      <wps:style>
+                        <a:lnRef idx="2">
+                          <a:schemeClr val="dk1"/>
+                        </a:lnRef>
+                        <a:fillRef idx="1">
+                          <a:schemeClr val="lt1"/>
+                        </a:fillRef>
+                        <a:effectRef idx="0">
+                          <a:schemeClr val="dk1"/>
+                        </a:effectRef>
+                        <a:fontRef idx="minor">
+                          <a:schemeClr val="dk1"/>
+                        </a:fontRef>
+                      </wps:style>
+                      <wps:txbx>
+                        <w:txbxContent>
+                          <w:p>
+                            <w:r>
+                              <w:t xml:space="preserve">Only head pointer determines the first and last node in a circular linked </w:t>
+                            </w:r>
+                            <w:proofErr w:type="gramStart"/>
+                            <w:r>
+                              <w:t>list ,</w:t>
+                            </w:r>
+                            <w:proofErr w:type="gramEnd"/>
+                            <w:r>
+                              <w:t xml:space="preserve"> otherwise rest code is same for </w:t>
+                            </w:r>
+                            <w:r>
+                              <w:t>inserting at head and tail both</w:t>
+                            </w:r>
+                          </w:p>
+                        </w:txbxContent>
+                      </wps:txbx>
+                      <wps:bodyPr rot="0" spcFirstLastPara="0" vertOverflow="overflow" horzOverflow="overflow" vert="horz" wrap="square" lIns="91440" tIns="45720" rIns="91440" bIns="45720" numCol="1" spcCol="0" rtlCol="0" fromWordArt="0" anchor="ctr" anchorCtr="0" forceAA="0" compatLnSpc="1">
+                        <a:prstTxWarp prst="textNoShape">
+                          <a:avLst/>
+                        </a:prstTxWarp>
+                        <a:noAutofit/>
+                      </wps:bodyPr>
+                    </wps:wsp>
+                  </a:graphicData>
+                </a:graphic>
+                <wp14:sizeRelH relativeFrom="margin">
+                  <wp14:pctWidth>0</wp14:pctWidth>
+                </wp14:sizeRelH>
+                <wp14:sizeRelV relativeFrom="margin">
+                  <wp14:pctHeight>0</wp14:pctHeight>
+                </wp14:sizeRelV>
+              </wp:anchor>
+            </w:drawing>
+          </mc:Choice>
+          <mc:Fallback>
+            <w:pict>
+              <v:shapetype id="_x0000_t61" coordsize="21600,21600" o:spt="61" adj="1350,25920" path="m,l0@8@12@24,0@9,,21600@6,21600@15@27@7,21600,21600,21600,21600@9@18@30,21600@8,21600,0@7,0@21@33@6,xe">
+                <v:stroke joinstyle="miter"/>
+                <v:formulas>
+                  <v:f eqn="sum 10800 0 #0"/>
+                  <v:f eqn="sum 10800 0 #1"/>
+                  <v:f eqn="sum #0 0 #1"/>
+                  <v:f eqn="sum @0 @1 0"/>
+                  <v:f eqn="sum 21600 0 #0"/>
+                  <v:f eqn="sum 21600 0 #1"/>
+                  <v:f eqn="if @0 3600 12600"/>
+                  <v:f eqn="if @0 9000 18000"/>
+                  <v:f eqn="if @1 3600 12600"/>
+                  <v:f eqn="if @1 9000 18000"/>
+                  <v:f eqn="if @2 0 #0"/>
+                  <v:f eqn="if @3 @10 0"/>
+                  <v:f eqn="if #0 0 @11"/>
+                  <v:f eqn="if @2 @6 #0"/>
+                  <v:f eqn="if @3 @6 @13"/>
+                  <v:f eqn="if @5 @6 @14"/>
+                  <v:f eqn="if @2 #0 21600"/>
+                  <v:f eqn="if @3 21600 @16"/>
+                  <v:f eqn="if @4 21600 @17"/>
+                  <v:f eqn="if @2 #0 @6"/>
+                  <v:f eqn="if @3 @19 @6"/>
+                  <v:f eqn="if #1 @6 @20"/>
+                  <v:f eqn="if @2 @8 #1"/>
+                  <v:f eqn="if @3 @22 @8"/>
+                  <v:f eqn="if #0 @8 @23"/>
+                  <v:f eqn="if @2 21600 #1"/>
+                  <v:f eqn="if @3 21600 @25"/>
+                  <v:f eqn="if @5 21600 @26"/>
+                  <v:f eqn="if @2 #1 @8"/>
+                  <v:f eqn="if @3 @8 @28"/>
+                  <v:f eqn="if @4 @8 @29"/>
+                  <v:f eqn="if @2 #1 0"/>
+                  <v:f eqn="if @3 @31 0"/>
+                  <v:f eqn="if #1 0 @32"/>
+                  <v:f eqn="val #0"/>
+                  <v:f eqn="val #1"/>
+                </v:formulas>
+                <v:path o:connecttype="custom" o:connectlocs="10800,0;0,10800;10800,21600;21600,10800;@34,@35"/>
+                <v:handles>
+                  <v:h position="#0,#1"/>
+                </v:handles>
+              </v:shapetype>
+              <v:shape id="Rectangular Callout 23" o:spid="_x0000_s1052" type="#_x0000_t61" style="position:absolute;left:0;text-align:left;margin-left:162.65pt;margin-top:-8.15pt;width:241.95pt;height:59.35pt;z-index:251700224;visibility:visible;mso-wrap-style:square;mso-width-percent:0;mso-height-percent:0;mso-wrap-distance-left:9pt;mso-wrap-distance-top:0;mso-wrap-distance-right:9pt;mso-wrap-distance-bottom:0;mso-position-horizontal:absolute;mso-position-horizontal-relative:text;mso-position-vertical:absolute;mso-position-vertical-relative:text;mso-width-percent:0;mso-height-percent:0;mso-width-relative:margin;mso-height-relative:margin;v-text-anchor:middle" o:gfxdata="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" adj="-5637,11704" fillcolor="white [3201]" strokecolor="black [3200]" strokeweight="2pt">
+                <v:textbox>
+                  <w:txbxContent>
+                    <w:p>
+                      <w:r>
+                        <w:t xml:space="preserve">Only head pointer determines the first and last node in a circular linked </w:t>
+                      </w:r>
+                      <w:proofErr w:type="gramStart"/>
+                      <w:r>
+                        <w:t>list ,</w:t>
+                      </w:r>
+                      <w:proofErr w:type="gramEnd"/>
+                      <w:r>
+                        <w:t xml:space="preserve"> otherwise rest code is same for </w:t>
+                      </w:r>
+                      <w:r>
+                        <w:t>inserting at head and tail both</w:t>
+                      </w:r>
+                    </w:p>
+                  </w:txbxContent>
+                </v:textbox>
+              </v:shape>
+            </w:pict>
+          </mc:Fallback>
+        </mc:AlternateContent>
+      </w:r>
+      <w:r>
+        <w:tab/>
+      </w:r>
+      <w:proofErr w:type="spellStart"/>
+      <w:proofErr w:type="gramStart"/>
+      <w:r>
+        <w:t>newnode</w:t>
+      </w:r>
+      <w:proofErr w:type="spellEnd"/>
+      <w:proofErr w:type="gramEnd"/>
+      <w:r>
+        <w:t>-&gt;next = (*head) ;</w:t>
+      </w:r>
+    </w:p>
+    <w:p>
+      <w:pPr>
+        <w:spacing w:after="0" w:line="240" w:lineRule="auto"/>
+        <w:ind w:left="-630"/>
+      </w:pPr>
+      <w:r>
+        <w:tab/>
+        <w:t xml:space="preserve">(*head) = </w:t>
+      </w:r>
+      <w:proofErr w:type="spellStart"/>
+      <w:proofErr w:type="gramStart"/>
+      <w:r>
+        <w:t>newnode</w:t>
+      </w:r>
+      <w:proofErr w:type="spellEnd"/>
+      <w:r>
+        <w:t xml:space="preserve"> ;</w:t>
+      </w:r>
+      <w:proofErr w:type="gramEnd"/>
+      <w:r>
+        <w:t xml:space="preserve"> </w:t>
+      </w:r>
+    </w:p>
+    <w:p>
+      <w:pPr>
+        <w:spacing w:after="0" w:line="240" w:lineRule="auto"/>
+        <w:ind w:left="-630"/>
+      </w:pPr>
+      <w:r>
+        <w:tab/>
+      </w:r>
+      <w:proofErr w:type="gramStart"/>
+      <w:r>
+        <w:t>return ;</w:t>
+      </w:r>
+      <w:proofErr w:type="gramEnd"/>
+      <w:r>
+        <w:t xml:space="preserve"> </w:t>
+      </w:r>
+    </w:p>
+    <w:p>
+      <w:pPr>
+        <w:spacing w:after="0" w:line="240" w:lineRule="auto"/>
+        <w:ind w:left="-630"/>
+      </w:pPr>
+      <w:r>
+        <w:t>}</w:t>
+      </w:r>
+    </w:p>
+    <w:p>
+      <w:pPr>
+        <w:spacing w:after="0" w:line="240" w:lineRule="auto"/>
+        <w:ind w:left="-630"/>
+        <w:rPr>
+          <w:b/>
+        </w:rPr>
+      </w:pPr>
+      <w:proofErr w:type="gramStart"/>
+      <w:r>
+        <w:rPr>
+          <w:b/>
+        </w:rPr>
+        <w:t>void</w:t>
+      </w:r>
+      <w:proofErr w:type="gramEnd"/>
+      <w:r>
+        <w:rPr>
+          <w:b/>
+        </w:rPr>
+        <w:t xml:space="preserve"> </w:t>
+      </w:r>
+      <w:proofErr w:type="spellStart"/>
+      <w:r>
+        <w:rPr>
+          <w:b/>
+        </w:rPr>
+        <w:t>insertAtTail</w:t>
+      </w:r>
+      <w:proofErr w:type="spellEnd"/>
+      <w:r>
+        <w:rPr>
+          <w:b/>
+        </w:rPr>
+        <w:t>(nod**</w:t>
+      </w:r>
+      <w:r>
+        <w:rPr>
+          <w:b/>
+        </w:rPr>
+        <w:t xml:space="preserve">head , </w:t>
+      </w:r>
+      <w:proofErr w:type="spellStart"/>
+      <w:r>
+        <w:rPr>
+          <w:b/>
+        </w:rPr>
+        <w:t>int</w:t>
+      </w:r>
+      <w:proofErr w:type="spellEnd"/>
+      <w:r>
+        <w:rPr>
+          <w:b/>
+        </w:rPr>
+        <w:t xml:space="preserve"> item</w:t>
+      </w:r>
+      <w:r>
+        <w:rPr>
+          <w:b/>
+        </w:rPr>
+        <w:t>)</w:t>
+      </w:r>
+    </w:p>
+    <w:p>
+      <w:pPr>
+        <w:spacing w:after="0" w:line="240" w:lineRule="auto"/>
+        <w:ind w:left="-630"/>
+      </w:pPr>
+      <w:r>
+        <w:t>{</w:t>
+      </w:r>
+    </w:p>
+    <w:p>
+      <w:pPr>
+        <w:spacing w:after="0" w:line="240" w:lineRule="auto"/>
+        <w:ind w:left="-630"/>
+      </w:pPr>
+      <w:r>
+        <w:tab/>
+      </w:r>
+      <w:proofErr w:type="gramStart"/>
+      <w:r>
+        <w:t>if(</w:t>
+      </w:r>
+      <w:proofErr w:type="gramEnd"/>
+      <w:r>
+        <w:t>*head == NULL)</w:t>
+      </w:r>
+    </w:p>
+    <w:p>
+      <w:pPr>
+        <w:spacing w:after="0" w:line="240" w:lineRule="auto"/>
+        <w:ind w:left="-630"/>
+      </w:pPr>
+      <w:r>
+        <w:tab/>
+        <w:t>{</w:t>
+      </w:r>
+    </w:p>
+    <w:p>
+      <w:pPr>
+        <w:spacing w:after="0" w:line="240" w:lineRule="auto"/>
+        <w:ind w:left="-630"/>
+      </w:pPr>
+      <w:r>
+        <w:tab/>
+      </w:r>
+      <w:r>
+        <w:tab/>
+      </w:r>
+      <w:proofErr w:type="spellStart"/>
+      <w:proofErr w:type="gramStart"/>
+      <w:r>
+        <w:t>printf</w:t>
+      </w:r>
+      <w:proofErr w:type="spellEnd"/>
+      <w:r>
+        <w:t>(</w:t>
+      </w:r>
+      <w:proofErr w:type="gramEnd"/>
+      <w:r>
+        <w:t>“List is empty”);</w:t>
+      </w:r>
+    </w:p>
+    <w:p>
+      <w:pPr>
+        <w:spacing w:after="0" w:line="240" w:lineRule="auto"/>
+        <w:ind w:left="-630"/>
+      </w:pPr>
+      <w:r>
+        <w:tab/>
+      </w:r>
+      <w:r>
+        <w:tab/>
+      </w:r>
+      <w:proofErr w:type="gramStart"/>
+      <w:r>
+        <w:t>return ;</w:t>
+      </w:r>
+      <w:proofErr w:type="gramEnd"/>
+      <w:r>
+        <w:t xml:space="preserve"> </w:t>
+      </w:r>
+    </w:p>
+    <w:p>
+      <w:pPr>
+        <w:spacing w:after="0" w:line="240" w:lineRule="auto"/>
+        <w:ind w:left="-630"/>
+      </w:pPr>
+      <w:r>
+        <w:tab/>
+        <w:t>}</w:t>
+      </w:r>
+    </w:p>
+    <w:p>
+      <w:pPr>
+        <w:spacing w:after="0" w:line="240" w:lineRule="auto"/>
+        <w:ind w:left="-630"/>
+      </w:pPr>
+      <w:r>
+        <w:tab/>
+      </w:r>
+      <w:proofErr w:type="gramStart"/>
+      <w:r>
+        <w:t>nod</w:t>
+      </w:r>
+      <w:proofErr w:type="gramEnd"/>
+      <w:r>
+        <w:t xml:space="preserve"> *</w:t>
+      </w:r>
+      <w:proofErr w:type="spellStart"/>
+      <w:r>
+        <w:t>newnode</w:t>
+      </w:r>
+      <w:proofErr w:type="spellEnd"/>
+      <w:r>
+        <w:t xml:space="preserve"> , *temp ; </w:t>
+      </w:r>
+    </w:p>
+    <w:p>
+      <w:pPr>
+        <w:spacing w:after="0" w:line="240" w:lineRule="auto"/>
+        <w:ind w:left="-630"/>
+      </w:pPr>
+      <w:r>
+        <w:tab/>
+      </w:r>
+      <w:proofErr w:type="spellStart"/>
+      <w:proofErr w:type="gramStart"/>
+      <w:r>
+        <w:t>newnode</w:t>
+      </w:r>
+      <w:proofErr w:type="spellEnd"/>
+      <w:proofErr w:type="gramEnd"/>
+      <w:r>
+        <w:t xml:space="preserve"> = (nod*)</w:t>
+      </w:r>
+      <w:proofErr w:type="spellStart"/>
+      <w:r>
+        <w:t>malloc</w:t>
+      </w:r>
+      <w:proofErr w:type="spellEnd"/>
+      <w:r>
+        <w:t>(</w:t>
+      </w:r>
+      <w:proofErr w:type="spellStart"/>
+      <w:r>
+        <w:t>sizeof</w:t>
+      </w:r>
+      <w:proofErr w:type="spellEnd"/>
+      <w:r>
+        <w:t xml:space="preserve">(nod)) ; </w:t>
+      </w:r>
+    </w:p>
+    <w:p>
+      <w:pPr>
+        <w:spacing w:after="0" w:line="240" w:lineRule="auto"/>
+        <w:ind w:left="-630"/>
+      </w:pPr>
+      <w:r>
+        <w:tab/>
+      </w:r>
+      <w:proofErr w:type="spellStart"/>
+      <w:proofErr w:type="gramStart"/>
+      <w:r>
+        <w:t>newnode</w:t>
+      </w:r>
+      <w:proofErr w:type="spellEnd"/>
+      <w:proofErr w:type="gramEnd"/>
+      <w:r>
+        <w:t xml:space="preserve">-&gt;info = item ; </w:t>
+      </w:r>
+    </w:p>
+    <w:p>
+      <w:pPr>
+        <w:spacing w:after="0" w:line="240" w:lineRule="auto"/>
+        <w:ind w:left="-630"/>
+      </w:pPr>
+      <w:r>
+        <w:tab/>
+      </w:r>
+      <w:proofErr w:type="gramStart"/>
+      <w:r>
+        <w:t>temp</w:t>
+      </w:r>
+      <w:proofErr w:type="gramEnd"/>
+      <w:r>
+        <w:t xml:space="preserve"> = (*head) ; </w:t>
+      </w:r>
+    </w:p>
+    <w:p>
+      <w:pPr>
+        <w:spacing w:after="0" w:line="240" w:lineRule="auto"/>
+        <w:ind w:left="-630"/>
+      </w:pPr>
+      <w:r>
+        <w:tab/>
+      </w:r>
+      <w:proofErr w:type="gramStart"/>
+      <w:r>
+        <w:t>while(</w:t>
+      </w:r>
+      <w:proofErr w:type="gramEnd"/>
+      <w:r>
+        <w:t>temp-&gt;next != (*head))</w:t>
+      </w:r>
+    </w:p>
+    <w:p>
+      <w:pPr>
+        <w:spacing w:after="0" w:line="240" w:lineRule="auto"/>
+        <w:ind w:left="-630"/>
+      </w:pPr>
+      <w:r>
+        <w:tab/>
+        <w:t>{</w:t>
+      </w:r>
+    </w:p>
+    <w:p>
+      <w:pPr>
+        <w:spacing w:after="0" w:line="240" w:lineRule="auto"/>
+        <w:ind w:left="-630"/>
+      </w:pPr>
+      <w:r>
+        <w:tab/>
+      </w:r>
+      <w:r>
+        <w:tab/>
+      </w:r>
+      <w:proofErr w:type="gramStart"/>
+      <w:r>
+        <w:t>temp</w:t>
+      </w:r>
+      <w:proofErr w:type="gramEnd"/>
+      <w:r>
+        <w:t xml:space="preserve"> = tem-&gt;next ; </w:t>
+      </w:r>
+    </w:p>
+    <w:p>
+      <w:pPr>
+        <w:spacing w:after="0" w:line="240" w:lineRule="auto"/>
+        <w:ind w:left="-630"/>
+      </w:pPr>
+      <w:r>
+        <w:tab/>
+        <w:t>}</w:t>
+      </w:r>
+    </w:p>
+    <w:p>
+      <w:pPr>
+        <w:spacing w:after="0" w:line="240" w:lineRule="auto"/>
+        <w:ind w:left="-630"/>
+      </w:pPr>
+      <w:r>
+        <w:tab/>
+      </w:r>
+      <w:proofErr w:type="gramStart"/>
+      <w:r>
+        <w:t>temp</w:t>
+      </w:r>
+      <w:proofErr w:type="gramEnd"/>
+      <w:r>
+        <w:t xml:space="preserve">-&gt;next = </w:t>
+      </w:r>
+      <w:proofErr w:type="spellStart"/>
+      <w:r>
+        <w:t>newnode</w:t>
+      </w:r>
+      <w:proofErr w:type="spellEnd"/>
+      <w:r>
+        <w:t xml:space="preserve"> ; </w:t>
+      </w:r>
+    </w:p>
+    <w:p>
+      <w:pPr>
+        <w:spacing w:after="0" w:line="240" w:lineRule="auto"/>
+        <w:ind w:left="-630"/>
+      </w:pPr>
+      <w:r>
+        <w:tab/>
+      </w:r>
+      <w:proofErr w:type="spellStart"/>
+      <w:proofErr w:type="gramStart"/>
+      <w:r>
+        <w:t>newnode</w:t>
+      </w:r>
+      <w:proofErr w:type="spellEnd"/>
+      <w:proofErr w:type="gramEnd"/>
+      <w:r>
+        <w:t xml:space="preserve">-&gt;next = (*head) ; </w:t>
+      </w:r>
+    </w:p>
+    <w:p>
+      <w:pPr>
+        <w:spacing w:after="0" w:line="240" w:lineRule="auto"/>
+        <w:ind w:left="-630"/>
+      </w:pPr>
+      <w:r>
+        <w:tab/>
+      </w:r>
+      <w:proofErr w:type="gramStart"/>
+      <w:r>
+        <w:t>return ;</w:t>
+      </w:r>
+      <w:proofErr w:type="gramEnd"/>
+      <w:r>
+        <w:t xml:space="preserve"> </w:t>
+      </w:r>
+    </w:p>
+    <w:p>
+      <w:pPr>
+        <w:spacing w:after="0" w:line="240" w:lineRule="auto"/>
+        <w:ind w:left="-630"/>
+      </w:pPr>
+      <w:r>
+        <w:t>}</w:t>
+      </w:r>
+    </w:p>
+    <w:p>
+      <w:pPr>
+        <w:spacing w:after="0" w:line="240" w:lineRule="auto"/>
+        <w:ind w:left="-630"/>
+      </w:pPr>
+    </w:p>
+    <w:p>
+      <w:pPr>
+        <w:spacing w:after="0" w:line="240" w:lineRule="auto"/>
+        <w:ind w:left="-630"/>
+      </w:pPr>
       <w:bookmarkStart w:id="0" w:name="_GoBack"/>
       <w:bookmarkEnd w:id="0"/>
-      <w:r>
-        <w:t>, temp-&gt;info);</w:t>
-      </w:r>
-    </w:p>
-    <w:p>
-      <w:pPr>
-        <w:spacing w:after="0" w:line="240" w:lineRule="auto"/>
-        <w:ind w:left="-630"/>
-      </w:pPr>
-      <w:r>
-        <w:tab/>
-      </w:r>
-      <w:r>
-        <w:tab/>
-      </w:r>
-      <w:proofErr w:type="gramStart"/>
-      <w:r>
-        <w:t>temp</w:t>
-      </w:r>
-      <w:proofErr w:type="gramEnd"/>
-      <w:r>
-        <w:t xml:space="preserve"> = temp-&gt;next ; </w:t>
-      </w:r>
-    </w:p>
-    <w:p>
-      <w:pPr>
-        <w:spacing w:after="0" w:line="240" w:lineRule="auto"/>
-        <w:ind w:left="-630"/>
-      </w:pPr>
-      <w:r>
-        <w:tab/>
-      </w:r>
-      <w:proofErr w:type="gramStart"/>
-      <w:r>
-        <w:t>}while</w:t>
-      </w:r>
-      <w:proofErr w:type="gramEnd"/>
-      <w:r>
-        <w:t>(temp!=head);</w:t>
-      </w:r>
-    </w:p>
-    <w:p>
-      <w:pPr>
-        <w:spacing w:after="0" w:line="240" w:lineRule="auto"/>
-        <w:ind w:left="-630"/>
-      </w:pPr>
-      <w:r>
-        <w:tab/>
-      </w:r>
-      <w:proofErr w:type="spellStart"/>
-      <w:proofErr w:type="gramStart"/>
-      <w:r>
-        <w:t>printf</w:t>
-      </w:r>
-      <w:proofErr w:type="spellEnd"/>
-      <w:r>
-        <w:t>(</w:t>
-      </w:r>
-      <w:proofErr w:type="gramEnd"/>
-      <w:r>
-        <w:t>“\n”);</w:t>
-      </w:r>
-    </w:p>
-    <w:p>
-      <w:pPr>
-        <w:spacing w:after="0" w:line="240" w:lineRule="auto"/>
-        <w:ind w:left="-630"/>
-      </w:pPr>
-      <w:r>
-        <w:tab/>
-      </w:r>
-      <w:proofErr w:type="gramStart"/>
-      <w:r>
-        <w:t>return ;</w:t>
-      </w:r>
-      <w:proofErr w:type="gramEnd"/>
-      <w:r>
-        <w:t xml:space="preserve"> </w:t>
-      </w:r>
-    </w:p>
-    <w:p>
-      <w:pPr>
-        <w:spacing w:after="0" w:line="240" w:lineRule="auto"/>
-        <w:ind w:left="-630"/>
-      </w:pPr>
-      <w:r>
-        <w:t>}</w:t>
-      </w:r>
-    </w:p>
-    <w:p>
-      <w:pPr>
-        <w:spacing w:after="0" w:line="240" w:lineRule="auto"/>
-        <w:ind w:left="-630"/>
-      </w:pPr>
-    </w:p>
-    <w:p>
-      <w:pPr>
-        <w:spacing w:after="0" w:line="240" w:lineRule="auto"/>
-        <w:ind w:left="-630"/>
-      </w:pPr>
-    </w:p>
-    <w:p>
-      <w:pPr>
-        <w:spacing w:after="0" w:line="240" w:lineRule="auto"/>
-        <w:ind w:left="-630"/>
-      </w:pPr>
-    </w:p>
-    <w:p>
-      <w:pPr>
-        <w:spacing w:after="0" w:line="240" w:lineRule="auto"/>
-        <w:ind w:left="-630"/>
-      </w:pPr>
     </w:p>
     <w:p>
       <w:pPr>

</xml_diff>

<commit_message>
ds - circular LL updated
</commit_message>
<xml_diff>
--- a/Data Structures.docx
+++ b/Data Structures.docx
@@ -18938,7 +18938,7 @@
         <mc:AlternateContent>
           <mc:Choice Requires="wps">
             <w:drawing>
-              <wp:anchor distT="0" distB="0" distL="114300" distR="114300" simplePos="0" relativeHeight="251699200" behindDoc="0" locked="0" layoutInCell="1" allowOverlap="1" wp14:anchorId="6D3DFDAF" wp14:editId="7E3A0BFF">
+              <wp:anchor distT="0" distB="0" distL="114300" distR="114300" simplePos="0" relativeHeight="251699200" behindDoc="0" locked="0" layoutInCell="1" allowOverlap="1" wp14:anchorId="0F4E8416" wp14:editId="522DF424">
                 <wp:simplePos x="0" y="0"/>
                 <wp:positionH relativeFrom="column">
                   <wp:posOffset>2945765</wp:posOffset>
@@ -19038,6 +19038,10 @@
           </mc:Choice>
           <mc:Fallback>
             <w:pict>
+              <v:shapetype id="_x0000_t202" coordsize="21600,21600" o:spt="202" path="m,l,21600r21600,l21600,xe">
+                <v:stroke joinstyle="miter"/>
+                <v:path gradientshapeok="t" o:connecttype="rect"/>
+              </v:shapetype>
               <v:shape id="Text Box 16" o:spid="_x0000_s1051" type="#_x0000_t202" style="position:absolute;left:0;text-align:left;margin-left:231.95pt;margin-top:8.8pt;width:126pt;height:25.3pt;z-index:251699200;visibility:visible;mso-wrap-style:square;mso-width-percent:0;mso-height-percent:0;mso-wrap-distance-left:9pt;mso-wrap-distance-top:0;mso-wrap-distance-right:9pt;mso-wrap-distance-bottom:0;mso-position-horizontal:absolute;mso-position-horizontal-relative:text;mso-position-vertical:absolute;mso-position-vertical-relative:text;mso-width-percent:0;mso-height-percent:0;mso-width-relative:margin;mso-height-relative:margin;v-text-anchor:top" o:gfxdata="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" fillcolor="white [3201]" strokeweight=".5pt">
                 <v:textbox>
                   <w:txbxContent>
@@ -19461,6 +19465,150 @@
         <w:ind w:left="-630"/>
       </w:pPr>
       <w:r>
+        <w:rPr>
+          <w:noProof/>
+        </w:rPr>
+        <mc:AlternateContent>
+          <mc:Choice Requires="wps">
+            <w:drawing>
+              <wp:anchor distT="0" distB="0" distL="114300" distR="114300" simplePos="0" relativeHeight="251702272" behindDoc="0" locked="0" layoutInCell="1" allowOverlap="1" wp14:anchorId="51F9E3FF" wp14:editId="7AAC85AD">
+                <wp:simplePos x="0" y="0"/>
+                <wp:positionH relativeFrom="column">
+                  <wp:posOffset>3098165</wp:posOffset>
+                </wp:positionH>
+                <wp:positionV relativeFrom="paragraph">
+                  <wp:posOffset>43815</wp:posOffset>
+                </wp:positionV>
+                <wp:extent cx="1600200" cy="321310"/>
+                <wp:effectExtent l="0" t="0" r="19050" b="21590"/>
+                <wp:wrapNone/>
+                <wp:docPr id="27" name="Text Box 27"/>
+                <wp:cNvGraphicFramePr/>
+                <a:graphic xmlns:a="http://schemas.openxmlformats.org/drawingml/2006/main">
+                  <a:graphicData uri="http://schemas.microsoft.com/office/word/2010/wordprocessingShape">
+                    <wps:wsp>
+                      <wps:cNvSpPr txBox="1"/>
+                      <wps:spPr>
+                        <a:xfrm>
+                          <a:off x="0" y="0"/>
+                          <a:ext cx="1600200" cy="321310"/>
+                        </a:xfrm>
+                        <a:prstGeom prst="rect">
+                          <a:avLst/>
+                        </a:prstGeom>
+                        <a:solidFill>
+                          <a:schemeClr val="lt1"/>
+                        </a:solidFill>
+                        <a:ln w="6350">
+                          <a:solidFill>
+                            <a:prstClr val="black"/>
+                          </a:solidFill>
+                        </a:ln>
+                        <a:effectLst/>
+                      </wps:spPr>
+                      <wps:style>
+                        <a:lnRef idx="0">
+                          <a:schemeClr val="accent1"/>
+                        </a:lnRef>
+                        <a:fillRef idx="0">
+                          <a:schemeClr val="accent1"/>
+                        </a:fillRef>
+                        <a:effectRef idx="0">
+                          <a:schemeClr val="accent1"/>
+                        </a:effectRef>
+                        <a:fontRef idx="minor">
+                          <a:schemeClr val="dk1"/>
+                        </a:fontRef>
+                      </wps:style>
+                      <wps:txbx>
+                        <w:txbxContent>
+                          <w:p>
+                            <w:pPr>
+                              <w:rPr>
+                                <w:i/>
+                              </w:rPr>
+                            </w:pPr>
+                            <w:r>
+                              <w:rPr>
+                                <w:i/>
+                              </w:rPr>
+                              <w:t>Time-</w:t>
+                            </w:r>
+                            <w:proofErr w:type="gramStart"/>
+                            <w:r>
+                              <w:rPr>
+                                <w:i/>
+                              </w:rPr>
+                              <w:t>complexity :</w:t>
+                            </w:r>
+                            <w:proofErr w:type="gramEnd"/>
+                            <w:r>
+                              <w:rPr>
+                                <w:i/>
+                              </w:rPr>
+                              <w:t xml:space="preserve"> O(n)</w:t>
+                            </w:r>
+                          </w:p>
+                        </w:txbxContent>
+                      </wps:txbx>
+                      <wps:bodyPr rot="0" spcFirstLastPara="0" vertOverflow="overflow" horzOverflow="overflow" vert="horz" wrap="square" lIns="91440" tIns="45720" rIns="91440" bIns="45720" numCol="1" spcCol="0" rtlCol="0" fromWordArt="0" anchor="t" anchorCtr="0" forceAA="0" compatLnSpc="1">
+                        <a:prstTxWarp prst="textNoShape">
+                          <a:avLst/>
+                        </a:prstTxWarp>
+                        <a:noAutofit/>
+                      </wps:bodyPr>
+                    </wps:wsp>
+                  </a:graphicData>
+                </a:graphic>
+                <wp14:sizeRelH relativeFrom="margin">
+                  <wp14:pctWidth>0</wp14:pctWidth>
+                </wp14:sizeRelH>
+                <wp14:sizeRelV relativeFrom="margin">
+                  <wp14:pctHeight>0</wp14:pctHeight>
+                </wp14:sizeRelV>
+              </wp:anchor>
+            </w:drawing>
+          </mc:Choice>
+          <mc:Fallback>
+            <w:pict>
+              <v:shape id="Text Box 27" o:spid="_x0000_s1052" type="#_x0000_t202" style="position:absolute;left:0;text-align:left;margin-left:243.95pt;margin-top:3.45pt;width:126pt;height:25.3pt;z-index:251702272;visibility:visible;mso-wrap-style:square;mso-width-percent:0;mso-height-percent:0;mso-wrap-distance-left:9pt;mso-wrap-distance-top:0;mso-wrap-distance-right:9pt;mso-wrap-distance-bottom:0;mso-position-horizontal:absolute;mso-position-horizontal-relative:text;mso-position-vertical:absolute;mso-position-vertical-relative:text;mso-width-percent:0;mso-height-percent:0;mso-width-relative:margin;mso-height-relative:margin;v-text-anchor:top" o:gfxdata="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" fillcolor="white [3201]" strokeweight=".5pt">
+                <v:textbox>
+                  <w:txbxContent>
+                    <w:p>
+                      <w:pPr>
+                        <w:rPr>
+                          <w:i/>
+                        </w:rPr>
+                      </w:pPr>
+                      <w:r>
+                        <w:rPr>
+                          <w:i/>
+                        </w:rPr>
+                        <w:t>Time-</w:t>
+                      </w:r>
+                      <w:proofErr w:type="gramStart"/>
+                      <w:r>
+                        <w:rPr>
+                          <w:i/>
+                        </w:rPr>
+                        <w:t>complexity :</w:t>
+                      </w:r>
+                      <w:proofErr w:type="gramEnd"/>
+                      <w:r>
+                        <w:rPr>
+                          <w:i/>
+                        </w:rPr>
+                        <w:t xml:space="preserve"> O(n)</w:t>
+                      </w:r>
+                    </w:p>
+                  </w:txbxContent>
+                </v:textbox>
+              </v:shape>
+            </w:pict>
+          </mc:Fallback>
+        </mc:AlternateContent>
+      </w:r>
+      <w:r>
         <w:tab/>
       </w:r>
       <w:proofErr w:type="spellStart"/>
@@ -19621,7 +19769,7 @@
         <mc:AlternateContent>
           <mc:Choice Requires="wps">
             <w:drawing>
-              <wp:anchor distT="0" distB="0" distL="114300" distR="114300" simplePos="0" relativeHeight="251700224" behindDoc="0" locked="0" layoutInCell="1" allowOverlap="1" wp14:anchorId="6EC43821" wp14:editId="78AA46F7">
+              <wp:anchor distT="0" distB="0" distL="114300" distR="114300" simplePos="0" relativeHeight="251700224" behindDoc="0" locked="0" layoutInCell="1" allowOverlap="1" wp14:anchorId="47912819" wp14:editId="26BC104A">
                 <wp:simplePos x="0" y="0"/>
                 <wp:positionH relativeFrom="column">
                   <wp:posOffset>2065867</wp:posOffset>
@@ -19676,10 +19824,7 @@
                             </w:r>
                             <w:proofErr w:type="gramEnd"/>
                             <w:r>
-                              <w:t xml:space="preserve"> otherwise rest code is same for </w:t>
-                            </w:r>
-                            <w:r>
-                              <w:t>inserting at head and tail both</w:t>
+                              <w:t xml:space="preserve"> otherwise rest code is same for inserting at head and tail both</w:t>
                             </w:r>
                           </w:p>
                         </w:txbxContent>
@@ -19988,6 +20133,150 @@
         <w:ind w:left="-630"/>
       </w:pPr>
       <w:r>
+        <w:rPr>
+          <w:noProof/>
+        </w:rPr>
+        <mc:AlternateContent>
+          <mc:Choice Requires="wps">
+            <w:drawing>
+              <wp:anchor distT="0" distB="0" distL="114300" distR="114300" simplePos="0" relativeHeight="251704320" behindDoc="0" locked="0" layoutInCell="1" allowOverlap="1" wp14:anchorId="226BEE47" wp14:editId="21A0E16E">
+                <wp:simplePos x="0" y="0"/>
+                <wp:positionH relativeFrom="column">
+                  <wp:posOffset>3495675</wp:posOffset>
+                </wp:positionH>
+                <wp:positionV relativeFrom="paragraph">
+                  <wp:posOffset>52705</wp:posOffset>
+                </wp:positionV>
+                <wp:extent cx="1600200" cy="321310"/>
+                <wp:effectExtent l="0" t="0" r="19050" b="21590"/>
+                <wp:wrapNone/>
+                <wp:docPr id="28" name="Text Box 28"/>
+                <wp:cNvGraphicFramePr/>
+                <a:graphic xmlns:a="http://schemas.openxmlformats.org/drawingml/2006/main">
+                  <a:graphicData uri="http://schemas.microsoft.com/office/word/2010/wordprocessingShape">
+                    <wps:wsp>
+                      <wps:cNvSpPr txBox="1"/>
+                      <wps:spPr>
+                        <a:xfrm>
+                          <a:off x="0" y="0"/>
+                          <a:ext cx="1600200" cy="321310"/>
+                        </a:xfrm>
+                        <a:prstGeom prst="rect">
+                          <a:avLst/>
+                        </a:prstGeom>
+                        <a:solidFill>
+                          <a:schemeClr val="lt1"/>
+                        </a:solidFill>
+                        <a:ln w="6350">
+                          <a:solidFill>
+                            <a:prstClr val="black"/>
+                          </a:solidFill>
+                        </a:ln>
+                        <a:effectLst/>
+                      </wps:spPr>
+                      <wps:style>
+                        <a:lnRef idx="0">
+                          <a:schemeClr val="accent1"/>
+                        </a:lnRef>
+                        <a:fillRef idx="0">
+                          <a:schemeClr val="accent1"/>
+                        </a:fillRef>
+                        <a:effectRef idx="0">
+                          <a:schemeClr val="accent1"/>
+                        </a:effectRef>
+                        <a:fontRef idx="minor">
+                          <a:schemeClr val="dk1"/>
+                        </a:fontRef>
+                      </wps:style>
+                      <wps:txbx>
+                        <w:txbxContent>
+                          <w:p>
+                            <w:pPr>
+                              <w:rPr>
+                                <w:i/>
+                              </w:rPr>
+                            </w:pPr>
+                            <w:r>
+                              <w:rPr>
+                                <w:i/>
+                              </w:rPr>
+                              <w:t>Time-</w:t>
+                            </w:r>
+                            <w:proofErr w:type="gramStart"/>
+                            <w:r>
+                              <w:rPr>
+                                <w:i/>
+                              </w:rPr>
+                              <w:t>complexity :</w:t>
+                            </w:r>
+                            <w:proofErr w:type="gramEnd"/>
+                            <w:r>
+                              <w:rPr>
+                                <w:i/>
+                              </w:rPr>
+                              <w:t xml:space="preserve"> O(n)</w:t>
+                            </w:r>
+                          </w:p>
+                        </w:txbxContent>
+                      </wps:txbx>
+                      <wps:bodyPr rot="0" spcFirstLastPara="0" vertOverflow="overflow" horzOverflow="overflow" vert="horz" wrap="square" lIns="91440" tIns="45720" rIns="91440" bIns="45720" numCol="1" spcCol="0" rtlCol="0" fromWordArt="0" anchor="t" anchorCtr="0" forceAA="0" compatLnSpc="1">
+                        <a:prstTxWarp prst="textNoShape">
+                          <a:avLst/>
+                        </a:prstTxWarp>
+                        <a:noAutofit/>
+                      </wps:bodyPr>
+                    </wps:wsp>
+                  </a:graphicData>
+                </a:graphic>
+                <wp14:sizeRelH relativeFrom="margin">
+                  <wp14:pctWidth>0</wp14:pctWidth>
+                </wp14:sizeRelH>
+                <wp14:sizeRelV relativeFrom="margin">
+                  <wp14:pctHeight>0</wp14:pctHeight>
+                </wp14:sizeRelV>
+              </wp:anchor>
+            </w:drawing>
+          </mc:Choice>
+          <mc:Fallback>
+            <w:pict>
+              <v:shape id="Text Box 28" o:spid="_x0000_s1054" type="#_x0000_t202" style="position:absolute;left:0;text-align:left;margin-left:275.25pt;margin-top:4.15pt;width:126pt;height:25.3pt;z-index:251704320;visibility:visible;mso-wrap-style:square;mso-width-percent:0;mso-height-percent:0;mso-wrap-distance-left:9pt;mso-wrap-distance-top:0;mso-wrap-distance-right:9pt;mso-wrap-distance-bottom:0;mso-position-horizontal:absolute;mso-position-horizontal-relative:text;mso-position-vertical:absolute;mso-position-vertical-relative:text;mso-width-percent:0;mso-height-percent:0;mso-width-relative:margin;mso-height-relative:margin;v-text-anchor:top" o:gfxdata="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" fillcolor="white [3201]" strokeweight=".5pt">
+                <v:textbox>
+                  <w:txbxContent>
+                    <w:p>
+                      <w:pPr>
+                        <w:rPr>
+                          <w:i/>
+                        </w:rPr>
+                      </w:pPr>
+                      <w:r>
+                        <w:rPr>
+                          <w:i/>
+                        </w:rPr>
+                        <w:t>Time-</w:t>
+                      </w:r>
+                      <w:proofErr w:type="gramStart"/>
+                      <w:r>
+                        <w:rPr>
+                          <w:i/>
+                        </w:rPr>
+                        <w:t>complexity :</w:t>
+                      </w:r>
+                      <w:proofErr w:type="gramEnd"/>
+                      <w:r>
+                        <w:rPr>
+                          <w:i/>
+                        </w:rPr>
+                        <w:t xml:space="preserve"> O(n)</w:t>
+                      </w:r>
+                    </w:p>
+                  </w:txbxContent>
+                </v:textbox>
+              </v:shape>
+            </w:pict>
+          </mc:Fallback>
+        </mc:AlternateContent>
+      </w:r>
+      <w:r>
         <w:tab/>
         <w:t>}</w:t>
       </w:r>
@@ -20219,145 +20508,3161 @@
       <w:pPr>
         <w:spacing w:after="0" w:line="240" w:lineRule="auto"/>
         <w:ind w:left="-630"/>
-      </w:pPr>
-    </w:p>
-    <w:p>
-      <w:pPr>
-        <w:spacing w:after="0" w:line="240" w:lineRule="auto"/>
-        <w:ind w:left="-630"/>
+        <w:rPr>
+          <w:b/>
+        </w:rPr>
+      </w:pPr>
+      <w:proofErr w:type="spellStart"/>
+      <w:proofErr w:type="gramStart"/>
+      <w:r>
+        <w:rPr>
+          <w:b/>
+        </w:rPr>
+        <w:t>int</w:t>
+      </w:r>
+      <w:proofErr w:type="spellEnd"/>
+      <w:proofErr w:type="gramEnd"/>
+      <w:r>
+        <w:rPr>
+          <w:b/>
+        </w:rPr>
+        <w:t xml:space="preserve"> </w:t>
+      </w:r>
+      <w:proofErr w:type="spellStart"/>
+      <w:r>
+        <w:rPr>
+          <w:b/>
+        </w:rPr>
+        <w:t>deleteHead</w:t>
+      </w:r>
+      <w:proofErr w:type="spellEnd"/>
+      <w:r>
+        <w:rPr>
+          <w:b/>
+        </w:rPr>
+        <w:t>(nod**head)</w:t>
+      </w:r>
+    </w:p>
+    <w:p>
+      <w:pPr>
+        <w:spacing w:after="0" w:line="240" w:lineRule="auto"/>
+        <w:ind w:left="-630"/>
+      </w:pPr>
+      <w:r>
+        <w:t>{</w:t>
+      </w:r>
+    </w:p>
+    <w:p>
+      <w:pPr>
+        <w:spacing w:after="0" w:line="240" w:lineRule="auto"/>
+        <w:ind w:left="-630"/>
+      </w:pPr>
+      <w:r>
+        <w:tab/>
+      </w:r>
+      <w:proofErr w:type="gramStart"/>
+      <w:r>
+        <w:t>if(</w:t>
+      </w:r>
+      <w:proofErr w:type="gramEnd"/>
+      <w:r>
+        <w:t>*head==NULL)</w:t>
+      </w:r>
+    </w:p>
+    <w:p>
+      <w:pPr>
+        <w:spacing w:after="0" w:line="240" w:lineRule="auto"/>
+        <w:ind w:left="-630"/>
+      </w:pPr>
+      <w:r>
+        <w:tab/>
+        <w:t>{</w:t>
+      </w:r>
+    </w:p>
+    <w:p>
+      <w:pPr>
+        <w:spacing w:after="0" w:line="240" w:lineRule="auto"/>
+        <w:ind w:left="-630"/>
+      </w:pPr>
+      <w:r>
+        <w:tab/>
+      </w:r>
+      <w:r>
+        <w:tab/>
+      </w:r>
+      <w:proofErr w:type="spellStart"/>
+      <w:proofErr w:type="gramStart"/>
+      <w:r>
+        <w:t>printf</w:t>
+      </w:r>
+      <w:proofErr w:type="spellEnd"/>
+      <w:r>
+        <w:t>(</w:t>
+      </w:r>
+      <w:proofErr w:type="gramEnd"/>
+      <w:r>
+        <w:t>“List is empty\n”);</w:t>
+      </w:r>
+    </w:p>
+    <w:p>
+      <w:pPr>
+        <w:spacing w:after="0" w:line="240" w:lineRule="auto"/>
+        <w:ind w:left="-630"/>
+      </w:pPr>
+      <w:r>
+        <w:tab/>
+      </w:r>
+      <w:r>
+        <w:tab/>
+      </w:r>
+      <w:proofErr w:type="gramStart"/>
+      <w:r>
+        <w:t>return</w:t>
+      </w:r>
+      <w:proofErr w:type="gramEnd"/>
+      <w:r>
+        <w:t xml:space="preserve"> -9999 ; </w:t>
+      </w:r>
+    </w:p>
+    <w:p>
+      <w:pPr>
+        <w:spacing w:after="0" w:line="240" w:lineRule="auto"/>
+        <w:ind w:left="-630"/>
+      </w:pPr>
+      <w:r>
+        <w:rPr>
+          <w:noProof/>
+        </w:rPr>
+        <mc:AlternateContent>
+          <mc:Choice Requires="wps">
+            <w:drawing>
+              <wp:anchor distT="0" distB="0" distL="114300" distR="114300" simplePos="0" relativeHeight="251706368" behindDoc="0" locked="0" layoutInCell="1" allowOverlap="1" wp14:anchorId="658B9B25" wp14:editId="37CBCA03">
+                <wp:simplePos x="0" y="0"/>
+                <wp:positionH relativeFrom="column">
+                  <wp:posOffset>3639609</wp:posOffset>
+                </wp:positionH>
+                <wp:positionV relativeFrom="paragraph">
+                  <wp:posOffset>55668</wp:posOffset>
+                </wp:positionV>
+                <wp:extent cx="1600200" cy="321310"/>
+                <wp:effectExtent l="0" t="0" r="19050" b="21590"/>
+                <wp:wrapNone/>
+                <wp:docPr id="33" name="Text Box 33"/>
+                <wp:cNvGraphicFramePr/>
+                <a:graphic xmlns:a="http://schemas.openxmlformats.org/drawingml/2006/main">
+                  <a:graphicData uri="http://schemas.microsoft.com/office/word/2010/wordprocessingShape">
+                    <wps:wsp>
+                      <wps:cNvSpPr txBox="1"/>
+                      <wps:spPr>
+                        <a:xfrm>
+                          <a:off x="0" y="0"/>
+                          <a:ext cx="1600200" cy="321310"/>
+                        </a:xfrm>
+                        <a:prstGeom prst="rect">
+                          <a:avLst/>
+                        </a:prstGeom>
+                        <a:solidFill>
+                          <a:schemeClr val="lt1"/>
+                        </a:solidFill>
+                        <a:ln w="6350">
+                          <a:solidFill>
+                            <a:prstClr val="black"/>
+                          </a:solidFill>
+                        </a:ln>
+                        <a:effectLst/>
+                      </wps:spPr>
+                      <wps:style>
+                        <a:lnRef idx="0">
+                          <a:schemeClr val="accent1"/>
+                        </a:lnRef>
+                        <a:fillRef idx="0">
+                          <a:schemeClr val="accent1"/>
+                        </a:fillRef>
+                        <a:effectRef idx="0">
+                          <a:schemeClr val="accent1"/>
+                        </a:effectRef>
+                        <a:fontRef idx="minor">
+                          <a:schemeClr val="dk1"/>
+                        </a:fontRef>
+                      </wps:style>
+                      <wps:txbx>
+                        <w:txbxContent>
+                          <w:p>
+                            <w:pPr>
+                              <w:rPr>
+                                <w:i/>
+                              </w:rPr>
+                            </w:pPr>
+                            <w:r>
+                              <w:rPr>
+                                <w:i/>
+                              </w:rPr>
+                              <w:t>Time-</w:t>
+                            </w:r>
+                            <w:proofErr w:type="gramStart"/>
+                            <w:r>
+                              <w:rPr>
+                                <w:i/>
+                              </w:rPr>
+                              <w:t>complexity :</w:t>
+                            </w:r>
+                            <w:proofErr w:type="gramEnd"/>
+                            <w:r>
+                              <w:rPr>
+                                <w:i/>
+                              </w:rPr>
+                              <w:t xml:space="preserve"> O(n)</w:t>
+                            </w:r>
+                          </w:p>
+                        </w:txbxContent>
+                      </wps:txbx>
+                      <wps:bodyPr rot="0" spcFirstLastPara="0" vertOverflow="overflow" horzOverflow="overflow" vert="horz" wrap="square" lIns="91440" tIns="45720" rIns="91440" bIns="45720" numCol="1" spcCol="0" rtlCol="0" fromWordArt="0" anchor="t" anchorCtr="0" forceAA="0" compatLnSpc="1">
+                        <a:prstTxWarp prst="textNoShape">
+                          <a:avLst/>
+                        </a:prstTxWarp>
+                        <a:noAutofit/>
+                      </wps:bodyPr>
+                    </wps:wsp>
+                  </a:graphicData>
+                </a:graphic>
+                <wp14:sizeRelH relativeFrom="margin">
+                  <wp14:pctWidth>0</wp14:pctWidth>
+                </wp14:sizeRelH>
+                <wp14:sizeRelV relativeFrom="margin">
+                  <wp14:pctHeight>0</wp14:pctHeight>
+                </wp14:sizeRelV>
+              </wp:anchor>
+            </w:drawing>
+          </mc:Choice>
+          <mc:Fallback>
+            <w:pict>
+              <v:shape id="Text Box 33" o:spid="_x0000_s1055" type="#_x0000_t202" style="position:absolute;left:0;text-align:left;margin-left:286.6pt;margin-top:4.4pt;width:126pt;height:25.3pt;z-index:251706368;visibility:visible;mso-wrap-style:square;mso-width-percent:0;mso-height-percent:0;mso-wrap-distance-left:9pt;mso-wrap-distance-top:0;mso-wrap-distance-right:9pt;mso-wrap-distance-bottom:0;mso-position-horizontal:absolute;mso-position-horizontal-relative:text;mso-position-vertical:absolute;mso-position-vertical-relative:text;mso-width-percent:0;mso-height-percent:0;mso-width-relative:margin;mso-height-relative:margin;v-text-anchor:top" o:gfxdata="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" fillcolor="white [3201]" strokeweight=".5pt">
+                <v:textbox>
+                  <w:txbxContent>
+                    <w:p>
+                      <w:pPr>
+                        <w:rPr>
+                          <w:i/>
+                        </w:rPr>
+                      </w:pPr>
+                      <w:r>
+                        <w:rPr>
+                          <w:i/>
+                        </w:rPr>
+                        <w:t>Time-</w:t>
+                      </w:r>
+                      <w:proofErr w:type="gramStart"/>
+                      <w:r>
+                        <w:rPr>
+                          <w:i/>
+                        </w:rPr>
+                        <w:t>complexity :</w:t>
+                      </w:r>
+                      <w:proofErr w:type="gramEnd"/>
+                      <w:r>
+                        <w:rPr>
+                          <w:i/>
+                        </w:rPr>
+                        <w:t xml:space="preserve"> O(n)</w:t>
+                      </w:r>
+                    </w:p>
+                  </w:txbxContent>
+                </v:textbox>
+              </v:shape>
+            </w:pict>
+          </mc:Fallback>
+        </mc:AlternateContent>
+      </w:r>
+      <w:r>
+        <w:tab/>
+        <w:t>}</w:t>
+      </w:r>
+    </w:p>
+    <w:p>
+      <w:pPr>
+        <w:spacing w:after="0" w:line="240" w:lineRule="auto"/>
+        <w:ind w:left="-630"/>
+      </w:pPr>
+      <w:r>
+        <w:tab/>
+      </w:r>
+      <w:proofErr w:type="gramStart"/>
+      <w:r>
+        <w:t>nod</w:t>
+      </w:r>
+      <w:proofErr w:type="gramEnd"/>
+      <w:r>
+        <w:t xml:space="preserve"> *temp , *temp2 ;</w:t>
+      </w:r>
+    </w:p>
+    <w:p>
+      <w:pPr>
+        <w:spacing w:after="0" w:line="240" w:lineRule="auto"/>
+        <w:ind w:left="-630"/>
+      </w:pPr>
+      <w:r>
+        <w:tab/>
+      </w:r>
+      <w:proofErr w:type="gramStart"/>
+      <w:r>
+        <w:t>temp</w:t>
+      </w:r>
+      <w:proofErr w:type="gramEnd"/>
+      <w:r>
+        <w:t xml:space="preserve"> = (*head) ; </w:t>
+      </w:r>
+    </w:p>
+    <w:p>
+      <w:pPr>
+        <w:spacing w:after="0" w:line="240" w:lineRule="auto"/>
+        <w:ind w:left="-630"/>
+      </w:pPr>
+      <w:r>
+        <w:tab/>
+        <w:t>temp2 = (*head);</w:t>
+      </w:r>
+    </w:p>
+    <w:p>
+      <w:pPr>
+        <w:spacing w:after="0" w:line="240" w:lineRule="auto"/>
+        <w:ind w:left="-630"/>
+      </w:pPr>
+      <w:r>
+        <w:tab/>
+      </w:r>
+      <w:proofErr w:type="gramStart"/>
+      <w:r>
+        <w:t>while(</w:t>
+      </w:r>
+      <w:proofErr w:type="gramEnd"/>
+      <w:r>
+        <w:t>temp-&gt;next!=(*head))</w:t>
+      </w:r>
+    </w:p>
+    <w:p>
+      <w:pPr>
+        <w:spacing w:after="0" w:line="240" w:lineRule="auto"/>
+        <w:ind w:left="-630"/>
+      </w:pPr>
+      <w:r>
+        <w:tab/>
+        <w:t>{</w:t>
+      </w:r>
+    </w:p>
+    <w:p>
+      <w:pPr>
+        <w:spacing w:after="0" w:line="240" w:lineRule="auto"/>
+        <w:ind w:left="-630"/>
+      </w:pPr>
+      <w:r>
+        <w:tab/>
+      </w:r>
+      <w:r>
+        <w:tab/>
+      </w:r>
+      <w:proofErr w:type="gramStart"/>
+      <w:r>
+        <w:t>temp</w:t>
+      </w:r>
+      <w:proofErr w:type="gramEnd"/>
+      <w:r>
+        <w:t xml:space="preserve"> = temp-&gt;next ; </w:t>
+      </w:r>
+    </w:p>
+    <w:p>
+      <w:pPr>
+        <w:spacing w:after="0" w:line="240" w:lineRule="auto"/>
+        <w:ind w:left="-630"/>
+      </w:pPr>
+      <w:r>
+        <w:tab/>
+        <w:t xml:space="preserve">} </w:t>
+      </w:r>
+    </w:p>
+    <w:p>
+      <w:pPr>
+        <w:spacing w:after="0" w:line="240" w:lineRule="auto"/>
+        <w:ind w:left="-630"/>
+      </w:pPr>
+      <w:r>
+        <w:tab/>
+      </w:r>
+      <w:proofErr w:type="spellStart"/>
+      <w:proofErr w:type="gramStart"/>
+      <w:r>
+        <w:t>int</w:t>
+      </w:r>
+      <w:proofErr w:type="spellEnd"/>
+      <w:proofErr w:type="gramEnd"/>
+      <w:r>
+        <w:t xml:space="preserve"> i</w:t>
+      </w:r>
+      <w:r>
+        <w:t>tem = *head</w:t>
+      </w:r>
+      <w:r>
+        <w:t xml:space="preserve">-&gt;info ; </w:t>
+      </w:r>
+    </w:p>
+    <w:p>
+      <w:pPr>
+        <w:spacing w:after="0" w:line="240" w:lineRule="auto"/>
+        <w:ind w:left="-630"/>
+      </w:pPr>
+      <w:r>
+        <w:tab/>
+      </w:r>
+      <w:proofErr w:type="gramStart"/>
+      <w:r>
+        <w:t>if(</w:t>
+      </w:r>
+      <w:proofErr w:type="gramEnd"/>
+      <w:r>
+        <w:t>temp == *head)</w:t>
+      </w:r>
+    </w:p>
+    <w:p>
+      <w:pPr>
+        <w:spacing w:after="0" w:line="240" w:lineRule="auto"/>
+        <w:ind w:left="-630"/>
+      </w:pPr>
+      <w:r>
+        <w:tab/>
+      </w:r>
+      <w:r>
+        <w:tab/>
+        <w:t xml:space="preserve">*head = </w:t>
+      </w:r>
+      <w:proofErr w:type="gramStart"/>
+      <w:r>
+        <w:t>NULL ;</w:t>
+      </w:r>
+      <w:proofErr w:type="gramEnd"/>
+    </w:p>
+    <w:p>
+      <w:pPr>
+        <w:spacing w:after="0" w:line="240" w:lineRule="auto"/>
+        <w:ind w:left="-630"/>
+      </w:pPr>
+      <w:r>
+        <w:tab/>
+      </w:r>
+      <w:proofErr w:type="gramStart"/>
+      <w:r>
+        <w:t>else</w:t>
+      </w:r>
+      <w:proofErr w:type="gramEnd"/>
+    </w:p>
+    <w:p>
+      <w:pPr>
+        <w:spacing w:after="0" w:line="240" w:lineRule="auto"/>
+        <w:ind w:left="-630"/>
+      </w:pPr>
+      <w:r>
+        <w:tab/>
+        <w:t>{</w:t>
+      </w:r>
+    </w:p>
+    <w:p>
+      <w:pPr>
+        <w:spacing w:after="0" w:line="240" w:lineRule="auto"/>
+        <w:ind w:left="-630"/>
+      </w:pPr>
+      <w:r>
+        <w:tab/>
+      </w:r>
+      <w:r>
+        <w:tab/>
+        <w:t>*head = (*head</w:t>
+      </w:r>
+      <w:proofErr w:type="gramStart"/>
+      <w:r>
+        <w:t>)-</w:t>
+      </w:r>
+      <w:proofErr w:type="gramEnd"/>
+      <w:r>
+        <w:t xml:space="preserve">&gt;next ; </w:t>
+      </w:r>
+    </w:p>
+    <w:p>
+      <w:pPr>
+        <w:spacing w:after="0" w:line="240" w:lineRule="auto"/>
+        <w:ind w:left="-630"/>
+      </w:pPr>
+      <w:r>
+        <w:tab/>
+      </w:r>
+      <w:r>
+        <w:tab/>
+      </w:r>
+      <w:proofErr w:type="gramStart"/>
+      <w:r>
+        <w:t>temp</w:t>
+      </w:r>
+      <w:proofErr w:type="gramEnd"/>
+      <w:r>
+        <w:t>-&gt;next = *head ;</w:t>
+      </w:r>
+    </w:p>
+    <w:p>
+      <w:pPr>
+        <w:spacing w:after="0" w:line="240" w:lineRule="auto"/>
+        <w:ind w:left="-630"/>
+      </w:pPr>
+      <w:r>
+        <w:tab/>
+        <w:t>}</w:t>
+      </w:r>
+    </w:p>
+    <w:p>
+      <w:pPr>
+        <w:spacing w:after="0" w:line="240" w:lineRule="auto"/>
+        <w:ind w:left="-630"/>
+      </w:pPr>
+      <w:r>
+        <w:tab/>
+        <w:t xml:space="preserve">temp2-&gt;next = </w:t>
+      </w:r>
+      <w:proofErr w:type="gramStart"/>
+      <w:r>
+        <w:t>NULL ;</w:t>
+      </w:r>
+      <w:proofErr w:type="gramEnd"/>
+      <w:r>
+        <w:t xml:space="preserve"> </w:t>
+      </w:r>
+    </w:p>
+    <w:p>
+      <w:pPr>
+        <w:spacing w:after="0" w:line="240" w:lineRule="auto"/>
+        <w:ind w:left="-630"/>
+      </w:pPr>
+      <w:r>
+        <w:tab/>
+      </w:r>
+      <w:proofErr w:type="gramStart"/>
+      <w:r>
+        <w:t>free(</w:t>
+      </w:r>
+      <w:proofErr w:type="gramEnd"/>
+      <w:r>
+        <w:t>temp2);</w:t>
+      </w:r>
+    </w:p>
+    <w:p>
+      <w:pPr>
+        <w:spacing w:after="0" w:line="240" w:lineRule="auto"/>
+        <w:ind w:left="-630"/>
+      </w:pPr>
+      <w:r>
+        <w:tab/>
+      </w:r>
+      <w:proofErr w:type="gramStart"/>
+      <w:r>
+        <w:t>return</w:t>
+      </w:r>
+      <w:proofErr w:type="gramEnd"/>
+      <w:r>
+        <w:t xml:space="preserve"> item;</w:t>
+      </w:r>
+    </w:p>
+    <w:p>
+      <w:pPr>
+        <w:spacing w:after="0" w:line="240" w:lineRule="auto"/>
+        <w:ind w:left="-630"/>
+      </w:pPr>
+      <w:r>
+        <w:t>}</w:t>
+      </w:r>
+    </w:p>
+    <w:p>
+      <w:pPr>
+        <w:spacing w:after="0" w:line="240" w:lineRule="auto"/>
+        <w:ind w:left="-630"/>
+      </w:pPr>
+    </w:p>
+    <w:p>
+      <w:pPr>
+        <w:spacing w:after="0" w:line="240" w:lineRule="auto"/>
+        <w:ind w:left="-630"/>
+      </w:pPr>
+    </w:p>
+    <w:p>
+      <w:pPr>
+        <w:spacing w:after="0" w:line="240" w:lineRule="auto"/>
+        <w:ind w:left="-630"/>
+      </w:pPr>
+    </w:p>
+    <w:p>
+      <w:pPr>
+        <w:spacing w:after="0" w:line="240" w:lineRule="auto"/>
+        <w:ind w:left="-630"/>
+      </w:pPr>
+    </w:p>
+    <w:p>
+      <w:pPr>
+        <w:spacing w:after="0" w:line="240" w:lineRule="auto"/>
+        <w:ind w:left="-630"/>
+      </w:pPr>
+    </w:p>
+    <w:p>
+      <w:pPr>
+        <w:spacing w:after="0" w:line="240" w:lineRule="auto"/>
+        <w:ind w:left="-630"/>
+        <w:rPr>
+          <w:b/>
+        </w:rPr>
+      </w:pPr>
+      <w:proofErr w:type="spellStart"/>
+      <w:proofErr w:type="gramStart"/>
+      <w:r>
+        <w:rPr>
+          <w:b/>
+        </w:rPr>
+        <w:lastRenderedPageBreak/>
+        <w:t>int</w:t>
+      </w:r>
+      <w:proofErr w:type="spellEnd"/>
+      <w:proofErr w:type="gramEnd"/>
+      <w:r>
+        <w:rPr>
+          <w:b/>
+        </w:rPr>
+        <w:t xml:space="preserve"> </w:t>
+      </w:r>
+      <w:proofErr w:type="spellStart"/>
+      <w:r>
+        <w:rPr>
+          <w:b/>
+        </w:rPr>
+        <w:t>deleteTail</w:t>
+      </w:r>
+      <w:proofErr w:type="spellEnd"/>
+      <w:r>
+        <w:rPr>
+          <w:b/>
+        </w:rPr>
+        <w:t>(nod**head)</w:t>
+      </w:r>
+    </w:p>
+    <w:p>
+      <w:pPr>
+        <w:spacing w:after="0" w:line="240" w:lineRule="auto"/>
+        <w:ind w:left="-630"/>
+      </w:pPr>
+      <w:r>
+        <w:t>{</w:t>
+      </w:r>
+    </w:p>
+    <w:p>
+      <w:pPr>
+        <w:spacing w:after="0" w:line="240" w:lineRule="auto"/>
+        <w:ind w:left="-630"/>
+      </w:pPr>
+      <w:r>
+        <w:tab/>
+      </w:r>
+      <w:proofErr w:type="gramStart"/>
+      <w:r>
+        <w:t>if(</w:t>
+      </w:r>
+      <w:proofErr w:type="gramEnd"/>
+      <w:r>
+        <w:t>*head==NULL)</w:t>
+      </w:r>
+    </w:p>
+    <w:p>
+      <w:pPr>
+        <w:spacing w:after="0" w:line="240" w:lineRule="auto"/>
+        <w:ind w:left="-630"/>
+      </w:pPr>
+      <w:r>
+        <w:tab/>
+        <w:t>{</w:t>
+      </w:r>
+    </w:p>
+    <w:p>
+      <w:pPr>
+        <w:spacing w:after="0" w:line="240" w:lineRule="auto"/>
+        <w:ind w:left="-630"/>
+      </w:pPr>
+      <w:r>
+        <w:tab/>
+      </w:r>
+      <w:r>
+        <w:tab/>
+      </w:r>
+      <w:proofErr w:type="spellStart"/>
+      <w:proofErr w:type="gramStart"/>
+      <w:r>
+        <w:t>printf</w:t>
+      </w:r>
+      <w:proofErr w:type="spellEnd"/>
+      <w:r>
+        <w:t>(</w:t>
+      </w:r>
+      <w:proofErr w:type="gramEnd"/>
+      <w:r>
+        <w:t>“List is empty\n”);</w:t>
+      </w:r>
+    </w:p>
+    <w:p>
+      <w:pPr>
+        <w:spacing w:after="0" w:line="240" w:lineRule="auto"/>
+        <w:ind w:left="-630"/>
+      </w:pPr>
+      <w:r>
+        <w:tab/>
+      </w:r>
+      <w:r>
+        <w:tab/>
+      </w:r>
+      <w:proofErr w:type="gramStart"/>
+      <w:r>
+        <w:t>return</w:t>
+      </w:r>
+      <w:proofErr w:type="gramEnd"/>
+      <w:r>
+        <w:t xml:space="preserve"> -9999 ; </w:t>
+      </w:r>
+    </w:p>
+    <w:p>
+      <w:pPr>
+        <w:spacing w:after="0" w:line="240" w:lineRule="auto"/>
+        <w:ind w:left="-630"/>
+      </w:pPr>
+      <w:r>
+        <w:tab/>
+        <w:t>}</w:t>
+      </w:r>
+    </w:p>
+    <w:p>
+      <w:pPr>
+        <w:spacing w:after="0" w:line="240" w:lineRule="auto"/>
+        <w:ind w:left="-630"/>
+      </w:pPr>
+      <w:r>
+        <w:tab/>
+      </w:r>
+      <w:proofErr w:type="gramStart"/>
+      <w:r>
+        <w:t>nod</w:t>
+      </w:r>
+      <w:proofErr w:type="gramEnd"/>
+      <w:r>
+        <w:t xml:space="preserve"> </w:t>
+      </w:r>
+      <w:r>
+        <w:t xml:space="preserve">*pre , *cur ; </w:t>
+      </w:r>
+    </w:p>
+    <w:p>
+      <w:pPr>
+        <w:spacing w:after="0" w:line="240" w:lineRule="auto"/>
+        <w:ind w:left="-630"/>
+      </w:pPr>
+      <w:r>
+        <w:tab/>
+      </w:r>
+      <w:proofErr w:type="gramStart"/>
+      <w:r>
+        <w:t>pre</w:t>
+      </w:r>
+      <w:proofErr w:type="gramEnd"/>
+      <w:r>
+        <w:t xml:space="preserve"> = NULL ;</w:t>
+      </w:r>
+    </w:p>
+    <w:p>
+      <w:pPr>
+        <w:spacing w:after="0" w:line="240" w:lineRule="auto"/>
+        <w:ind w:left="-630"/>
+      </w:pPr>
+      <w:r>
+        <w:tab/>
+      </w:r>
+      <w:proofErr w:type="gramStart"/>
+      <w:r>
+        <w:t>cur</w:t>
+      </w:r>
+      <w:proofErr w:type="gramEnd"/>
+      <w:r>
+        <w:t xml:space="preserve"> = *head ; </w:t>
+      </w:r>
+    </w:p>
+    <w:p>
+      <w:pPr>
+        <w:spacing w:after="0" w:line="240" w:lineRule="auto"/>
+        <w:ind w:left="-630"/>
+      </w:pPr>
+      <w:r>
+        <w:rPr>
+          <w:noProof/>
+        </w:rPr>
+        <mc:AlternateContent>
+          <mc:Choice Requires="wps">
+            <w:drawing>
+              <wp:anchor distT="0" distB="0" distL="114300" distR="114300" simplePos="0" relativeHeight="251708416" behindDoc="0" locked="0" layoutInCell="1" allowOverlap="1" wp14:anchorId="61AAE436" wp14:editId="7401E42D">
+                <wp:simplePos x="0" y="0"/>
+                <wp:positionH relativeFrom="column">
+                  <wp:posOffset>3773805</wp:posOffset>
+                </wp:positionH>
+                <wp:positionV relativeFrom="paragraph">
+                  <wp:posOffset>136525</wp:posOffset>
+                </wp:positionV>
+                <wp:extent cx="1600200" cy="321310"/>
+                <wp:effectExtent l="0" t="0" r="19050" b="21590"/>
+                <wp:wrapNone/>
+                <wp:docPr id="34" name="Text Box 34"/>
+                <wp:cNvGraphicFramePr/>
+                <a:graphic xmlns:a="http://schemas.openxmlformats.org/drawingml/2006/main">
+                  <a:graphicData uri="http://schemas.microsoft.com/office/word/2010/wordprocessingShape">
+                    <wps:wsp>
+                      <wps:cNvSpPr txBox="1"/>
+                      <wps:spPr>
+                        <a:xfrm>
+                          <a:off x="0" y="0"/>
+                          <a:ext cx="1600200" cy="321310"/>
+                        </a:xfrm>
+                        <a:prstGeom prst="rect">
+                          <a:avLst/>
+                        </a:prstGeom>
+                        <a:solidFill>
+                          <a:schemeClr val="lt1"/>
+                        </a:solidFill>
+                        <a:ln w="6350">
+                          <a:solidFill>
+                            <a:prstClr val="black"/>
+                          </a:solidFill>
+                        </a:ln>
+                        <a:effectLst/>
+                      </wps:spPr>
+                      <wps:style>
+                        <a:lnRef idx="0">
+                          <a:schemeClr val="accent1"/>
+                        </a:lnRef>
+                        <a:fillRef idx="0">
+                          <a:schemeClr val="accent1"/>
+                        </a:fillRef>
+                        <a:effectRef idx="0">
+                          <a:schemeClr val="accent1"/>
+                        </a:effectRef>
+                        <a:fontRef idx="minor">
+                          <a:schemeClr val="dk1"/>
+                        </a:fontRef>
+                      </wps:style>
+                      <wps:txbx>
+                        <w:txbxContent>
+                          <w:p>
+                            <w:pPr>
+                              <w:rPr>
+                                <w:i/>
+                              </w:rPr>
+                            </w:pPr>
+                            <w:r>
+                              <w:rPr>
+                                <w:i/>
+                              </w:rPr>
+                              <w:t>Time-</w:t>
+                            </w:r>
+                            <w:proofErr w:type="gramStart"/>
+                            <w:r>
+                              <w:rPr>
+                                <w:i/>
+                              </w:rPr>
+                              <w:t>complexity :</w:t>
+                            </w:r>
+                            <w:proofErr w:type="gramEnd"/>
+                            <w:r>
+                              <w:rPr>
+                                <w:i/>
+                              </w:rPr>
+                              <w:t xml:space="preserve"> O(n)</w:t>
+                            </w:r>
+                          </w:p>
+                        </w:txbxContent>
+                      </wps:txbx>
+                      <wps:bodyPr rot="0" spcFirstLastPara="0" vertOverflow="overflow" horzOverflow="overflow" vert="horz" wrap="square" lIns="91440" tIns="45720" rIns="91440" bIns="45720" numCol="1" spcCol="0" rtlCol="0" fromWordArt="0" anchor="t" anchorCtr="0" forceAA="0" compatLnSpc="1">
+                        <a:prstTxWarp prst="textNoShape">
+                          <a:avLst/>
+                        </a:prstTxWarp>
+                        <a:noAutofit/>
+                      </wps:bodyPr>
+                    </wps:wsp>
+                  </a:graphicData>
+                </a:graphic>
+                <wp14:sizeRelH relativeFrom="margin">
+                  <wp14:pctWidth>0</wp14:pctWidth>
+                </wp14:sizeRelH>
+                <wp14:sizeRelV relativeFrom="margin">
+                  <wp14:pctHeight>0</wp14:pctHeight>
+                </wp14:sizeRelV>
+              </wp:anchor>
+            </w:drawing>
+          </mc:Choice>
+          <mc:Fallback>
+            <w:pict>
+              <v:shape id="Text Box 34" o:spid="_x0000_s1056" type="#_x0000_t202" style="position:absolute;left:0;text-align:left;margin-left:297.15pt;margin-top:10.75pt;width:126pt;height:25.3pt;z-index:251708416;visibility:visible;mso-wrap-style:square;mso-width-percent:0;mso-height-percent:0;mso-wrap-distance-left:9pt;mso-wrap-distance-top:0;mso-wrap-distance-right:9pt;mso-wrap-distance-bottom:0;mso-position-horizontal:absolute;mso-position-horizontal-relative:text;mso-position-vertical:absolute;mso-position-vertical-relative:text;mso-width-percent:0;mso-height-percent:0;mso-width-relative:margin;mso-height-relative:margin;v-text-anchor:top" o:gfxdata="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" fillcolor="white [3201]" strokeweight=".5pt">
+                <v:textbox>
+                  <w:txbxContent>
+                    <w:p>
+                      <w:pPr>
+                        <w:rPr>
+                          <w:i/>
+                        </w:rPr>
+                      </w:pPr>
+                      <w:r>
+                        <w:rPr>
+                          <w:i/>
+                        </w:rPr>
+                        <w:t>Time-</w:t>
+                      </w:r>
+                      <w:proofErr w:type="gramStart"/>
+                      <w:r>
+                        <w:rPr>
+                          <w:i/>
+                        </w:rPr>
+                        <w:t>complexity :</w:t>
+                      </w:r>
+                      <w:proofErr w:type="gramEnd"/>
+                      <w:r>
+                        <w:rPr>
+                          <w:i/>
+                        </w:rPr>
+                        <w:t xml:space="preserve"> O(n)</w:t>
+                      </w:r>
+                    </w:p>
+                  </w:txbxContent>
+                </v:textbox>
+              </v:shape>
+            </w:pict>
+          </mc:Fallback>
+        </mc:AlternateContent>
+      </w:r>
+      <w:r>
+        <w:tab/>
+      </w:r>
+      <w:proofErr w:type="gramStart"/>
+      <w:r>
+        <w:t>while(</w:t>
+      </w:r>
+      <w:proofErr w:type="gramEnd"/>
+      <w:r>
+        <w:t>cur-&gt;next!=(*head))</w:t>
+      </w:r>
+    </w:p>
+    <w:p>
+      <w:pPr>
+        <w:spacing w:after="0" w:line="240" w:lineRule="auto"/>
+        <w:ind w:left="-630"/>
+      </w:pPr>
+      <w:r>
+        <w:tab/>
+        <w:t>{</w:t>
+      </w:r>
+    </w:p>
+    <w:p>
+      <w:pPr>
+        <w:spacing w:after="0" w:line="240" w:lineRule="auto"/>
+        <w:ind w:left="-630"/>
+      </w:pPr>
+      <w:r>
+        <w:tab/>
+      </w:r>
+      <w:r>
+        <w:tab/>
+      </w:r>
+      <w:proofErr w:type="gramStart"/>
+      <w:r>
+        <w:t>pre  =</w:t>
+      </w:r>
+      <w:proofErr w:type="gramEnd"/>
+      <w:r>
+        <w:t xml:space="preserve"> cur</w:t>
+      </w:r>
+    </w:p>
+    <w:p>
+      <w:pPr>
+        <w:spacing w:after="0" w:line="240" w:lineRule="auto"/>
+        <w:ind w:left="-630"/>
+      </w:pPr>
+      <w:r>
+        <w:tab/>
+      </w:r>
+      <w:r>
+        <w:tab/>
+      </w:r>
+      <w:proofErr w:type="gramStart"/>
+      <w:r>
+        <w:t>cur</w:t>
+      </w:r>
+      <w:proofErr w:type="gramEnd"/>
+      <w:r>
+        <w:t xml:space="preserve"> = cur-&gt;next ; </w:t>
+      </w:r>
+    </w:p>
+    <w:p>
+      <w:pPr>
+        <w:spacing w:after="0" w:line="240" w:lineRule="auto"/>
+        <w:ind w:left="-630"/>
+      </w:pPr>
+      <w:r>
+        <w:tab/>
+        <w:t>}</w:t>
+      </w:r>
+    </w:p>
+    <w:p>
+      <w:pPr>
+        <w:spacing w:after="0" w:line="240" w:lineRule="auto"/>
+        <w:ind w:left="-630"/>
+      </w:pPr>
+      <w:r>
+        <w:tab/>
+      </w:r>
+      <w:proofErr w:type="spellStart"/>
+      <w:proofErr w:type="gramStart"/>
+      <w:r>
+        <w:t>int</w:t>
+      </w:r>
+      <w:proofErr w:type="spellEnd"/>
+      <w:proofErr w:type="gramEnd"/>
+      <w:r>
+        <w:t xml:space="preserve"> item = cur-&gt;info ;</w:t>
+      </w:r>
+    </w:p>
+    <w:p>
+      <w:pPr>
+        <w:spacing w:after="0" w:line="240" w:lineRule="auto"/>
+        <w:ind w:left="-630"/>
+      </w:pPr>
+      <w:r>
+        <w:tab/>
+      </w:r>
+      <w:proofErr w:type="gramStart"/>
+      <w:r>
+        <w:t>if(</w:t>
+      </w:r>
+      <w:proofErr w:type="gramEnd"/>
+      <w:r>
+        <w:t>cur == *head)</w:t>
+      </w:r>
+    </w:p>
+    <w:p>
+      <w:pPr>
+        <w:spacing w:after="0" w:line="240" w:lineRule="auto"/>
+        <w:ind w:left="-630"/>
+      </w:pPr>
+      <w:r>
+        <w:tab/>
+      </w:r>
+      <w:r>
+        <w:tab/>
+        <w:t xml:space="preserve">*head = </w:t>
+      </w:r>
+      <w:proofErr w:type="gramStart"/>
+      <w:r>
+        <w:t>NULL ;</w:t>
+      </w:r>
+      <w:proofErr w:type="gramEnd"/>
+      <w:r>
+        <w:t xml:space="preserve"> </w:t>
+      </w:r>
+    </w:p>
+    <w:p>
+      <w:pPr>
+        <w:spacing w:after="0" w:line="240" w:lineRule="auto"/>
+        <w:ind w:left="-630"/>
+      </w:pPr>
+      <w:r>
+        <w:tab/>
+      </w:r>
+      <w:proofErr w:type="gramStart"/>
+      <w:r>
+        <w:t>else</w:t>
+      </w:r>
+      <w:proofErr w:type="gramEnd"/>
+    </w:p>
+    <w:p>
+      <w:pPr>
+        <w:spacing w:after="0" w:line="240" w:lineRule="auto"/>
+        <w:ind w:left="-630"/>
+      </w:pPr>
+      <w:r>
+        <w:tab/>
+      </w:r>
+      <w:r>
+        <w:tab/>
+      </w:r>
+      <w:proofErr w:type="gramStart"/>
+      <w:r>
+        <w:t>pre</w:t>
+      </w:r>
+      <w:proofErr w:type="gramEnd"/>
+      <w:r>
+        <w:t xml:space="preserve">-&gt;next = *head ; </w:t>
+      </w:r>
+    </w:p>
+    <w:p>
+      <w:pPr>
+        <w:spacing w:after="0" w:line="240" w:lineRule="auto"/>
+        <w:ind w:left="-630"/>
+      </w:pPr>
+      <w:r>
+        <w:tab/>
+      </w:r>
+      <w:proofErr w:type="gramStart"/>
+      <w:r>
+        <w:t>cur</w:t>
+      </w:r>
+      <w:proofErr w:type="gramEnd"/>
+      <w:r>
+        <w:t xml:space="preserve">-&gt;next = NULL ; </w:t>
+      </w:r>
+    </w:p>
+    <w:p>
+      <w:pPr>
+        <w:spacing w:after="0" w:line="240" w:lineRule="auto"/>
+        <w:ind w:left="-630"/>
+      </w:pPr>
+      <w:r>
+        <w:tab/>
+      </w:r>
+      <w:proofErr w:type="gramStart"/>
+      <w:r>
+        <w:t>free(</w:t>
+      </w:r>
+      <w:proofErr w:type="gramEnd"/>
+      <w:r>
+        <w:t>cur) ;</w:t>
+      </w:r>
+    </w:p>
+    <w:p>
+      <w:pPr>
+        <w:spacing w:after="0" w:line="240" w:lineRule="auto"/>
+        <w:ind w:left="-630"/>
+      </w:pPr>
+      <w:r>
+        <w:tab/>
+      </w:r>
+      <w:proofErr w:type="gramStart"/>
+      <w:r>
+        <w:t>return</w:t>
+      </w:r>
+      <w:proofErr w:type="gramEnd"/>
+      <w:r>
+        <w:t xml:space="preserve"> item ; </w:t>
+      </w:r>
+    </w:p>
+    <w:p>
+      <w:pPr>
+        <w:spacing w:after="0" w:line="240" w:lineRule="auto"/>
+        <w:ind w:left="-630"/>
+      </w:pPr>
+      <w:r>
+        <w:t>}</w:t>
+      </w:r>
+    </w:p>
+    <w:p>
+      <w:pPr>
+        <w:spacing w:after="0" w:line="240" w:lineRule="auto"/>
+        <w:ind w:left="-630"/>
+        <w:rPr>
+          <w:b/>
+        </w:rPr>
+      </w:pPr>
+      <w:proofErr w:type="spellStart"/>
+      <w:proofErr w:type="gramStart"/>
+      <w:r>
+        <w:rPr>
+          <w:b/>
+        </w:rPr>
+        <w:t>int</w:t>
+      </w:r>
+      <w:proofErr w:type="spellEnd"/>
+      <w:proofErr w:type="gramEnd"/>
+      <w:r>
+        <w:rPr>
+          <w:b/>
+        </w:rPr>
+        <w:t xml:space="preserve"> count(node*head)</w:t>
+      </w:r>
+    </w:p>
+    <w:p>
+      <w:pPr>
+        <w:spacing w:after="0" w:line="240" w:lineRule="auto"/>
+        <w:ind w:left="-630"/>
+      </w:pPr>
+      <w:r>
+        <w:t>{</w:t>
+      </w:r>
+    </w:p>
+    <w:p>
+      <w:pPr>
+        <w:spacing w:after="0" w:line="240" w:lineRule="auto"/>
+        <w:ind w:left="-630"/>
+      </w:pPr>
+      <w:r>
+        <w:tab/>
+      </w:r>
+      <w:proofErr w:type="gramStart"/>
+      <w:r>
+        <w:t>node*</w:t>
+      </w:r>
+      <w:proofErr w:type="gramEnd"/>
+      <w:r>
+        <w:t xml:space="preserve">temp = head ; </w:t>
+      </w:r>
+    </w:p>
+    <w:p>
+      <w:pPr>
+        <w:spacing w:after="0" w:line="240" w:lineRule="auto"/>
+        <w:ind w:left="-630"/>
+      </w:pPr>
+      <w:r>
+        <w:rPr>
+          <w:noProof/>
+        </w:rPr>
+        <mc:AlternateContent>
+          <mc:Choice Requires="wps">
+            <w:drawing>
+              <wp:anchor distT="0" distB="0" distL="114300" distR="114300" simplePos="0" relativeHeight="251710464" behindDoc="0" locked="0" layoutInCell="1" allowOverlap="1" wp14:anchorId="0773E323" wp14:editId="03DD73FC">
+                <wp:simplePos x="0" y="0"/>
+                <wp:positionH relativeFrom="column">
+                  <wp:posOffset>3875405</wp:posOffset>
+                </wp:positionH>
+                <wp:positionV relativeFrom="paragraph">
+                  <wp:posOffset>-2540</wp:posOffset>
+                </wp:positionV>
+                <wp:extent cx="1600200" cy="321310"/>
+                <wp:effectExtent l="0" t="0" r="19050" b="21590"/>
+                <wp:wrapNone/>
+                <wp:docPr id="36" name="Text Box 36"/>
+                <wp:cNvGraphicFramePr/>
+                <a:graphic xmlns:a="http://schemas.openxmlformats.org/drawingml/2006/main">
+                  <a:graphicData uri="http://schemas.microsoft.com/office/word/2010/wordprocessingShape">
+                    <wps:wsp>
+                      <wps:cNvSpPr txBox="1"/>
+                      <wps:spPr>
+                        <a:xfrm>
+                          <a:off x="0" y="0"/>
+                          <a:ext cx="1600200" cy="321310"/>
+                        </a:xfrm>
+                        <a:prstGeom prst="rect">
+                          <a:avLst/>
+                        </a:prstGeom>
+                        <a:solidFill>
+                          <a:schemeClr val="lt1"/>
+                        </a:solidFill>
+                        <a:ln w="6350">
+                          <a:solidFill>
+                            <a:prstClr val="black"/>
+                          </a:solidFill>
+                        </a:ln>
+                        <a:effectLst/>
+                      </wps:spPr>
+                      <wps:style>
+                        <a:lnRef idx="0">
+                          <a:schemeClr val="accent1"/>
+                        </a:lnRef>
+                        <a:fillRef idx="0">
+                          <a:schemeClr val="accent1"/>
+                        </a:fillRef>
+                        <a:effectRef idx="0">
+                          <a:schemeClr val="accent1"/>
+                        </a:effectRef>
+                        <a:fontRef idx="minor">
+                          <a:schemeClr val="dk1"/>
+                        </a:fontRef>
+                      </wps:style>
+                      <wps:txbx>
+                        <w:txbxContent>
+                          <w:p>
+                            <w:pPr>
+                              <w:rPr>
+                                <w:i/>
+                              </w:rPr>
+                            </w:pPr>
+                            <w:r>
+                              <w:rPr>
+                                <w:i/>
+                              </w:rPr>
+                              <w:t>Time-</w:t>
+                            </w:r>
+                            <w:proofErr w:type="gramStart"/>
+                            <w:r>
+                              <w:rPr>
+                                <w:i/>
+                              </w:rPr>
+                              <w:t>complexity :</w:t>
+                            </w:r>
+                            <w:proofErr w:type="gramEnd"/>
+                            <w:r>
+                              <w:rPr>
+                                <w:i/>
+                              </w:rPr>
+                              <w:t xml:space="preserve"> O(n)</w:t>
+                            </w:r>
+                          </w:p>
+                        </w:txbxContent>
+                      </wps:txbx>
+                      <wps:bodyPr rot="0" spcFirstLastPara="0" vertOverflow="overflow" horzOverflow="overflow" vert="horz" wrap="square" lIns="91440" tIns="45720" rIns="91440" bIns="45720" numCol="1" spcCol="0" rtlCol="0" fromWordArt="0" anchor="t" anchorCtr="0" forceAA="0" compatLnSpc="1">
+                        <a:prstTxWarp prst="textNoShape">
+                          <a:avLst/>
+                        </a:prstTxWarp>
+                        <a:noAutofit/>
+                      </wps:bodyPr>
+                    </wps:wsp>
+                  </a:graphicData>
+                </a:graphic>
+                <wp14:sizeRelH relativeFrom="margin">
+                  <wp14:pctWidth>0</wp14:pctWidth>
+                </wp14:sizeRelH>
+                <wp14:sizeRelV relativeFrom="margin">
+                  <wp14:pctHeight>0</wp14:pctHeight>
+                </wp14:sizeRelV>
+              </wp:anchor>
+            </w:drawing>
+          </mc:Choice>
+          <mc:Fallback>
+            <w:pict>
+              <v:shape id="Text Box 36" o:spid="_x0000_s1057" type="#_x0000_t202" style="position:absolute;left:0;text-align:left;margin-left:305.15pt;margin-top:-.2pt;width:126pt;height:25.3pt;z-index:251710464;visibility:visible;mso-wrap-style:square;mso-width-percent:0;mso-height-percent:0;mso-wrap-distance-left:9pt;mso-wrap-distance-top:0;mso-wrap-distance-right:9pt;mso-wrap-distance-bottom:0;mso-position-horizontal:absolute;mso-position-horizontal-relative:text;mso-position-vertical:absolute;mso-position-vertical-relative:text;mso-width-percent:0;mso-height-percent:0;mso-width-relative:margin;mso-height-relative:margin;v-text-anchor:top" o:gfxdata="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" fillcolor="white [3201]" strokeweight=".5pt">
+                <v:textbox>
+                  <w:txbxContent>
+                    <w:p>
+                      <w:pPr>
+                        <w:rPr>
+                          <w:i/>
+                        </w:rPr>
+                      </w:pPr>
+                      <w:r>
+                        <w:rPr>
+                          <w:i/>
+                        </w:rPr>
+                        <w:t>Time-</w:t>
+                      </w:r>
+                      <w:proofErr w:type="gramStart"/>
+                      <w:r>
+                        <w:rPr>
+                          <w:i/>
+                        </w:rPr>
+                        <w:t>complexity :</w:t>
+                      </w:r>
+                      <w:proofErr w:type="gramEnd"/>
+                      <w:r>
+                        <w:rPr>
+                          <w:i/>
+                        </w:rPr>
+                        <w:t xml:space="preserve"> O(n)</w:t>
+                      </w:r>
+                    </w:p>
+                  </w:txbxContent>
+                </v:textbox>
+              </v:shape>
+            </w:pict>
+          </mc:Fallback>
+        </mc:AlternateContent>
+      </w:r>
+      <w:r>
+        <w:tab/>
+      </w:r>
+      <w:proofErr w:type="spellStart"/>
+      <w:proofErr w:type="gramStart"/>
+      <w:r>
+        <w:t>int</w:t>
+      </w:r>
+      <w:proofErr w:type="spellEnd"/>
+      <w:proofErr w:type="gramEnd"/>
+      <w:r>
+        <w:t xml:space="preserve"> </w:t>
+      </w:r>
+      <w:proofErr w:type="spellStart"/>
+      <w:r>
+        <w:t>nodeCount</w:t>
+      </w:r>
+      <w:proofErr w:type="spellEnd"/>
+      <w:r>
+        <w:t xml:space="preserve"> = 1 ; </w:t>
+      </w:r>
+    </w:p>
+    <w:p>
+      <w:pPr>
+        <w:spacing w:after="0" w:line="240" w:lineRule="auto"/>
+        <w:ind w:left="-630"/>
+      </w:pPr>
+      <w:r>
+        <w:tab/>
+      </w:r>
+      <w:proofErr w:type="gramStart"/>
+      <w:r>
+        <w:t>while(</w:t>
+      </w:r>
+      <w:proofErr w:type="gramEnd"/>
+      <w:r>
+        <w:t>temp-next!=head)</w:t>
+      </w:r>
+    </w:p>
+    <w:p>
+      <w:pPr>
+        <w:spacing w:after="0" w:line="240" w:lineRule="auto"/>
+        <w:ind w:left="-630"/>
+      </w:pPr>
+      <w:r>
+        <w:tab/>
+        <w:t>{</w:t>
+      </w:r>
+    </w:p>
+    <w:p>
+      <w:pPr>
+        <w:spacing w:after="0" w:line="240" w:lineRule="auto"/>
+        <w:ind w:left="-630"/>
+      </w:pPr>
+      <w:r>
+        <w:tab/>
+      </w:r>
+      <w:r>
+        <w:tab/>
+      </w:r>
+      <w:proofErr w:type="gramStart"/>
+      <w:r>
+        <w:t>temp=</w:t>
+      </w:r>
+      <w:proofErr w:type="gramEnd"/>
+      <w:r>
+        <w:t xml:space="preserve">temp-&gt;next ; </w:t>
+      </w:r>
+    </w:p>
+    <w:p>
+      <w:pPr>
+        <w:spacing w:after="0" w:line="240" w:lineRule="auto"/>
+        <w:ind w:left="-630"/>
+      </w:pPr>
+      <w:r>
+        <w:tab/>
+      </w:r>
+      <w:r>
+        <w:tab/>
+      </w:r>
+      <w:proofErr w:type="spellStart"/>
+      <w:r>
+        <w:t>nodeCount</w:t>
+      </w:r>
+      <w:proofErr w:type="spellEnd"/>
+      <w:r>
+        <w:t>+</w:t>
+      </w:r>
+      <w:proofErr w:type="gramStart"/>
+      <w:r>
+        <w:t>+ ;</w:t>
+      </w:r>
+      <w:proofErr w:type="gramEnd"/>
+      <w:r>
+        <w:t xml:space="preserve"> </w:t>
+      </w:r>
+    </w:p>
+    <w:p>
+      <w:pPr>
+        <w:spacing w:after="0" w:line="240" w:lineRule="auto"/>
+        <w:ind w:left="-630"/>
+      </w:pPr>
+      <w:r>
+        <w:tab/>
+        <w:t>}</w:t>
+      </w:r>
+    </w:p>
+    <w:p>
+      <w:pPr>
+        <w:spacing w:after="0" w:line="240" w:lineRule="auto"/>
+        <w:ind w:left="-630"/>
+      </w:pPr>
+      <w:r>
+        <w:tab/>
+      </w:r>
+      <w:proofErr w:type="gramStart"/>
+      <w:r>
+        <w:t>return</w:t>
+      </w:r>
+      <w:proofErr w:type="gramEnd"/>
+      <w:r>
+        <w:t xml:space="preserve"> </w:t>
+      </w:r>
+      <w:proofErr w:type="spellStart"/>
+      <w:r>
+        <w:t>nodeCount</w:t>
+      </w:r>
+      <w:proofErr w:type="spellEnd"/>
+      <w:r>
+        <w:t xml:space="preserve"> ; </w:t>
+      </w:r>
+    </w:p>
+    <w:p>
+      <w:pPr>
+        <w:spacing w:after="0" w:line="240" w:lineRule="auto"/>
+        <w:ind w:left="-630"/>
+      </w:pPr>
+      <w:r>
+        <w:rPr>
+          <w:noProof/>
+        </w:rPr>
+        <mc:AlternateContent>
+          <mc:Choice Requires="wps">
+            <w:drawing>
+              <wp:anchor distT="0" distB="0" distL="114300" distR="114300" simplePos="0" relativeHeight="251712512" behindDoc="0" locked="0" layoutInCell="1" allowOverlap="1" wp14:anchorId="43088487" wp14:editId="38D1055C">
+                <wp:simplePos x="0" y="0"/>
+                <wp:positionH relativeFrom="column">
+                  <wp:posOffset>3606800</wp:posOffset>
+                </wp:positionH>
+                <wp:positionV relativeFrom="paragraph">
+                  <wp:posOffset>151130</wp:posOffset>
+                </wp:positionV>
+                <wp:extent cx="1600200" cy="702310"/>
+                <wp:effectExtent l="0" t="0" r="19050" b="21590"/>
+                <wp:wrapNone/>
+                <wp:docPr id="37" name="Text Box 37"/>
+                <wp:cNvGraphicFramePr/>
+                <a:graphic xmlns:a="http://schemas.openxmlformats.org/drawingml/2006/main">
+                  <a:graphicData uri="http://schemas.microsoft.com/office/word/2010/wordprocessingShape">
+                    <wps:wsp>
+                      <wps:cNvSpPr txBox="1"/>
+                      <wps:spPr>
+                        <a:xfrm>
+                          <a:off x="0" y="0"/>
+                          <a:ext cx="1600200" cy="702310"/>
+                        </a:xfrm>
+                        <a:prstGeom prst="rect">
+                          <a:avLst/>
+                        </a:prstGeom>
+                        <a:solidFill>
+                          <a:schemeClr val="lt1"/>
+                        </a:solidFill>
+                        <a:ln w="6350">
+                          <a:solidFill>
+                            <a:prstClr val="black"/>
+                          </a:solidFill>
+                        </a:ln>
+                        <a:effectLst/>
+                      </wps:spPr>
+                      <wps:style>
+                        <a:lnRef idx="0">
+                          <a:schemeClr val="accent1"/>
+                        </a:lnRef>
+                        <a:fillRef idx="0">
+                          <a:schemeClr val="accent1"/>
+                        </a:fillRef>
+                        <a:effectRef idx="0">
+                          <a:schemeClr val="accent1"/>
+                        </a:effectRef>
+                        <a:fontRef idx="minor">
+                          <a:schemeClr val="dk1"/>
+                        </a:fontRef>
+                      </wps:style>
+                      <wps:txbx>
+                        <w:txbxContent>
+                          <w:p>
+                            <w:pPr>
+                              <w:spacing w:after="0"/>
+                              <w:rPr>
+                                <w:i/>
+                              </w:rPr>
+                            </w:pPr>
+                            <w:r>
+                              <w:rPr>
+                                <w:i/>
+                              </w:rPr>
+                              <w:t>Time-</w:t>
+                            </w:r>
+                            <w:proofErr w:type="gramStart"/>
+                            <w:r>
+                              <w:rPr>
+                                <w:i/>
+                              </w:rPr>
+                              <w:t>complexity :</w:t>
+                            </w:r>
+                            <w:proofErr w:type="gramEnd"/>
+                            <w:r>
+                              <w:rPr>
+                                <w:i/>
+                              </w:rPr>
+                              <w:t xml:space="preserve"> O(n)</w:t>
+                            </w:r>
+                          </w:p>
+                          <w:p>
+                            <w:pPr>
+                              <w:spacing w:after="0"/>
+                              <w:rPr>
+                                <w:i/>
+                              </w:rPr>
+                            </w:pPr>
+                            <w:proofErr w:type="gramStart"/>
+                            <w:r>
+                              <w:rPr>
+                                <w:i/>
+                              </w:rPr>
+                              <w:t>best</w:t>
+                            </w:r>
+                            <w:proofErr w:type="gramEnd"/>
+                            <w:r>
+                              <w:rPr>
+                                <w:i/>
+                              </w:rPr>
+                              <w:t xml:space="preserve"> case : O(1)</w:t>
+                            </w:r>
+                          </w:p>
+                          <w:p>
+                            <w:pPr>
+                              <w:spacing w:after="0"/>
+                              <w:rPr>
+                                <w:i/>
+                              </w:rPr>
+                            </w:pPr>
+                            <w:proofErr w:type="gramStart"/>
+                            <w:r>
+                              <w:rPr>
+                                <w:i/>
+                              </w:rPr>
+                              <w:t>worst</w:t>
+                            </w:r>
+                            <w:proofErr w:type="gramEnd"/>
+                            <w:r>
+                              <w:rPr>
+                                <w:i/>
+                              </w:rPr>
+                              <w:t xml:space="preserve"> case : O(n)</w:t>
+                            </w:r>
+                          </w:p>
+                          <w:p>
+                            <w:pPr>
+                              <w:rPr>
+                                <w:i/>
+                              </w:rPr>
+                            </w:pPr>
+                          </w:p>
+                        </w:txbxContent>
+                      </wps:txbx>
+                      <wps:bodyPr rot="0" spcFirstLastPara="0" vertOverflow="overflow" horzOverflow="overflow" vert="horz" wrap="square" lIns="91440" tIns="45720" rIns="91440" bIns="45720" numCol="1" spcCol="0" rtlCol="0" fromWordArt="0" anchor="t" anchorCtr="0" forceAA="0" compatLnSpc="1">
+                        <a:prstTxWarp prst="textNoShape">
+                          <a:avLst/>
+                        </a:prstTxWarp>
+                        <a:noAutofit/>
+                      </wps:bodyPr>
+                    </wps:wsp>
+                  </a:graphicData>
+                </a:graphic>
+                <wp14:sizeRelH relativeFrom="margin">
+                  <wp14:pctWidth>0</wp14:pctWidth>
+                </wp14:sizeRelH>
+                <wp14:sizeRelV relativeFrom="margin">
+                  <wp14:pctHeight>0</wp14:pctHeight>
+                </wp14:sizeRelV>
+              </wp:anchor>
+            </w:drawing>
+          </mc:Choice>
+          <mc:Fallback>
+            <w:pict>
+              <v:shape id="Text Box 37" o:spid="_x0000_s1058" type="#_x0000_t202" style="position:absolute;left:0;text-align:left;margin-left:284pt;margin-top:11.9pt;width:126pt;height:55.3pt;z-index:251712512;visibility:visible;mso-wrap-style:square;mso-width-percent:0;mso-height-percent:0;mso-wrap-distance-left:9pt;mso-wrap-distance-top:0;mso-wrap-distance-right:9pt;mso-wrap-distance-bottom:0;mso-position-horizontal:absolute;mso-position-horizontal-relative:text;mso-position-vertical:absolute;mso-position-vertical-relative:text;mso-width-percent:0;mso-height-percent:0;mso-width-relative:margin;mso-height-relative:margin;v-text-anchor:top" o:gfxdata="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" fillcolor="white [3201]" strokeweight=".5pt">
+                <v:textbox>
+                  <w:txbxContent>
+                    <w:p>
+                      <w:pPr>
+                        <w:spacing w:after="0"/>
+                        <w:rPr>
+                          <w:i/>
+                        </w:rPr>
+                      </w:pPr>
+                      <w:r>
+                        <w:rPr>
+                          <w:i/>
+                        </w:rPr>
+                        <w:t>Time-</w:t>
+                      </w:r>
+                      <w:proofErr w:type="gramStart"/>
+                      <w:r>
+                        <w:rPr>
+                          <w:i/>
+                        </w:rPr>
+                        <w:t>complexity :</w:t>
+                      </w:r>
+                      <w:proofErr w:type="gramEnd"/>
+                      <w:r>
+                        <w:rPr>
+                          <w:i/>
+                        </w:rPr>
+                        <w:t xml:space="preserve"> O(n)</w:t>
+                      </w:r>
+                    </w:p>
+                    <w:p>
+                      <w:pPr>
+                        <w:spacing w:after="0"/>
+                        <w:rPr>
+                          <w:i/>
+                        </w:rPr>
+                      </w:pPr>
+                      <w:proofErr w:type="gramStart"/>
+                      <w:r>
+                        <w:rPr>
+                          <w:i/>
+                        </w:rPr>
+                        <w:t>best</w:t>
+                      </w:r>
+                      <w:proofErr w:type="gramEnd"/>
+                      <w:r>
+                        <w:rPr>
+                          <w:i/>
+                        </w:rPr>
+                        <w:t xml:space="preserve"> case : O(1)</w:t>
+                      </w:r>
+                    </w:p>
+                    <w:p>
+                      <w:pPr>
+                        <w:spacing w:after="0"/>
+                        <w:rPr>
+                          <w:i/>
+                        </w:rPr>
+                      </w:pPr>
+                      <w:proofErr w:type="gramStart"/>
+                      <w:r>
+                        <w:rPr>
+                          <w:i/>
+                        </w:rPr>
+                        <w:t>worst</w:t>
+                      </w:r>
+                      <w:proofErr w:type="gramEnd"/>
+                      <w:r>
+                        <w:rPr>
+                          <w:i/>
+                        </w:rPr>
+                        <w:t xml:space="preserve"> case : O(n)</w:t>
+                      </w:r>
+                    </w:p>
+                    <w:p>
+                      <w:pPr>
+                        <w:rPr>
+                          <w:i/>
+                        </w:rPr>
+                      </w:pPr>
+                    </w:p>
+                  </w:txbxContent>
+                </v:textbox>
+              </v:shape>
+            </w:pict>
+          </mc:Fallback>
+        </mc:AlternateContent>
+      </w:r>
+      <w:r>
+        <w:t>}</w:t>
+      </w:r>
+    </w:p>
+    <w:p>
+      <w:pPr>
+        <w:spacing w:after="0" w:line="240" w:lineRule="auto"/>
+        <w:ind w:left="-630"/>
+        <w:rPr>
+          <w:b/>
+        </w:rPr>
+      </w:pPr>
+      <w:proofErr w:type="spellStart"/>
+      <w:proofErr w:type="gramStart"/>
+      <w:r>
+        <w:rPr>
+          <w:b/>
+        </w:rPr>
+        <w:t>int</w:t>
+      </w:r>
+      <w:proofErr w:type="spellEnd"/>
+      <w:proofErr w:type="gramEnd"/>
+      <w:r>
+        <w:rPr>
+          <w:b/>
+        </w:rPr>
+        <w:t xml:space="preserve"> deletion(</w:t>
+      </w:r>
+      <w:r>
+        <w:rPr>
+          <w:b/>
+        </w:rPr>
+        <w:t xml:space="preserve">node**head , </w:t>
+      </w:r>
+      <w:proofErr w:type="spellStart"/>
+      <w:r>
+        <w:rPr>
+          <w:b/>
+        </w:rPr>
+        <w:t>int</w:t>
+      </w:r>
+      <w:proofErr w:type="spellEnd"/>
+      <w:r>
+        <w:rPr>
+          <w:b/>
+        </w:rPr>
+        <w:t xml:space="preserve"> </w:t>
+      </w:r>
+      <w:proofErr w:type="spellStart"/>
+      <w:r>
+        <w:rPr>
+          <w:b/>
+        </w:rPr>
+        <w:t>pos</w:t>
+      </w:r>
+      <w:proofErr w:type="spellEnd"/>
+      <w:r>
+        <w:rPr>
+          <w:b/>
+        </w:rPr>
+        <w:t>)</w:t>
+      </w:r>
+    </w:p>
+    <w:p>
+      <w:pPr>
+        <w:spacing w:after="0" w:line="240" w:lineRule="auto"/>
+        <w:ind w:left="-630"/>
+      </w:pPr>
+      <w:r>
+        <w:t>{</w:t>
+      </w:r>
+    </w:p>
+    <w:p>
+      <w:pPr>
+        <w:spacing w:after="0" w:line="240" w:lineRule="auto"/>
+        <w:ind w:left="-630"/>
+      </w:pPr>
+      <w:r>
+        <w:tab/>
+      </w:r>
+      <w:proofErr w:type="gramStart"/>
+      <w:r>
+        <w:t>if(</w:t>
+      </w:r>
+      <w:proofErr w:type="gramEnd"/>
+      <w:r>
+        <w:t>*head == NULL)</w:t>
+      </w:r>
+    </w:p>
+    <w:p>
+      <w:pPr>
+        <w:spacing w:after="0" w:line="240" w:lineRule="auto"/>
+        <w:ind w:left="-630"/>
+      </w:pPr>
+      <w:r>
+        <w:tab/>
+        <w:t>{</w:t>
+      </w:r>
+    </w:p>
+    <w:p>
+      <w:pPr>
+        <w:spacing w:after="0" w:line="240" w:lineRule="auto"/>
+        <w:ind w:left="-630"/>
+      </w:pPr>
+      <w:r>
+        <w:tab/>
+      </w:r>
+      <w:r>
+        <w:tab/>
+      </w:r>
+      <w:proofErr w:type="spellStart"/>
+      <w:proofErr w:type="gramStart"/>
+      <w:r>
+        <w:t>printf</w:t>
+      </w:r>
+      <w:proofErr w:type="spellEnd"/>
+      <w:r>
+        <w:t>(</w:t>
+      </w:r>
+      <w:proofErr w:type="gramEnd"/>
+      <w:r>
+        <w:t>“List is empty\n”);</w:t>
+      </w:r>
+    </w:p>
+    <w:p>
+      <w:pPr>
+        <w:spacing w:after="0" w:line="240" w:lineRule="auto"/>
+        <w:ind w:left="-630"/>
+      </w:pPr>
+      <w:r>
+        <w:tab/>
+      </w:r>
+      <w:r>
+        <w:tab/>
+      </w:r>
+      <w:proofErr w:type="gramStart"/>
+      <w:r>
+        <w:t>return</w:t>
+      </w:r>
+      <w:proofErr w:type="gramEnd"/>
+      <w:r>
+        <w:t xml:space="preserve"> -9999 ;</w:t>
+      </w:r>
+    </w:p>
+    <w:p>
+      <w:pPr>
+        <w:spacing w:after="0" w:line="240" w:lineRule="auto"/>
+        <w:ind w:left="-630"/>
+      </w:pPr>
+      <w:r>
+        <w:tab/>
+        <w:t>}</w:t>
+      </w:r>
+    </w:p>
+    <w:p>
+      <w:pPr>
+        <w:spacing w:after="0" w:line="240" w:lineRule="auto"/>
+        <w:ind w:left="-630"/>
+      </w:pPr>
+      <w:r>
+        <w:tab/>
+      </w:r>
+      <w:proofErr w:type="gramStart"/>
+      <w:r>
+        <w:t>if(</w:t>
+      </w:r>
+      <w:proofErr w:type="spellStart"/>
+      <w:proofErr w:type="gramEnd"/>
+      <w:r>
+        <w:t>pos</w:t>
+      </w:r>
+      <w:proofErr w:type="spellEnd"/>
+      <w:r>
+        <w:t xml:space="preserve">&lt;=0 || </w:t>
+      </w:r>
+      <w:proofErr w:type="spellStart"/>
+      <w:r>
+        <w:t>pos</w:t>
+      </w:r>
+      <w:proofErr w:type="spellEnd"/>
+      <w:r>
+        <w:t>&gt;count(*head))</w:t>
+      </w:r>
+    </w:p>
+    <w:p>
+      <w:pPr>
+        <w:spacing w:after="0" w:line="240" w:lineRule="auto"/>
+        <w:ind w:left="-630"/>
+      </w:pPr>
+      <w:r>
+        <w:tab/>
+        <w:t>{</w:t>
+      </w:r>
+    </w:p>
+    <w:p>
+      <w:pPr>
+        <w:spacing w:after="0" w:line="240" w:lineRule="auto"/>
+        <w:ind w:left="-630"/>
+      </w:pPr>
+      <w:r>
+        <w:tab/>
+      </w:r>
+      <w:r>
+        <w:tab/>
+      </w:r>
+      <w:proofErr w:type="spellStart"/>
+      <w:proofErr w:type="gramStart"/>
+      <w:r>
+        <w:t>printf</w:t>
+      </w:r>
+      <w:proofErr w:type="spellEnd"/>
+      <w:r>
+        <w:t>(</w:t>
+      </w:r>
+      <w:proofErr w:type="gramEnd"/>
+      <w:r>
+        <w:t>“</w:t>
+      </w:r>
+      <w:r>
+        <w:t>Invalid position\n</w:t>
+      </w:r>
+      <w:r>
+        <w:t>”);</w:t>
+      </w:r>
+    </w:p>
+    <w:p>
+      <w:pPr>
+        <w:spacing w:after="0" w:line="240" w:lineRule="auto"/>
+        <w:ind w:left="-630"/>
+      </w:pPr>
+      <w:r>
+        <w:tab/>
+      </w:r>
+      <w:r>
+        <w:tab/>
+      </w:r>
+      <w:proofErr w:type="gramStart"/>
+      <w:r>
+        <w:t>return</w:t>
+      </w:r>
+      <w:proofErr w:type="gramEnd"/>
+      <w:r>
+        <w:t xml:space="preserve"> -9999 ;</w:t>
+      </w:r>
+    </w:p>
+    <w:p>
+      <w:pPr>
+        <w:spacing w:after="0" w:line="240" w:lineRule="auto"/>
+        <w:ind w:left="-630"/>
+      </w:pPr>
+      <w:r>
+        <w:tab/>
+        <w:t>}</w:t>
+      </w:r>
+    </w:p>
+    <w:p>
+      <w:pPr>
+        <w:spacing w:after="0" w:line="240" w:lineRule="auto"/>
+        <w:ind w:left="-630"/>
+      </w:pPr>
+      <w:r>
+        <w:tab/>
+      </w:r>
+      <w:proofErr w:type="gramStart"/>
+      <w:r>
+        <w:t>if(</w:t>
+      </w:r>
+      <w:proofErr w:type="spellStart"/>
+      <w:proofErr w:type="gramEnd"/>
+      <w:r>
+        <w:t>pos</w:t>
+      </w:r>
+      <w:proofErr w:type="spellEnd"/>
+      <w:r>
+        <w:t xml:space="preserve"> == 1)</w:t>
+      </w:r>
+    </w:p>
+    <w:p>
+      <w:pPr>
+        <w:spacing w:after="0" w:line="240" w:lineRule="auto"/>
+        <w:ind w:left="-630"/>
+      </w:pPr>
+      <w:r>
+        <w:tab/>
+      </w:r>
+      <w:r>
+        <w:tab/>
+      </w:r>
+      <w:proofErr w:type="gramStart"/>
+      <w:r>
+        <w:t>return</w:t>
+      </w:r>
+      <w:proofErr w:type="gramEnd"/>
+      <w:r>
+        <w:t xml:space="preserve"> </w:t>
+      </w:r>
+      <w:proofErr w:type="spellStart"/>
+      <w:r>
+        <w:t>deleteHead</w:t>
+      </w:r>
+      <w:proofErr w:type="spellEnd"/>
+      <w:r>
+        <w:t>(head);</w:t>
+      </w:r>
+    </w:p>
+    <w:p>
+      <w:pPr>
+        <w:spacing w:after="0" w:line="240" w:lineRule="auto"/>
+        <w:ind w:left="-630"/>
+      </w:pPr>
+      <w:r>
+        <w:tab/>
+      </w:r>
+      <w:proofErr w:type="gramStart"/>
+      <w:r>
+        <w:t>node</w:t>
+      </w:r>
+      <w:proofErr w:type="gramEnd"/>
+      <w:r>
+        <w:t xml:space="preserve"> *pre , *</w:t>
+      </w:r>
+      <w:proofErr w:type="spellStart"/>
+      <w:r>
+        <w:t>toDelete</w:t>
+      </w:r>
+      <w:proofErr w:type="spellEnd"/>
+      <w:r>
+        <w:t xml:space="preserve"> ; </w:t>
+      </w:r>
+    </w:p>
+    <w:p>
+      <w:pPr>
+        <w:spacing w:after="0" w:line="240" w:lineRule="auto"/>
+        <w:ind w:left="-630"/>
+      </w:pPr>
+      <w:r>
+        <w:tab/>
+      </w:r>
+      <w:proofErr w:type="gramStart"/>
+      <w:r>
+        <w:t>pre</w:t>
+      </w:r>
+      <w:proofErr w:type="gramEnd"/>
+      <w:r>
+        <w:t xml:space="preserve"> = NULL ;</w:t>
+      </w:r>
+    </w:p>
+    <w:p>
+      <w:pPr>
+        <w:spacing w:after="0" w:line="240" w:lineRule="auto"/>
+        <w:ind w:left="-630"/>
+      </w:pPr>
+      <w:r>
+        <w:tab/>
+      </w:r>
+      <w:proofErr w:type="spellStart"/>
+      <w:proofErr w:type="gramStart"/>
+      <w:r>
+        <w:t>toDelete</w:t>
+      </w:r>
+      <w:proofErr w:type="spellEnd"/>
+      <w:proofErr w:type="gramEnd"/>
+      <w:r>
+        <w:t xml:space="preserve"> = *head ; </w:t>
+      </w:r>
+    </w:p>
+    <w:p>
+      <w:pPr>
+        <w:spacing w:after="0" w:line="240" w:lineRule="auto"/>
+        <w:ind w:left="-630"/>
+      </w:pPr>
+      <w:r>
+        <w:tab/>
+      </w:r>
+      <w:proofErr w:type="spellStart"/>
+      <w:proofErr w:type="gramStart"/>
+      <w:r>
+        <w:t>int</w:t>
+      </w:r>
+      <w:proofErr w:type="spellEnd"/>
+      <w:proofErr w:type="gramEnd"/>
+      <w:r>
+        <w:t xml:space="preserve"> </w:t>
+      </w:r>
+      <w:proofErr w:type="spellStart"/>
+      <w:r>
+        <w:t>cnt</w:t>
+      </w:r>
+      <w:proofErr w:type="spellEnd"/>
+      <w:r>
+        <w:t xml:space="preserve"> = 1 ; </w:t>
+      </w:r>
+    </w:p>
+    <w:p>
+      <w:pPr>
+        <w:spacing w:after="0" w:line="240" w:lineRule="auto"/>
+        <w:ind w:left="-630"/>
+      </w:pPr>
+      <w:r>
+        <w:tab/>
+      </w:r>
+      <w:proofErr w:type="gramStart"/>
+      <w:r>
+        <w:t>while(</w:t>
+      </w:r>
+      <w:proofErr w:type="spellStart"/>
+      <w:proofErr w:type="gramEnd"/>
+      <w:r>
+        <w:t>cnt</w:t>
+      </w:r>
+      <w:proofErr w:type="spellEnd"/>
+      <w:r>
+        <w:t>!=</w:t>
+      </w:r>
+      <w:proofErr w:type="spellStart"/>
+      <w:r>
+        <w:t>pos</w:t>
+      </w:r>
+      <w:proofErr w:type="spellEnd"/>
+      <w:r>
+        <w:t>)</w:t>
+      </w:r>
+    </w:p>
+    <w:p>
+      <w:pPr>
+        <w:spacing w:after="0" w:line="240" w:lineRule="auto"/>
+        <w:ind w:left="-630"/>
+      </w:pPr>
+      <w:r>
+        <w:rPr>
+          <w:noProof/>
+        </w:rPr>
+        <w:lastRenderedPageBreak/>
+        <mc:AlternateContent>
+          <mc:Choice Requires="wps">
+            <w:drawing>
+              <wp:anchor distT="0" distB="0" distL="114300" distR="114300" simplePos="0" relativeHeight="251713536" behindDoc="0" locked="0" layoutInCell="1" allowOverlap="1" wp14:anchorId="75437513" wp14:editId="37EF54C9">
+                <wp:simplePos x="0" y="0"/>
+                <wp:positionH relativeFrom="column">
+                  <wp:posOffset>2582333</wp:posOffset>
+                </wp:positionH>
+                <wp:positionV relativeFrom="paragraph">
+                  <wp:posOffset>-188383</wp:posOffset>
+                </wp:positionV>
+                <wp:extent cx="2472055" cy="2700866"/>
+                <wp:effectExtent l="0" t="0" r="23495" b="23495"/>
+                <wp:wrapNone/>
+                <wp:docPr id="38" name="Text Box 38"/>
+                <wp:cNvGraphicFramePr/>
+                <a:graphic xmlns:a="http://schemas.openxmlformats.org/drawingml/2006/main">
+                  <a:graphicData uri="http://schemas.microsoft.com/office/word/2010/wordprocessingShape">
+                    <wps:wsp>
+                      <wps:cNvSpPr txBox="1"/>
+                      <wps:spPr>
+                        <a:xfrm>
+                          <a:off x="0" y="0"/>
+                          <a:ext cx="2472055" cy="2700866"/>
+                        </a:xfrm>
+                        <a:prstGeom prst="rect">
+                          <a:avLst/>
+                        </a:prstGeom>
+                        <a:ln/>
+                      </wps:spPr>
+                      <wps:style>
+                        <a:lnRef idx="2">
+                          <a:schemeClr val="dk1"/>
+                        </a:lnRef>
+                        <a:fillRef idx="1">
+                          <a:schemeClr val="lt1"/>
+                        </a:fillRef>
+                        <a:effectRef idx="0">
+                          <a:schemeClr val="dk1"/>
+                        </a:effectRef>
+                        <a:fontRef idx="minor">
+                          <a:schemeClr val="dk1"/>
+                        </a:fontRef>
+                      </wps:style>
+                      <wps:txbx>
+                        <w:txbxContent>
+                          <w:p>
+                            <w:pPr>
+                              <w:spacing w:after="0"/>
+                              <w:rPr>
+                                <w:b/>
+                                <w:i/>
+                              </w:rPr>
+                            </w:pPr>
+                            <w:r>
+                              <w:rPr>
+                                <w:b/>
+                                <w:i/>
+                              </w:rPr>
+                              <w:t>Another approach</w:t>
+                            </w:r>
+                          </w:p>
+                          <w:p>
+                            <w:pPr>
+                              <w:spacing w:after="0"/>
+                            </w:pPr>
+                            <w:proofErr w:type="gramStart"/>
+                            <w:r>
+                              <w:t>node</w:t>
+                            </w:r>
+                            <w:proofErr w:type="gramEnd"/>
+                            <w:r>
+                              <w:t xml:space="preserve"> * temp = *head</w:t>
+                            </w:r>
+                          </w:p>
+                          <w:p>
+                            <w:pPr>
+                              <w:spacing w:after="0"/>
+                            </w:pPr>
+                            <w:proofErr w:type="spellStart"/>
+                            <w:proofErr w:type="gramStart"/>
+                            <w:r>
+                              <w:t>cnt</w:t>
+                            </w:r>
+                            <w:proofErr w:type="spellEnd"/>
+                            <w:proofErr w:type="gramEnd"/>
+                            <w:r>
+                              <w:t xml:space="preserve"> = 1 ; </w:t>
+                            </w:r>
+                          </w:p>
+                          <w:p>
+                            <w:pPr>
+                              <w:spacing w:after="0"/>
+                            </w:pPr>
+                            <w:proofErr w:type="gramStart"/>
+                            <w:r>
+                              <w:t>while(</w:t>
+                            </w:r>
+                            <w:proofErr w:type="spellStart"/>
+                            <w:proofErr w:type="gramEnd"/>
+                            <w:r>
+                              <w:t>cnt</w:t>
+                            </w:r>
+                            <w:proofErr w:type="spellEnd"/>
+                            <w:r>
+                              <w:t>!=pos-1)</w:t>
+                            </w:r>
+                          </w:p>
+                          <w:p>
+                            <w:pPr>
+                              <w:spacing w:after="0"/>
+                            </w:pPr>
+                            <w:r>
+                              <w:t>{</w:t>
+                            </w:r>
+                          </w:p>
+                          <w:p>
+                            <w:pPr>
+                              <w:spacing w:after="0"/>
+                            </w:pPr>
+                            <w:r>
+                              <w:tab/>
+                            </w:r>
+                            <w:proofErr w:type="gramStart"/>
+                            <w:r>
+                              <w:t>temp=</w:t>
+                            </w:r>
+                            <w:proofErr w:type="gramEnd"/>
+                            <w:r>
+                              <w:t xml:space="preserve">temp-&gt;next ; </w:t>
+                            </w:r>
+                          </w:p>
+                          <w:p>
+                            <w:pPr>
+                              <w:spacing w:after="0"/>
+                            </w:pPr>
+                            <w:r>
+                              <w:tab/>
+                            </w:r>
+                            <w:proofErr w:type="spellStart"/>
+                            <w:r>
+                              <w:t>cnt</w:t>
+                            </w:r>
+                            <w:proofErr w:type="spellEnd"/>
+                            <w:r>
+                              <w:t>+</w:t>
+                            </w:r>
+                            <w:proofErr w:type="gramStart"/>
+                            <w:r>
+                              <w:t>+ ;</w:t>
+                            </w:r>
+                            <w:proofErr w:type="gramEnd"/>
+                            <w:r>
+                              <w:t xml:space="preserve"> </w:t>
+                            </w:r>
+                          </w:p>
+                          <w:p>
+                            <w:pPr>
+                              <w:spacing w:after="0"/>
+                            </w:pPr>
+                            <w:r>
+                              <w:t>}</w:t>
+                            </w:r>
+                          </w:p>
+                          <w:p>
+                            <w:pPr>
+                              <w:spacing w:after="0"/>
+                            </w:pPr>
+                            <w:proofErr w:type="gramStart"/>
+                            <w:r>
+                              <w:t>node</w:t>
+                            </w:r>
+                            <w:proofErr w:type="gramEnd"/>
+                            <w:r>
+                              <w:t xml:space="preserve"> *</w:t>
+                            </w:r>
+                            <w:proofErr w:type="spellStart"/>
+                            <w:r>
+                              <w:t>toDelete</w:t>
+                            </w:r>
+                            <w:proofErr w:type="spellEnd"/>
+                            <w:r>
+                              <w:t xml:space="preserve"> = temp-&gt;next ; </w:t>
+                            </w:r>
+                          </w:p>
+                          <w:p>
+                            <w:pPr>
+                              <w:spacing w:after="0"/>
+                            </w:pPr>
+                            <w:proofErr w:type="spellStart"/>
+                            <w:proofErr w:type="gramStart"/>
+                            <w:r>
+                              <w:t>int</w:t>
+                            </w:r>
+                            <w:proofErr w:type="spellEnd"/>
+                            <w:proofErr w:type="gramEnd"/>
+                            <w:r>
+                              <w:t xml:space="preserve"> item = </w:t>
+                            </w:r>
+                            <w:proofErr w:type="spellStart"/>
+                            <w:r>
+                              <w:t>toDelete</w:t>
+                            </w:r>
+                            <w:proofErr w:type="spellEnd"/>
+                            <w:r>
+                              <w:t>-&gt;info ;</w:t>
+                            </w:r>
+                          </w:p>
+                          <w:p>
+                            <w:pPr>
+                              <w:spacing w:after="0"/>
+                            </w:pPr>
+                            <w:proofErr w:type="gramStart"/>
+                            <w:r>
+                              <w:t>temp</w:t>
+                            </w:r>
+                            <w:proofErr w:type="gramEnd"/>
+                            <w:r>
+                              <w:t xml:space="preserve">-&gt;next = </w:t>
+                            </w:r>
+                            <w:proofErr w:type="spellStart"/>
+                            <w:r>
+                              <w:t>toDelete</w:t>
+                            </w:r>
+                            <w:proofErr w:type="spellEnd"/>
+                            <w:r>
+                              <w:t xml:space="preserve">-&gt;next ; </w:t>
+                            </w:r>
+                          </w:p>
+                          <w:p>
+                            <w:pPr>
+                              <w:spacing w:after="0"/>
+                            </w:pPr>
+                            <w:proofErr w:type="spellStart"/>
+                            <w:proofErr w:type="gramStart"/>
+                            <w:r>
+                              <w:t>toDelete</w:t>
+                            </w:r>
+                            <w:proofErr w:type="spellEnd"/>
+                            <w:proofErr w:type="gramEnd"/>
+                            <w:r>
+                              <w:t xml:space="preserve">-&gt;next =NULL ; </w:t>
+                            </w:r>
+                          </w:p>
+                          <w:p>
+                            <w:pPr>
+                              <w:spacing w:after="0"/>
+                            </w:pPr>
+                            <w:proofErr w:type="gramStart"/>
+                            <w:r>
+                              <w:t>free(</w:t>
+                            </w:r>
+                            <w:proofErr w:type="spellStart"/>
+                            <w:proofErr w:type="gramEnd"/>
+                            <w:r>
+                              <w:t>toDelete</w:t>
+                            </w:r>
+                            <w:proofErr w:type="spellEnd"/>
+                            <w:r>
+                              <w:t>);</w:t>
+                            </w:r>
+                          </w:p>
+                        </w:txbxContent>
+                      </wps:txbx>
+                      <wps:bodyPr rot="0" spcFirstLastPara="0" vertOverflow="overflow" horzOverflow="overflow" vert="horz" wrap="square" lIns="91440" tIns="45720" rIns="91440" bIns="45720" numCol="1" spcCol="0" rtlCol="0" fromWordArt="0" anchor="t" anchorCtr="0" forceAA="0" compatLnSpc="1">
+                        <a:prstTxWarp prst="textNoShape">
+                          <a:avLst/>
+                        </a:prstTxWarp>
+                        <a:noAutofit/>
+                      </wps:bodyPr>
+                    </wps:wsp>
+                  </a:graphicData>
+                </a:graphic>
+                <wp14:sizeRelH relativeFrom="margin">
+                  <wp14:pctWidth>0</wp14:pctWidth>
+                </wp14:sizeRelH>
+                <wp14:sizeRelV relativeFrom="margin">
+                  <wp14:pctHeight>0</wp14:pctHeight>
+                </wp14:sizeRelV>
+              </wp:anchor>
+            </w:drawing>
+          </mc:Choice>
+          <mc:Fallback>
+            <w:pict>
+              <v:shape id="Text Box 38" o:spid="_x0000_s1059" type="#_x0000_t202" style="position:absolute;left:0;text-align:left;margin-left:203.35pt;margin-top:-14.85pt;width:194.65pt;height:212.65pt;z-index:251713536;visibility:visible;mso-wrap-style:square;mso-width-percent:0;mso-height-percent:0;mso-wrap-distance-left:9pt;mso-wrap-distance-top:0;mso-wrap-distance-right:9pt;mso-wrap-distance-bottom:0;mso-position-horizontal:absolute;mso-position-horizontal-relative:text;mso-position-vertical:absolute;mso-position-vertical-relative:text;mso-width-percent:0;mso-height-percent:0;mso-width-relative:margin;mso-height-relative:margin;v-text-anchor:top" o:gfxdata="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" fillcolor="white [3201]" strokecolor="black [3200]" strokeweight="2pt">
+                <v:textbox>
+                  <w:txbxContent>
+                    <w:p>
+                      <w:pPr>
+                        <w:spacing w:after="0"/>
+                        <w:rPr>
+                          <w:b/>
+                          <w:i/>
+                        </w:rPr>
+                      </w:pPr>
+                      <w:r>
+                        <w:rPr>
+                          <w:b/>
+                          <w:i/>
+                        </w:rPr>
+                        <w:t>Another approach</w:t>
+                      </w:r>
+                    </w:p>
+                    <w:p>
+                      <w:pPr>
+                        <w:spacing w:after="0"/>
+                      </w:pPr>
+                      <w:proofErr w:type="gramStart"/>
+                      <w:r>
+                        <w:t>node</w:t>
+                      </w:r>
+                      <w:proofErr w:type="gramEnd"/>
+                      <w:r>
+                        <w:t xml:space="preserve"> * temp = *head</w:t>
+                      </w:r>
+                    </w:p>
+                    <w:p>
+                      <w:pPr>
+                        <w:spacing w:after="0"/>
+                      </w:pPr>
+                      <w:proofErr w:type="spellStart"/>
+                      <w:proofErr w:type="gramStart"/>
+                      <w:r>
+                        <w:t>cnt</w:t>
+                      </w:r>
+                      <w:proofErr w:type="spellEnd"/>
+                      <w:proofErr w:type="gramEnd"/>
+                      <w:r>
+                        <w:t xml:space="preserve"> = 1 ; </w:t>
+                      </w:r>
+                    </w:p>
+                    <w:p>
+                      <w:pPr>
+                        <w:spacing w:after="0"/>
+                      </w:pPr>
+                      <w:proofErr w:type="gramStart"/>
+                      <w:r>
+                        <w:t>while(</w:t>
+                      </w:r>
+                      <w:proofErr w:type="spellStart"/>
+                      <w:proofErr w:type="gramEnd"/>
+                      <w:r>
+                        <w:t>cnt</w:t>
+                      </w:r>
+                      <w:proofErr w:type="spellEnd"/>
+                      <w:r>
+                        <w:t>!=pos-1)</w:t>
+                      </w:r>
+                    </w:p>
+                    <w:p>
+                      <w:pPr>
+                        <w:spacing w:after="0"/>
+                      </w:pPr>
+                      <w:r>
+                        <w:t>{</w:t>
+                      </w:r>
+                    </w:p>
+                    <w:p>
+                      <w:pPr>
+                        <w:spacing w:after="0"/>
+                      </w:pPr>
+                      <w:r>
+                        <w:tab/>
+                      </w:r>
+                      <w:proofErr w:type="gramStart"/>
+                      <w:r>
+                        <w:t>temp=</w:t>
+                      </w:r>
+                      <w:proofErr w:type="gramEnd"/>
+                      <w:r>
+                        <w:t xml:space="preserve">temp-&gt;next ; </w:t>
+                      </w:r>
+                    </w:p>
+                    <w:p>
+                      <w:pPr>
+                        <w:spacing w:after="0"/>
+                      </w:pPr>
+                      <w:r>
+                        <w:tab/>
+                      </w:r>
+                      <w:proofErr w:type="spellStart"/>
+                      <w:r>
+                        <w:t>cnt</w:t>
+                      </w:r>
+                      <w:proofErr w:type="spellEnd"/>
+                      <w:r>
+                        <w:t>+</w:t>
+                      </w:r>
+                      <w:proofErr w:type="gramStart"/>
+                      <w:r>
+                        <w:t>+ ;</w:t>
+                      </w:r>
+                      <w:proofErr w:type="gramEnd"/>
+                      <w:r>
+                        <w:t xml:space="preserve"> </w:t>
+                      </w:r>
+                    </w:p>
+                    <w:p>
+                      <w:pPr>
+                        <w:spacing w:after="0"/>
+                      </w:pPr>
+                      <w:r>
+                        <w:t>}</w:t>
+                      </w:r>
+                    </w:p>
+                    <w:p>
+                      <w:pPr>
+                        <w:spacing w:after="0"/>
+                      </w:pPr>
+                      <w:proofErr w:type="gramStart"/>
+                      <w:r>
+                        <w:t>node</w:t>
+                      </w:r>
+                      <w:proofErr w:type="gramEnd"/>
+                      <w:r>
+                        <w:t xml:space="preserve"> *</w:t>
+                      </w:r>
+                      <w:proofErr w:type="spellStart"/>
+                      <w:r>
+                        <w:t>toDelete</w:t>
+                      </w:r>
+                      <w:proofErr w:type="spellEnd"/>
+                      <w:r>
+                        <w:t xml:space="preserve"> = temp-&gt;next ; </w:t>
+                      </w:r>
+                    </w:p>
+                    <w:p>
+                      <w:pPr>
+                        <w:spacing w:after="0"/>
+                      </w:pPr>
+                      <w:proofErr w:type="spellStart"/>
+                      <w:proofErr w:type="gramStart"/>
+                      <w:r>
+                        <w:t>int</w:t>
+                      </w:r>
+                      <w:proofErr w:type="spellEnd"/>
+                      <w:proofErr w:type="gramEnd"/>
+                      <w:r>
+                        <w:t xml:space="preserve"> item = </w:t>
+                      </w:r>
+                      <w:proofErr w:type="spellStart"/>
+                      <w:r>
+                        <w:t>toDelete</w:t>
+                      </w:r>
+                      <w:proofErr w:type="spellEnd"/>
+                      <w:r>
+                        <w:t>-&gt;info ;</w:t>
+                      </w:r>
+                    </w:p>
+                    <w:p>
+                      <w:pPr>
+                        <w:spacing w:after="0"/>
+                      </w:pPr>
+                      <w:proofErr w:type="gramStart"/>
+                      <w:r>
+                        <w:t>temp</w:t>
+                      </w:r>
+                      <w:proofErr w:type="gramEnd"/>
+                      <w:r>
+                        <w:t xml:space="preserve">-&gt;next = </w:t>
+                      </w:r>
+                      <w:proofErr w:type="spellStart"/>
+                      <w:r>
+                        <w:t>toDelete</w:t>
+                      </w:r>
+                      <w:proofErr w:type="spellEnd"/>
+                      <w:r>
+                        <w:t xml:space="preserve">-&gt;next ; </w:t>
+                      </w:r>
+                    </w:p>
+                    <w:p>
+                      <w:pPr>
+                        <w:spacing w:after="0"/>
+                      </w:pPr>
+                      <w:proofErr w:type="spellStart"/>
+                      <w:proofErr w:type="gramStart"/>
+                      <w:r>
+                        <w:t>toDelete</w:t>
+                      </w:r>
+                      <w:proofErr w:type="spellEnd"/>
+                      <w:proofErr w:type="gramEnd"/>
+                      <w:r>
+                        <w:t xml:space="preserve">-&gt;next =NULL ; </w:t>
+                      </w:r>
+                    </w:p>
+                    <w:p>
+                      <w:pPr>
+                        <w:spacing w:after="0"/>
+                      </w:pPr>
+                      <w:proofErr w:type="gramStart"/>
+                      <w:r>
+                        <w:t>free(</w:t>
+                      </w:r>
+                      <w:proofErr w:type="spellStart"/>
+                      <w:proofErr w:type="gramEnd"/>
+                      <w:r>
+                        <w:t>toDelete</w:t>
+                      </w:r>
+                      <w:proofErr w:type="spellEnd"/>
+                      <w:r>
+                        <w:t>);</w:t>
+                      </w:r>
+                    </w:p>
+                  </w:txbxContent>
+                </v:textbox>
+              </v:shape>
+            </w:pict>
+          </mc:Fallback>
+        </mc:AlternateContent>
+      </w:r>
+      <w:r>
+        <w:tab/>
+        <w:t>{</w:t>
+      </w:r>
+    </w:p>
+    <w:p>
+      <w:pPr>
+        <w:spacing w:after="0" w:line="240" w:lineRule="auto"/>
+        <w:ind w:left="-630"/>
+      </w:pPr>
+      <w:r>
+        <w:tab/>
+      </w:r>
+      <w:r>
+        <w:tab/>
+      </w:r>
+      <w:proofErr w:type="gramStart"/>
+      <w:r>
+        <w:t>pre</w:t>
+      </w:r>
+      <w:proofErr w:type="gramEnd"/>
+      <w:r>
+        <w:t xml:space="preserve"> = </w:t>
+      </w:r>
+      <w:proofErr w:type="spellStart"/>
+      <w:r>
+        <w:t>toDelete</w:t>
+      </w:r>
+      <w:proofErr w:type="spellEnd"/>
+      <w:r>
+        <w:t xml:space="preserve"> ; </w:t>
+      </w:r>
+    </w:p>
+    <w:p>
+      <w:pPr>
+        <w:spacing w:after="0" w:line="240" w:lineRule="auto"/>
+        <w:ind w:left="-630"/>
+      </w:pPr>
+      <w:r>
+        <w:tab/>
+      </w:r>
+      <w:r>
+        <w:tab/>
+      </w:r>
+      <w:proofErr w:type="spellStart"/>
+      <w:proofErr w:type="gramStart"/>
+      <w:r>
+        <w:t>toDelete</w:t>
+      </w:r>
+      <w:proofErr w:type="spellEnd"/>
+      <w:proofErr w:type="gramEnd"/>
+      <w:r>
+        <w:t xml:space="preserve"> = </w:t>
+      </w:r>
+      <w:proofErr w:type="spellStart"/>
+      <w:r>
+        <w:t>toDelete</w:t>
+      </w:r>
+      <w:proofErr w:type="spellEnd"/>
+      <w:r>
+        <w:t xml:space="preserve">-&gt;next ; </w:t>
+      </w:r>
+    </w:p>
+    <w:p>
+      <w:pPr>
+        <w:spacing w:after="0" w:line="240" w:lineRule="auto"/>
+        <w:ind w:left="-630"/>
+      </w:pPr>
+      <w:r>
+        <w:tab/>
+      </w:r>
+      <w:r>
+        <w:tab/>
+      </w:r>
+      <w:proofErr w:type="spellStart"/>
+      <w:r>
+        <w:t>cnt</w:t>
+      </w:r>
+      <w:proofErr w:type="spellEnd"/>
+      <w:r>
+        <w:t>+</w:t>
+      </w:r>
+      <w:proofErr w:type="gramStart"/>
+      <w:r>
+        <w:t>+ ;</w:t>
+      </w:r>
+      <w:proofErr w:type="gramEnd"/>
+    </w:p>
+    <w:p>
+      <w:pPr>
+        <w:spacing w:after="0" w:line="240" w:lineRule="auto"/>
+        <w:ind w:left="-630"/>
+      </w:pPr>
+      <w:r>
+        <w:tab/>
+        <w:t>}</w:t>
+      </w:r>
+    </w:p>
+    <w:p>
+      <w:pPr>
+        <w:spacing w:after="0" w:line="240" w:lineRule="auto"/>
+        <w:ind w:left="-630"/>
+      </w:pPr>
+      <w:r>
+        <w:tab/>
+      </w:r>
+      <w:proofErr w:type="spellStart"/>
+      <w:proofErr w:type="gramStart"/>
+      <w:r>
+        <w:t>int</w:t>
+      </w:r>
+      <w:proofErr w:type="spellEnd"/>
+      <w:proofErr w:type="gramEnd"/>
+      <w:r>
+        <w:t xml:space="preserve"> item = </w:t>
+      </w:r>
+      <w:proofErr w:type="spellStart"/>
+      <w:r>
+        <w:t>toDelete</w:t>
+      </w:r>
+      <w:proofErr w:type="spellEnd"/>
+      <w:r>
+        <w:t xml:space="preserve">-&gt;info ; </w:t>
+      </w:r>
+    </w:p>
+    <w:p>
+      <w:pPr>
+        <w:spacing w:after="0" w:line="240" w:lineRule="auto"/>
+        <w:ind w:left="-630"/>
+      </w:pPr>
+      <w:r>
+        <w:tab/>
+      </w:r>
+      <w:proofErr w:type="gramStart"/>
+      <w:r>
+        <w:t>pre</w:t>
+      </w:r>
+      <w:proofErr w:type="gramEnd"/>
+      <w:r>
+        <w:t xml:space="preserve">-&gt;next = </w:t>
+      </w:r>
+      <w:proofErr w:type="spellStart"/>
+      <w:r>
+        <w:t>toDelete</w:t>
+      </w:r>
+      <w:proofErr w:type="spellEnd"/>
+      <w:r>
+        <w:t xml:space="preserve">-&gt;next ; </w:t>
+      </w:r>
+    </w:p>
+    <w:p>
+      <w:pPr>
+        <w:spacing w:after="0" w:line="240" w:lineRule="auto"/>
+        <w:ind w:left="-630"/>
+      </w:pPr>
+      <w:r>
+        <w:tab/>
+      </w:r>
+      <w:proofErr w:type="spellStart"/>
+      <w:proofErr w:type="gramStart"/>
+      <w:r>
+        <w:t>toDelete</w:t>
+      </w:r>
+      <w:proofErr w:type="spellEnd"/>
+      <w:proofErr w:type="gramEnd"/>
+      <w:r>
+        <w:t xml:space="preserve">-&gt;next = NULL ; </w:t>
+      </w:r>
+    </w:p>
+    <w:p>
+      <w:pPr>
+        <w:spacing w:after="0" w:line="240" w:lineRule="auto"/>
+        <w:ind w:left="-630"/>
+      </w:pPr>
+      <w:r>
+        <w:tab/>
+      </w:r>
+      <w:proofErr w:type="gramStart"/>
+      <w:r>
+        <w:t>free(</w:t>
+      </w:r>
+      <w:proofErr w:type="spellStart"/>
+      <w:proofErr w:type="gramEnd"/>
+      <w:r>
+        <w:t>toDelete</w:t>
+      </w:r>
+      <w:proofErr w:type="spellEnd"/>
+      <w:r>
+        <w:t>);</w:t>
+      </w:r>
+    </w:p>
+    <w:p>
+      <w:pPr>
+        <w:spacing w:after="0" w:line="240" w:lineRule="auto"/>
+        <w:ind w:left="-630"/>
+      </w:pPr>
+      <w:r>
+        <w:tab/>
+      </w:r>
+      <w:proofErr w:type="gramStart"/>
+      <w:r>
+        <w:t>return</w:t>
+      </w:r>
+      <w:proofErr w:type="gramEnd"/>
+      <w:r>
+        <w:t xml:space="preserve"> item ;</w:t>
+      </w:r>
+    </w:p>
+    <w:p>
+      <w:pPr>
+        <w:spacing w:after="0" w:line="240" w:lineRule="auto"/>
+        <w:ind w:left="-630"/>
+      </w:pPr>
+      <w:r>
+        <w:t>}</w:t>
+      </w:r>
+    </w:p>
+    <w:p>
+      <w:pPr>
+        <w:spacing w:after="120" w:line="240" w:lineRule="auto"/>
+        <w:ind w:left="-720"/>
+      </w:pPr>
+    </w:p>
+    <w:p>
+      <w:pPr>
+        <w:spacing w:after="120" w:line="240" w:lineRule="auto"/>
+        <w:ind w:left="-720"/>
+      </w:pPr>
+      <w:r>
+        <w:tab/>
+      </w:r>
+      <w:r>
+        <w:tab/>
+      </w:r>
+      <w:r>
+        <w:tab/>
+      </w:r>
+      <w:r>
+        <w:tab/>
+      </w:r>
+      <w:r>
+        <w:tab/>
+      </w:r>
+      <w:r>
+        <w:tab/>
+      </w:r>
+      <w:r>
+        <w:tab/>
+      </w:r>
+      <w:r>
+        <w:tab/>
+      </w:r>
+      <w:r>
+        <w:tab/>
+      </w:r>
+      <w:r>
+        <w:tab/>
+      </w:r>
+      <w:r>
+        <w:tab/>
+      </w:r>
+      <w:r>
+        <w:tab/>
+      </w:r>
+    </w:p>
+    <w:p>
+      <w:pPr>
+        <w:spacing w:after="120" w:line="240" w:lineRule="auto"/>
+        <w:ind w:left="-720"/>
+      </w:pPr>
+    </w:p>
+    <w:p>
+      <w:pPr>
+        <w:spacing w:after="120" w:line="240" w:lineRule="auto"/>
+        <w:ind w:left="-720"/>
+      </w:pPr>
+    </w:p>
+    <w:p>
+      <w:pPr>
+        <w:spacing w:after="120" w:line="240" w:lineRule="auto"/>
+        <w:ind w:left="-720"/>
+        <w:rPr>
+          <w:b/>
+        </w:rPr>
+      </w:pPr>
+      <w:proofErr w:type="gramStart"/>
+      <w:r>
+        <w:rPr>
+          <w:b/>
+        </w:rPr>
+        <w:t>void</w:t>
+      </w:r>
+      <w:proofErr w:type="gramEnd"/>
+      <w:r>
+        <w:rPr>
+          <w:b/>
+        </w:rPr>
+        <w:t xml:space="preserve"> </w:t>
+      </w:r>
+      <w:proofErr w:type="spellStart"/>
+      <w:r>
+        <w:rPr>
+          <w:b/>
+        </w:rPr>
+        <w:t>insertAtPosition</w:t>
+      </w:r>
+      <w:proofErr w:type="spellEnd"/>
+      <w:r>
+        <w:rPr>
+          <w:b/>
+        </w:rPr>
+        <w:t>(</w:t>
+      </w:r>
+      <w:r>
+        <w:rPr>
+          <w:b/>
+        </w:rPr>
+        <w:t xml:space="preserve">node**head , </w:t>
+      </w:r>
+      <w:proofErr w:type="spellStart"/>
+      <w:r>
+        <w:rPr>
+          <w:b/>
+        </w:rPr>
+        <w:t>int</w:t>
+      </w:r>
+      <w:proofErr w:type="spellEnd"/>
+      <w:r>
+        <w:rPr>
+          <w:b/>
+        </w:rPr>
+        <w:t xml:space="preserve"> item , </w:t>
+      </w:r>
+      <w:proofErr w:type="spellStart"/>
+      <w:r>
+        <w:rPr>
+          <w:b/>
+        </w:rPr>
+        <w:t>int</w:t>
+      </w:r>
+      <w:proofErr w:type="spellEnd"/>
+      <w:r>
+        <w:rPr>
+          <w:b/>
+        </w:rPr>
+        <w:t xml:space="preserve"> </w:t>
+      </w:r>
+      <w:proofErr w:type="spellStart"/>
+      <w:r>
+        <w:rPr>
+          <w:b/>
+        </w:rPr>
+        <w:t>pos</w:t>
+      </w:r>
+      <w:proofErr w:type="spellEnd"/>
+      <w:r>
+        <w:rPr>
+          <w:b/>
+        </w:rPr>
+        <w:t>)</w:t>
+      </w:r>
+      <w:r>
+        <w:rPr>
+          <w:b/>
+        </w:rPr>
+        <w:t xml:space="preserve"> </w:t>
+      </w:r>
+      <w:r>
+        <w:rPr>
+          <w:i/>
+        </w:rPr>
+        <w:t>&lt;- same as singly linked list</w:t>
+      </w:r>
+      <w:r>
+        <w:rPr>
+          <w:i/>
+        </w:rPr>
+        <w:t xml:space="preserve"> , head to the code section</w:t>
+      </w:r>
+    </w:p>
+    <w:p>
+      <w:pPr>
+        <w:spacing w:after="120" w:line="240" w:lineRule="auto"/>
+        <w:ind w:left="-720"/>
+        <w:rPr>
+          <w:b/>
+        </w:rPr>
+      </w:pPr>
+      <w:proofErr w:type="gramStart"/>
+      <w:r>
+        <w:rPr>
+          <w:b/>
+        </w:rPr>
+        <w:t>void</w:t>
+      </w:r>
+      <w:proofErr w:type="gramEnd"/>
+      <w:r>
+        <w:rPr>
+          <w:b/>
+        </w:rPr>
+        <w:t xml:space="preserve"> </w:t>
+      </w:r>
+      <w:proofErr w:type="spellStart"/>
+      <w:r>
+        <w:rPr>
+          <w:b/>
+        </w:rPr>
+        <w:t>revese</w:t>
+      </w:r>
+      <w:proofErr w:type="spellEnd"/>
+      <w:r>
+        <w:rPr>
+          <w:b/>
+        </w:rPr>
+        <w:t>(</w:t>
+      </w:r>
+      <w:r>
+        <w:rPr>
+          <w:b/>
+        </w:rPr>
+        <w:t>node**head</w:t>
+      </w:r>
+      <w:r>
+        <w:rPr>
+          <w:b/>
+        </w:rPr>
+        <w:t>)</w:t>
+      </w:r>
+      <w:r>
+        <w:rPr>
+          <w:b/>
+        </w:rPr>
+        <w:t xml:space="preserve"> &lt;- finish it</w:t>
+      </w:r>
+    </w:p>
+    <w:p>
+      <w:pPr>
+        <w:spacing w:after="120" w:line="240" w:lineRule="auto"/>
+        <w:ind w:left="-720"/>
+      </w:pPr>
+    </w:p>
+    <w:p>
+      <w:pPr>
+        <w:spacing w:after="120" w:line="240" w:lineRule="auto"/>
+        <w:ind w:left="-720"/>
+      </w:pPr>
+    </w:p>
+    <w:p>
+      <w:pPr>
+        <w:spacing w:after="120" w:line="240" w:lineRule="auto"/>
+        <w:ind w:left="-720"/>
+      </w:pPr>
+    </w:p>
+    <w:p>
+      <w:pPr>
+        <w:spacing w:after="120" w:line="240" w:lineRule="auto"/>
+        <w:ind w:left="-720"/>
+      </w:pPr>
+    </w:p>
+    <w:p>
+      <w:pPr>
+        <w:spacing w:after="120" w:line="240" w:lineRule="auto"/>
+        <w:ind w:left="-720"/>
+      </w:pPr>
+    </w:p>
+    <w:p>
+      <w:pPr>
+        <w:spacing w:after="120" w:line="240" w:lineRule="auto"/>
+        <w:ind w:left="-720"/>
+        <w:jc w:val="right"/>
       </w:pPr>
       <w:bookmarkStart w:id="0" w:name="_GoBack"/>
       <w:bookmarkEnd w:id="0"/>
-    </w:p>
-    <w:p>
-      <w:pPr>
-        <w:ind w:left="-630"/>
-        <w:rPr>
-          <w:sz w:val="32"/>
-        </w:rPr>
-      </w:pPr>
-    </w:p>
-    <w:p>
-      <w:pPr>
-        <w:ind w:left="-630"/>
-        <w:rPr>
-          <w:sz w:val="32"/>
-        </w:rPr>
-      </w:pPr>
-    </w:p>
-    <w:p>
-      <w:pPr>
-        <w:spacing w:after="120" w:line="240" w:lineRule="auto"/>
-        <w:ind w:left="-720"/>
-      </w:pPr>
-    </w:p>
-    <w:p>
-      <w:pPr>
-        <w:spacing w:after="120" w:line="240" w:lineRule="auto"/>
-        <w:ind w:left="-720"/>
-      </w:pPr>
-      <w:r>
-        <w:tab/>
-      </w:r>
-      <w:r>
-        <w:tab/>
-      </w:r>
-      <w:r>
-        <w:tab/>
-      </w:r>
-      <w:r>
-        <w:tab/>
-      </w:r>
-      <w:r>
-        <w:tab/>
-      </w:r>
-      <w:r>
-        <w:tab/>
-      </w:r>
-      <w:r>
-        <w:tab/>
-      </w:r>
-      <w:r>
-        <w:tab/>
-      </w:r>
-      <w:r>
-        <w:tab/>
-      </w:r>
-      <w:r>
-        <w:tab/>
-      </w:r>
-      <w:r>
-        <w:tab/>
-      </w:r>
-      <w:r>
-        <w:tab/>
-      </w:r>
-    </w:p>
-    <w:p>
-      <w:pPr>
-        <w:spacing w:after="120" w:line="240" w:lineRule="auto"/>
-        <w:ind w:left="-720"/>
-      </w:pPr>
-    </w:p>
-    <w:p>
-      <w:pPr>
-        <w:spacing w:after="120" w:line="240" w:lineRule="auto"/>
-        <w:ind w:left="-720"/>
-      </w:pPr>
-    </w:p>
-    <w:p>
-      <w:pPr>
-        <w:spacing w:after="120" w:line="240" w:lineRule="auto"/>
-        <w:ind w:left="-720"/>
-      </w:pPr>
-    </w:p>
-    <w:p>
-      <w:pPr>
-        <w:spacing w:after="120" w:line="240" w:lineRule="auto"/>
-        <w:ind w:left="-720"/>
-      </w:pPr>
-    </w:p>
-    <w:p>
-      <w:pPr>
-        <w:spacing w:after="120" w:line="240" w:lineRule="auto"/>
-        <w:ind w:left="-720"/>
-      </w:pPr>
-    </w:p>
-    <w:p>
-      <w:pPr>
-        <w:spacing w:after="120" w:line="240" w:lineRule="auto"/>
-        <w:ind w:left="-720"/>
-      </w:pPr>
-    </w:p>
-    <w:p>
-      <w:pPr>
-        <w:spacing w:after="120" w:line="240" w:lineRule="auto"/>
-        <w:ind w:left="-720"/>
-      </w:pPr>
-    </w:p>
-    <w:p>
-      <w:pPr>
-        <w:spacing w:after="120" w:line="240" w:lineRule="auto"/>
-        <w:ind w:left="-720"/>
-      </w:pPr>
-    </w:p>
-    <w:p>
-      <w:pPr>
-        <w:spacing w:after="120" w:line="240" w:lineRule="auto"/>
-        <w:ind w:left="-720"/>
-      </w:pPr>
-    </w:p>
-    <w:p>
-      <w:pPr>
-        <w:spacing w:after="120" w:line="240" w:lineRule="auto"/>
-        <w:ind w:left="-720"/>
-      </w:pPr>
-    </w:p>
-    <w:p>
-      <w:pPr>
-        <w:spacing w:after="120" w:line="240" w:lineRule="auto"/>
-        <w:ind w:left="-720"/>
-      </w:pPr>
     </w:p>
     <w:p>
       <w:pPr>

</xml_diff>

<commit_message>
DS - circular linked list done
</commit_message>
<xml_diff>
--- a/Data Structures.docx
+++ b/Data Structures.docx
@@ -23557,17 +23557,1265 @@
         </w:rPr>
         <w:t xml:space="preserve"> </w:t>
       </w:r>
-      <w:r>
+    </w:p>
+    <w:p>
+      <w:pPr>
+        <w:spacing w:after="120" w:line="240" w:lineRule="auto"/>
+        <w:ind w:left="-720"/>
+      </w:pPr>
+      <w:r>
+        <w:t>{</w:t>
+      </w:r>
+    </w:p>
+    <w:p>
+      <w:pPr>
+        <w:spacing w:after="120" w:line="240" w:lineRule="auto"/>
+        <w:ind w:left="-720"/>
+      </w:pPr>
+      <w:r>
+        <w:tab/>
+      </w:r>
+      <w:proofErr w:type="gramStart"/>
+      <w:r>
+        <w:t>if(</w:t>
+      </w:r>
+      <w:proofErr w:type="gramEnd"/>
+      <w:r>
+        <w:t>*head == NULL)</w:t>
+      </w:r>
+    </w:p>
+    <w:p>
+      <w:pPr>
+        <w:spacing w:after="120" w:line="240" w:lineRule="auto"/>
+        <w:ind w:left="-720"/>
+      </w:pPr>
+      <w:r>
+        <w:tab/>
+        <w:t>{</w:t>
+      </w:r>
+    </w:p>
+    <w:p>
+      <w:pPr>
+        <w:spacing w:after="120" w:line="240" w:lineRule="auto"/>
+        <w:ind w:left="-720"/>
+      </w:pPr>
+      <w:r>
+        <w:tab/>
+      </w:r>
+      <w:r>
+        <w:tab/>
+      </w:r>
+      <w:proofErr w:type="spellStart"/>
+      <w:proofErr w:type="gramStart"/>
+      <w:r>
+        <w:t>printf</w:t>
+      </w:r>
+      <w:proofErr w:type="spellEnd"/>
+      <w:r>
+        <w:t>(</w:t>
+      </w:r>
+      <w:proofErr w:type="gramEnd"/>
+      <w:r>
+        <w:t>“List is empty\n”);</w:t>
+      </w:r>
+      <w:bookmarkStart w:id="0" w:name="_GoBack"/>
+      <w:bookmarkEnd w:id="0"/>
+    </w:p>
+    <w:p>
+      <w:pPr>
+        <w:spacing w:after="120" w:line="240" w:lineRule="auto"/>
+        <w:ind w:left="-720"/>
+      </w:pPr>
+      <w:r>
+        <w:tab/>
+      </w:r>
+      <w:r>
+        <w:tab/>
+      </w:r>
+      <w:proofErr w:type="gramStart"/>
+      <w:r>
+        <w:t>return ;</w:t>
+      </w:r>
+      <w:proofErr w:type="gramEnd"/>
+      <w:r>
+        <w:t xml:space="preserve"> </w:t>
+      </w:r>
+    </w:p>
+    <w:p>
+      <w:pPr>
+        <w:spacing w:after="120" w:line="240" w:lineRule="auto"/>
+        <w:ind w:left="-720"/>
+      </w:pPr>
+      <w:r>
+        <w:tab/>
+        <w:t>}</w:t>
+      </w:r>
+    </w:p>
+    <w:p>
+      <w:pPr>
+        <w:spacing w:after="120" w:line="240" w:lineRule="auto"/>
+        <w:ind w:left="-720"/>
+      </w:pPr>
+      <w:r>
+        <w:tab/>
+      </w:r>
+      <w:proofErr w:type="spellStart"/>
+      <w:proofErr w:type="gramStart"/>
+      <w:r>
+        <w:t>int</w:t>
+      </w:r>
+      <w:proofErr w:type="spellEnd"/>
+      <w:proofErr w:type="gramEnd"/>
+      <w:r>
+        <w:t xml:space="preserve"> </w:t>
+      </w:r>
+      <w:proofErr w:type="spellStart"/>
+      <w:r>
+        <w:t>totalNode</w:t>
+      </w:r>
+      <w:proofErr w:type="spellEnd"/>
+      <w:r>
+        <w:t xml:space="preserve"> , </w:t>
+      </w:r>
+      <w:proofErr w:type="spellStart"/>
+      <w:r>
+        <w:t>cnt</w:t>
+      </w:r>
+      <w:proofErr w:type="spellEnd"/>
+      <w:r>
+        <w:t xml:space="preserve"> ; </w:t>
+      </w:r>
+    </w:p>
+    <w:p>
+      <w:pPr>
+        <w:spacing w:after="120" w:line="240" w:lineRule="auto"/>
+        <w:ind w:left="-720"/>
+      </w:pPr>
+      <w:r>
+        <w:tab/>
+      </w:r>
+      <w:proofErr w:type="gramStart"/>
+      <w:r>
+        <w:t>nod</w:t>
+      </w:r>
+      <w:proofErr w:type="gramEnd"/>
+      <w:r>
+        <w:t xml:space="preserve"> *temp , *</w:t>
+      </w:r>
+      <w:proofErr w:type="spellStart"/>
+      <w:r>
+        <w:t>newnode</w:t>
+      </w:r>
+      <w:proofErr w:type="spellEnd"/>
+      <w:r>
+        <w:t xml:space="preserve"> ; </w:t>
+      </w:r>
+    </w:p>
+    <w:p>
+      <w:pPr>
+        <w:spacing w:after="120" w:line="240" w:lineRule="auto"/>
+        <w:ind w:left="-720"/>
+      </w:pPr>
+      <w:r>
+        <w:tab/>
+      </w:r>
+      <w:proofErr w:type="gramStart"/>
+      <w:r>
+        <w:t>temp</w:t>
+      </w:r>
+      <w:proofErr w:type="gramEnd"/>
+      <w:r>
+        <w:t xml:space="preserve"> = *head  ; </w:t>
+      </w:r>
+    </w:p>
+    <w:p>
+      <w:pPr>
+        <w:spacing w:after="120" w:line="240" w:lineRule="auto"/>
+        <w:ind w:left="-720"/>
+      </w:pPr>
+      <w:r>
+        <w:tab/>
+      </w:r>
+      <w:proofErr w:type="spellStart"/>
+      <w:proofErr w:type="gramStart"/>
+      <w:r>
+        <w:t>totalNode</w:t>
+      </w:r>
+      <w:proofErr w:type="spellEnd"/>
+      <w:proofErr w:type="gramEnd"/>
+      <w:r>
+        <w:t xml:space="preserve"> = 0 ; </w:t>
+      </w:r>
+    </w:p>
+    <w:p>
+      <w:pPr>
+        <w:spacing w:after="120" w:line="240" w:lineRule="auto"/>
+        <w:ind w:left="-720"/>
+      </w:pPr>
+      <w:r>
+        <w:tab/>
+      </w:r>
+      <w:proofErr w:type="gramStart"/>
+      <w:r>
+        <w:t>do</w:t>
+      </w:r>
+      <w:proofErr w:type="gramEnd"/>
+    </w:p>
+    <w:p>
+      <w:pPr>
+        <w:spacing w:after="120" w:line="240" w:lineRule="auto"/>
+        <w:ind w:left="-720"/>
+      </w:pPr>
+      <w:r>
+        <w:rPr>
+          <w:noProof/>
+        </w:rPr>
+        <mc:AlternateContent>
+          <mc:Choice Requires="wps">
+            <w:drawing>
+              <wp:anchor distT="0" distB="0" distL="114300" distR="114300" simplePos="0" relativeHeight="251714560" behindDoc="0" locked="0" layoutInCell="1" allowOverlap="1" wp14:anchorId="516D0031" wp14:editId="5DAD28DF">
+                <wp:simplePos x="0" y="0"/>
+                <wp:positionH relativeFrom="column">
+                  <wp:posOffset>2167467</wp:posOffset>
+                </wp:positionH>
+                <wp:positionV relativeFrom="paragraph">
+                  <wp:posOffset>33232</wp:posOffset>
+                </wp:positionV>
+                <wp:extent cx="2159000" cy="347133"/>
+                <wp:effectExtent l="0" t="0" r="12700" b="15240"/>
+                <wp:wrapNone/>
+                <wp:docPr id="39" name="Text Box 39"/>
+                <wp:cNvGraphicFramePr/>
+                <a:graphic xmlns:a="http://schemas.openxmlformats.org/drawingml/2006/main">
+                  <a:graphicData uri="http://schemas.microsoft.com/office/word/2010/wordprocessingShape">
+                    <wps:wsp>
+                      <wps:cNvSpPr txBox="1"/>
+                      <wps:spPr>
+                        <a:xfrm>
+                          <a:off x="0" y="0"/>
+                          <a:ext cx="2159000" cy="347133"/>
+                        </a:xfrm>
+                        <a:prstGeom prst="rect">
+                          <a:avLst/>
+                        </a:prstGeom>
+                        <a:solidFill>
+                          <a:schemeClr val="lt1"/>
+                        </a:solidFill>
+                        <a:ln w="6350">
+                          <a:solidFill>
+                            <a:prstClr val="black"/>
+                          </a:solidFill>
+                        </a:ln>
+                        <a:effectLst/>
+                      </wps:spPr>
+                      <wps:style>
+                        <a:lnRef idx="0">
+                          <a:schemeClr val="accent1"/>
+                        </a:lnRef>
+                        <a:fillRef idx="0">
+                          <a:schemeClr val="accent1"/>
+                        </a:fillRef>
+                        <a:effectRef idx="0">
+                          <a:schemeClr val="accent1"/>
+                        </a:effectRef>
+                        <a:fontRef idx="minor">
+                          <a:schemeClr val="dk1"/>
+                        </a:fontRef>
+                      </wps:style>
+                      <wps:txbx>
+                        <w:txbxContent>
+                          <w:p>
+                            <w:proofErr w:type="gramStart"/>
+                            <w:r>
+                              <w:t>you</w:t>
+                            </w:r>
+                            <w:proofErr w:type="gramEnd"/>
+                            <w:r>
+                              <w:t xml:space="preserve"> can use count() method here</w:t>
+                            </w:r>
+                          </w:p>
+                        </w:txbxContent>
+                      </wps:txbx>
+                      <wps:bodyPr rot="0" spcFirstLastPara="0" vertOverflow="overflow" horzOverflow="overflow" vert="horz" wrap="square" lIns="91440" tIns="45720" rIns="91440" bIns="45720" numCol="1" spcCol="0" rtlCol="0" fromWordArt="0" anchor="t" anchorCtr="0" forceAA="0" compatLnSpc="1">
+                        <a:prstTxWarp prst="textNoShape">
+                          <a:avLst/>
+                        </a:prstTxWarp>
+                        <a:noAutofit/>
+                      </wps:bodyPr>
+                    </wps:wsp>
+                  </a:graphicData>
+                </a:graphic>
+                <wp14:sizeRelH relativeFrom="margin">
+                  <wp14:pctWidth>0</wp14:pctWidth>
+                </wp14:sizeRelH>
+                <wp14:sizeRelV relativeFrom="margin">
+                  <wp14:pctHeight>0</wp14:pctHeight>
+                </wp14:sizeRelV>
+              </wp:anchor>
+            </w:drawing>
+          </mc:Choice>
+          <mc:Fallback>
+            <w:pict>
+              <v:shapetype id="_x0000_t202" coordsize="21600,21600" o:spt="202" path="m,l,21600r21600,l21600,xe">
+                <v:stroke joinstyle="miter"/>
+                <v:path gradientshapeok="t" o:connecttype="rect"/>
+              </v:shapetype>
+              <v:shape id="Text Box 39" o:spid="_x0000_s1060" type="#_x0000_t202" style="position:absolute;left:0;text-align:left;margin-left:170.65pt;margin-top:2.6pt;width:170pt;height:27.35pt;z-index:251714560;visibility:visible;mso-wrap-style:square;mso-width-percent:0;mso-height-percent:0;mso-wrap-distance-left:9pt;mso-wrap-distance-top:0;mso-wrap-distance-right:9pt;mso-wrap-distance-bottom:0;mso-position-horizontal:absolute;mso-position-horizontal-relative:text;mso-position-vertical:absolute;mso-position-vertical-relative:text;mso-width-percent:0;mso-height-percent:0;mso-width-relative:margin;mso-height-relative:margin;v-text-anchor:top" o:gfxdata="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" fillcolor="white [3201]" strokeweight=".5pt">
+                <v:textbox>
+                  <w:txbxContent>
+                    <w:p>
+                      <w:proofErr w:type="gramStart"/>
+                      <w:r>
+                        <w:t>you</w:t>
+                      </w:r>
+                      <w:proofErr w:type="gramEnd"/>
+                      <w:r>
+                        <w:t xml:space="preserve"> can use count() method here</w:t>
+                      </w:r>
+                    </w:p>
+                  </w:txbxContent>
+                </v:textbox>
+              </v:shape>
+            </w:pict>
+          </mc:Fallback>
+        </mc:AlternateContent>
+      </w:r>
+      <w:r>
+        <w:tab/>
+        <w:t>{</w:t>
+      </w:r>
+    </w:p>
+    <w:p>
+      <w:pPr>
+        <w:spacing w:after="120" w:line="240" w:lineRule="auto"/>
+        <w:ind w:left="-720"/>
+      </w:pPr>
+      <w:r>
+        <w:tab/>
+      </w:r>
+      <w:r>
+        <w:tab/>
+      </w:r>
+      <w:proofErr w:type="spellStart"/>
+      <w:r>
+        <w:t>totalNode</w:t>
+      </w:r>
+      <w:proofErr w:type="spellEnd"/>
+      <w:r>
+        <w:t>+</w:t>
+      </w:r>
+      <w:proofErr w:type="gramStart"/>
+      <w:r>
+        <w:t>+  ;</w:t>
+      </w:r>
+      <w:proofErr w:type="gramEnd"/>
+      <w:r>
+        <w:t xml:space="preserve"> </w:t>
+      </w:r>
+    </w:p>
+    <w:p>
+      <w:pPr>
+        <w:spacing w:after="120" w:line="240" w:lineRule="auto"/>
+        <w:ind w:left="-720"/>
+      </w:pPr>
+      <w:r>
+        <w:tab/>
+      </w:r>
+      <w:r>
+        <w:tab/>
+      </w:r>
+      <w:proofErr w:type="gramStart"/>
+      <w:r>
+        <w:t>temp</w:t>
+      </w:r>
+      <w:proofErr w:type="gramEnd"/>
+      <w:r>
+        <w:t xml:space="preserve"> = temp -&gt;next ; </w:t>
+      </w:r>
+    </w:p>
+    <w:p>
+      <w:pPr>
+        <w:spacing w:after="120" w:line="240" w:lineRule="auto"/>
+        <w:ind w:left="-720"/>
+      </w:pPr>
+      <w:r>
+        <w:tab/>
+        <w:t>}</w:t>
+      </w:r>
+      <w:r>
+        <w:t xml:space="preserve"> </w:t>
+      </w:r>
+      <w:proofErr w:type="gramStart"/>
+      <w:r>
+        <w:t>while(</w:t>
+      </w:r>
+      <w:proofErr w:type="gramEnd"/>
+      <w:r>
+        <w:t>temp!=(*head))</w:t>
+      </w:r>
+      <w:r>
+        <w:t xml:space="preserve"> ; </w:t>
+      </w:r>
+    </w:p>
+    <w:p>
+      <w:pPr>
+        <w:spacing w:after="120" w:line="240" w:lineRule="auto"/>
+        <w:ind w:left="-720"/>
+      </w:pPr>
+      <w:r>
+        <w:tab/>
+      </w:r>
+      <w:proofErr w:type="gramStart"/>
+      <w:r>
+        <w:t>if(</w:t>
+      </w:r>
+      <w:proofErr w:type="spellStart"/>
+      <w:proofErr w:type="gramEnd"/>
+      <w:r>
+        <w:t>pos</w:t>
+      </w:r>
+      <w:proofErr w:type="spellEnd"/>
+      <w:r>
+        <w:t xml:space="preserve"> &lt;=0 || </w:t>
+      </w:r>
+      <w:proofErr w:type="spellStart"/>
+      <w:r>
+        <w:t>pos</w:t>
+      </w:r>
+      <w:proofErr w:type="spellEnd"/>
+      <w:r>
+        <w:t>&gt;</w:t>
+      </w:r>
+      <w:proofErr w:type="spellStart"/>
+      <w:r>
+        <w:t>totalNode</w:t>
+      </w:r>
+      <w:proofErr w:type="spellEnd"/>
+      <w:r>
+        <w:t xml:space="preserve"> + 1)</w:t>
+      </w:r>
+    </w:p>
+    <w:p>
+      <w:pPr>
+        <w:spacing w:after="120" w:line="240" w:lineRule="auto"/>
+        <w:ind w:left="-720"/>
+      </w:pPr>
+      <w:r>
+        <w:tab/>
+        <w:t>{</w:t>
+      </w:r>
+    </w:p>
+    <w:p>
+      <w:pPr>
+        <w:spacing w:after="120" w:line="240" w:lineRule="auto"/>
+        <w:ind w:left="-720"/>
+      </w:pPr>
+      <w:r>
+        <w:tab/>
+      </w:r>
+      <w:r>
+        <w:tab/>
+      </w:r>
+      <w:proofErr w:type="spellStart"/>
+      <w:proofErr w:type="gramStart"/>
+      <w:r>
+        <w:t>printf</w:t>
+      </w:r>
+      <w:proofErr w:type="spellEnd"/>
+      <w:r>
+        <w:t>(</w:t>
+      </w:r>
+      <w:proofErr w:type="gramEnd"/>
+      <w:r>
+        <w:t>“Invalid position\n”);</w:t>
+      </w:r>
+    </w:p>
+    <w:p>
+      <w:pPr>
+        <w:spacing w:after="120" w:line="240" w:lineRule="auto"/>
+        <w:ind w:left="-720"/>
+      </w:pPr>
+      <w:r>
+        <w:tab/>
+      </w:r>
+      <w:r>
+        <w:tab/>
+      </w:r>
+      <w:proofErr w:type="gramStart"/>
+      <w:r>
+        <w:t>return ;</w:t>
+      </w:r>
+      <w:proofErr w:type="gramEnd"/>
+      <w:r>
+        <w:t xml:space="preserve"> </w:t>
+      </w:r>
+    </w:p>
+    <w:p>
+      <w:pPr>
+        <w:spacing w:after="120" w:line="240" w:lineRule="auto"/>
+        <w:ind w:left="-720"/>
+      </w:pPr>
+      <w:r>
+        <w:tab/>
+        <w:t>}</w:t>
+      </w:r>
+    </w:p>
+    <w:p>
+      <w:pPr>
+        <w:spacing w:after="120" w:line="240" w:lineRule="auto"/>
+        <w:ind w:left="-720"/>
+      </w:pPr>
+      <w:r>
+        <w:tab/>
+      </w:r>
+      <w:proofErr w:type="gramStart"/>
+      <w:r>
+        <w:t>temp</w:t>
+      </w:r>
+      <w:proofErr w:type="gramEnd"/>
+      <w:r>
+        <w:t xml:space="preserve"> = (*head) ; </w:t>
+      </w:r>
+    </w:p>
+    <w:p>
+      <w:pPr>
+        <w:spacing w:after="120" w:line="240" w:lineRule="auto"/>
+        <w:ind w:left="-720"/>
+      </w:pPr>
+      <w:r>
+        <w:tab/>
+      </w:r>
+      <w:proofErr w:type="spellStart"/>
+      <w:proofErr w:type="gramStart"/>
+      <w:r>
+        <w:t>cnt</w:t>
+      </w:r>
+      <w:proofErr w:type="spellEnd"/>
+      <w:proofErr w:type="gramEnd"/>
+      <w:r>
+        <w:t xml:space="preserve"> = 1 ; </w:t>
+      </w:r>
+    </w:p>
+    <w:p>
+      <w:pPr>
+        <w:spacing w:after="120" w:line="240" w:lineRule="auto"/>
+        <w:ind w:left="-720"/>
+      </w:pPr>
+      <w:r>
+        <w:tab/>
+      </w:r>
+      <w:proofErr w:type="gramStart"/>
+      <w:r>
+        <w:t>while(</w:t>
+      </w:r>
+      <w:proofErr w:type="spellStart"/>
+      <w:proofErr w:type="gramEnd"/>
+      <w:r>
+        <w:t>cnt</w:t>
+      </w:r>
+      <w:proofErr w:type="spellEnd"/>
+      <w:r>
+        <w:t xml:space="preserve"> !=pos-1)</w:t>
+      </w:r>
+    </w:p>
+    <w:p>
+      <w:pPr>
+        <w:spacing w:after="120" w:line="240" w:lineRule="auto"/>
+        <w:ind w:left="-720"/>
+      </w:pPr>
+      <w:r>
+        <w:tab/>
+        <w:t>{</w:t>
+      </w:r>
+    </w:p>
+    <w:p>
+      <w:pPr>
+        <w:spacing w:after="120" w:line="240" w:lineRule="auto"/>
+        <w:ind w:left="-720"/>
+      </w:pPr>
+      <w:r>
+        <w:tab/>
+      </w:r>
+      <w:r>
+        <w:tab/>
+      </w:r>
+      <w:proofErr w:type="gramStart"/>
+      <w:r>
+        <w:t>temp</w:t>
+      </w:r>
+      <w:proofErr w:type="gramEnd"/>
+      <w:r>
+        <w:t xml:space="preserve"> = temp-&gt;next ; </w:t>
+      </w:r>
+    </w:p>
+    <w:p>
+      <w:pPr>
+        <w:spacing w:after="120" w:line="240" w:lineRule="auto"/>
+        <w:ind w:left="-720"/>
+      </w:pPr>
+      <w:r>
+        <w:lastRenderedPageBreak/>
+        <w:tab/>
+      </w:r>
+      <w:r>
+        <w:tab/>
+      </w:r>
+      <w:proofErr w:type="spellStart"/>
+      <w:r>
+        <w:t>cnt</w:t>
+      </w:r>
+      <w:proofErr w:type="spellEnd"/>
+      <w:r>
+        <w:t>+</w:t>
+      </w:r>
+      <w:proofErr w:type="gramStart"/>
+      <w:r>
+        <w:t>+ ;</w:t>
+      </w:r>
+      <w:proofErr w:type="gramEnd"/>
+      <w:r>
+        <w:t xml:space="preserve"> </w:t>
+      </w:r>
+    </w:p>
+    <w:p>
+      <w:pPr>
+        <w:spacing w:after="120" w:line="240" w:lineRule="auto"/>
+        <w:ind w:left="-720"/>
+      </w:pPr>
+      <w:r>
+        <w:tab/>
+        <w:t>}</w:t>
+      </w:r>
+    </w:p>
+    <w:p>
+      <w:pPr>
+        <w:spacing w:after="120" w:line="240" w:lineRule="auto"/>
+        <w:ind w:left="-720"/>
+      </w:pPr>
+      <w:r>
+        <w:tab/>
+      </w:r>
+      <w:proofErr w:type="spellStart"/>
+      <w:proofErr w:type="gramStart"/>
+      <w:r>
+        <w:t>newnode</w:t>
+      </w:r>
+      <w:proofErr w:type="spellEnd"/>
+      <w:proofErr w:type="gramEnd"/>
+      <w:r>
+        <w:t xml:space="preserve"> = (nod*)</w:t>
+      </w:r>
+      <w:proofErr w:type="spellStart"/>
+      <w:r>
+        <w:t>malloc</w:t>
+      </w:r>
+      <w:proofErr w:type="spellEnd"/>
+      <w:r>
+        <w:t>(</w:t>
+      </w:r>
+      <w:proofErr w:type="spellStart"/>
+      <w:r>
+        <w:t>sizeof</w:t>
+      </w:r>
+      <w:proofErr w:type="spellEnd"/>
+      <w:r>
+        <w:t>(nod));</w:t>
+      </w:r>
+    </w:p>
+    <w:p>
+      <w:pPr>
+        <w:spacing w:after="120" w:line="240" w:lineRule="auto"/>
+        <w:ind w:left="-720"/>
+      </w:pPr>
+      <w:r>
+        <w:tab/>
+      </w:r>
+      <w:proofErr w:type="spellStart"/>
+      <w:proofErr w:type="gramStart"/>
+      <w:r>
+        <w:t>newnode</w:t>
+      </w:r>
+      <w:proofErr w:type="spellEnd"/>
+      <w:proofErr w:type="gramEnd"/>
+      <w:r>
+        <w:t xml:space="preserve">-&gt;info = item ; </w:t>
+      </w:r>
+    </w:p>
+    <w:p>
+      <w:pPr>
+        <w:spacing w:after="120" w:line="240" w:lineRule="auto"/>
+        <w:ind w:left="-720"/>
+      </w:pPr>
+      <w:r>
+        <w:tab/>
+      </w:r>
+      <w:proofErr w:type="gramStart"/>
+      <w:r>
+        <w:t>if(</w:t>
+      </w:r>
+      <w:proofErr w:type="spellStart"/>
+      <w:proofErr w:type="gramEnd"/>
+      <w:r>
+        <w:t>pos</w:t>
+      </w:r>
+      <w:proofErr w:type="spellEnd"/>
+      <w:r>
+        <w:t xml:space="preserve"> == 1)</w:t>
+      </w:r>
+    </w:p>
+    <w:p>
+      <w:pPr>
+        <w:spacing w:after="120" w:line="240" w:lineRule="auto"/>
+        <w:ind w:left="-720"/>
+      </w:pPr>
+      <w:r>
+        <w:tab/>
+        <w:t>{</w:t>
+      </w:r>
+    </w:p>
+    <w:p>
+      <w:pPr>
+        <w:spacing w:after="120" w:line="240" w:lineRule="auto"/>
+        <w:ind w:left="-720"/>
+      </w:pPr>
+      <w:r>
+        <w:tab/>
+      </w:r>
+      <w:r>
+        <w:tab/>
+      </w:r>
+      <w:proofErr w:type="gramStart"/>
+      <w:r>
+        <w:t>nod</w:t>
+      </w:r>
+      <w:proofErr w:type="gramEnd"/>
+      <w:r>
+        <w:t xml:space="preserve"> *</w:t>
+      </w:r>
+      <w:proofErr w:type="spellStart"/>
+      <w:r>
+        <w:t>loc</w:t>
+      </w:r>
+      <w:proofErr w:type="spellEnd"/>
+      <w:r>
+        <w:t xml:space="preserve"> = *head ; </w:t>
+      </w:r>
+    </w:p>
+    <w:p>
+      <w:pPr>
+        <w:spacing w:after="120" w:line="240" w:lineRule="auto"/>
+        <w:ind w:left="-720"/>
+      </w:pPr>
+      <w:r>
+        <w:rPr>
+          <w:noProof/>
+        </w:rPr>
+        <mc:AlternateContent>
+          <mc:Choice Requires="wps">
+            <w:drawing>
+              <wp:anchor distT="0" distB="0" distL="114300" distR="114300" simplePos="0" relativeHeight="251716608" behindDoc="0" locked="0" layoutInCell="1" allowOverlap="1" wp14:anchorId="4D66FB89" wp14:editId="02CCA751">
+                <wp:simplePos x="0" y="0"/>
+                <wp:positionH relativeFrom="column">
+                  <wp:posOffset>2768600</wp:posOffset>
+                </wp:positionH>
+                <wp:positionV relativeFrom="paragraph">
+                  <wp:posOffset>226483</wp:posOffset>
+                </wp:positionV>
+                <wp:extent cx="1972733" cy="431800"/>
+                <wp:effectExtent l="0" t="0" r="27940" b="25400"/>
+                <wp:wrapNone/>
+                <wp:docPr id="40" name="Text Box 40"/>
+                <wp:cNvGraphicFramePr/>
+                <a:graphic xmlns:a="http://schemas.openxmlformats.org/drawingml/2006/main">
+                  <a:graphicData uri="http://schemas.microsoft.com/office/word/2010/wordprocessingShape">
+                    <wps:wsp>
+                      <wps:cNvSpPr txBox="1"/>
+                      <wps:spPr>
+                        <a:xfrm>
+                          <a:off x="0" y="0"/>
+                          <a:ext cx="1972733" cy="431800"/>
+                        </a:xfrm>
+                        <a:prstGeom prst="rect">
+                          <a:avLst/>
+                        </a:prstGeom>
+                        <a:solidFill>
+                          <a:schemeClr val="lt1"/>
+                        </a:solidFill>
+                        <a:ln w="6350">
+                          <a:solidFill>
+                            <a:prstClr val="black"/>
+                          </a:solidFill>
+                        </a:ln>
+                        <a:effectLst/>
+                      </wps:spPr>
+                      <wps:style>
+                        <a:lnRef idx="0">
+                          <a:schemeClr val="accent1"/>
+                        </a:lnRef>
+                        <a:fillRef idx="0">
+                          <a:schemeClr val="accent1"/>
+                        </a:fillRef>
+                        <a:effectRef idx="0">
+                          <a:schemeClr val="accent1"/>
+                        </a:effectRef>
+                        <a:fontRef idx="minor">
+                          <a:schemeClr val="dk1"/>
+                        </a:fontRef>
+                      </wps:style>
+                      <wps:txbx>
+                        <w:txbxContent>
+                          <w:p>
+                            <w:proofErr w:type="gramStart"/>
+                            <w:r>
+                              <w:t>you</w:t>
+                            </w:r>
+                            <w:proofErr w:type="gramEnd"/>
+                            <w:r>
+                              <w:t xml:space="preserve"> can use </w:t>
+                            </w:r>
+                            <w:proofErr w:type="spellStart"/>
+                            <w:r>
+                              <w:t>insertAtHead</w:t>
+                            </w:r>
+                            <w:proofErr w:type="spellEnd"/>
+                            <w:r>
+                              <w:t>() method here</w:t>
+                            </w:r>
+                          </w:p>
+                        </w:txbxContent>
+                      </wps:txbx>
+                      <wps:bodyPr rot="0" spcFirstLastPara="0" vertOverflow="overflow" horzOverflow="overflow" vert="horz" wrap="square" lIns="91440" tIns="45720" rIns="91440" bIns="45720" numCol="1" spcCol="0" rtlCol="0" fromWordArt="0" anchor="t" anchorCtr="0" forceAA="0" compatLnSpc="1">
+                        <a:prstTxWarp prst="textNoShape">
+                          <a:avLst/>
+                        </a:prstTxWarp>
+                        <a:noAutofit/>
+                      </wps:bodyPr>
+                    </wps:wsp>
+                  </a:graphicData>
+                </a:graphic>
+                <wp14:sizeRelH relativeFrom="margin">
+                  <wp14:pctWidth>0</wp14:pctWidth>
+                </wp14:sizeRelH>
+                <wp14:sizeRelV relativeFrom="margin">
+                  <wp14:pctHeight>0</wp14:pctHeight>
+                </wp14:sizeRelV>
+              </wp:anchor>
+            </w:drawing>
+          </mc:Choice>
+          <mc:Fallback>
+            <w:pict>
+              <v:shape id="Text Box 40" o:spid="_x0000_s1061" type="#_x0000_t202" style="position:absolute;left:0;text-align:left;margin-left:218pt;margin-top:17.85pt;width:155.35pt;height:34pt;z-index:251716608;visibility:visible;mso-wrap-style:square;mso-width-percent:0;mso-height-percent:0;mso-wrap-distance-left:9pt;mso-wrap-distance-top:0;mso-wrap-distance-right:9pt;mso-wrap-distance-bottom:0;mso-position-horizontal:absolute;mso-position-horizontal-relative:text;mso-position-vertical:absolute;mso-position-vertical-relative:text;mso-width-percent:0;mso-height-percent:0;mso-width-relative:margin;mso-height-relative:margin;v-text-anchor:top" o:gfxdata="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" fillcolor="white [3201]" strokeweight=".5pt">
+                <v:textbox>
+                  <w:txbxContent>
+                    <w:p>
+                      <w:proofErr w:type="gramStart"/>
+                      <w:r>
+                        <w:t>you</w:t>
+                      </w:r>
+                      <w:proofErr w:type="gramEnd"/>
+                      <w:r>
+                        <w:t xml:space="preserve"> can use </w:t>
+                      </w:r>
+                      <w:proofErr w:type="spellStart"/>
+                      <w:r>
+                        <w:t>insertAtHead</w:t>
+                      </w:r>
+                      <w:proofErr w:type="spellEnd"/>
+                      <w:r>
+                        <w:t>() method here</w:t>
+                      </w:r>
+                    </w:p>
+                  </w:txbxContent>
+                </v:textbox>
+              </v:shape>
+            </w:pict>
+          </mc:Fallback>
+        </mc:AlternateContent>
+      </w:r>
+      <w:r>
+        <w:tab/>
+      </w:r>
+      <w:r>
+        <w:tab/>
+      </w:r>
+      <w:proofErr w:type="gramStart"/>
+      <w:r>
+        <w:t>while(</w:t>
+      </w:r>
+      <w:proofErr w:type="spellStart"/>
+      <w:proofErr w:type="gramEnd"/>
+      <w:r>
+        <w:t>loc</w:t>
+      </w:r>
+      <w:proofErr w:type="spellEnd"/>
+      <w:r>
+        <w:t>-&gt;next != *head)</w:t>
+      </w:r>
+    </w:p>
+    <w:p>
+      <w:pPr>
+        <w:spacing w:after="120" w:line="240" w:lineRule="auto"/>
+        <w:ind w:left="-720"/>
+      </w:pPr>
+      <w:r>
+        <w:tab/>
+      </w:r>
+      <w:r>
+        <w:tab/>
+        <w:t>{</w:t>
+      </w:r>
+    </w:p>
+    <w:p>
+      <w:pPr>
+        <w:spacing w:after="120" w:line="240" w:lineRule="auto"/>
+        <w:ind w:left="-720"/>
+      </w:pPr>
+      <w:r>
+        <w:tab/>
+      </w:r>
+      <w:r>
+        <w:tab/>
+      </w:r>
+      <w:r>
+        <w:tab/>
+      </w:r>
+      <w:proofErr w:type="spellStart"/>
+      <w:proofErr w:type="gramStart"/>
+      <w:r>
+        <w:t>loc</w:t>
+      </w:r>
+      <w:proofErr w:type="spellEnd"/>
+      <w:proofErr w:type="gramEnd"/>
+      <w:r>
+        <w:t xml:space="preserve"> = </w:t>
+      </w:r>
+      <w:proofErr w:type="spellStart"/>
+      <w:r>
+        <w:t>loc</w:t>
+      </w:r>
+      <w:proofErr w:type="spellEnd"/>
+      <w:r>
+        <w:t xml:space="preserve">-&gt;next ; </w:t>
+      </w:r>
+    </w:p>
+    <w:p>
+      <w:pPr>
+        <w:spacing w:after="120" w:line="240" w:lineRule="auto"/>
+        <w:ind w:left="-720"/>
+      </w:pPr>
+      <w:r>
+        <w:tab/>
+      </w:r>
+      <w:r>
+        <w:tab/>
+        <w:t>}</w:t>
+      </w:r>
+    </w:p>
+    <w:p>
+      <w:pPr>
+        <w:spacing w:after="120" w:line="240" w:lineRule="auto"/>
+        <w:ind w:left="-720"/>
+      </w:pPr>
+      <w:r>
+        <w:tab/>
+      </w:r>
+      <w:r>
+        <w:tab/>
+      </w:r>
+      <w:proofErr w:type="spellStart"/>
+      <w:proofErr w:type="gramStart"/>
+      <w:r>
+        <w:t>loc</w:t>
+      </w:r>
+      <w:proofErr w:type="spellEnd"/>
+      <w:proofErr w:type="gramEnd"/>
+      <w:r>
+        <w:t xml:space="preserve">-&gt;next = </w:t>
+      </w:r>
+      <w:proofErr w:type="spellStart"/>
+      <w:r>
+        <w:t>newnode</w:t>
+      </w:r>
+      <w:proofErr w:type="spellEnd"/>
+      <w:r>
+        <w:t xml:space="preserve"> ; </w:t>
+      </w:r>
+    </w:p>
+    <w:p>
+      <w:pPr>
+        <w:spacing w:after="120" w:line="240" w:lineRule="auto"/>
+        <w:ind w:left="-720"/>
+      </w:pPr>
+      <w:r>
+        <w:tab/>
+      </w:r>
+      <w:r>
+        <w:tab/>
+      </w:r>
+      <w:proofErr w:type="spellStart"/>
+      <w:proofErr w:type="gramStart"/>
+      <w:r>
+        <w:t>newnode</w:t>
+      </w:r>
+      <w:proofErr w:type="spellEnd"/>
+      <w:proofErr w:type="gramEnd"/>
+      <w:r>
+        <w:t xml:space="preserve">-&gt;next = (*head) ; </w:t>
+      </w:r>
+    </w:p>
+    <w:p>
+      <w:pPr>
+        <w:spacing w:after="120" w:line="240" w:lineRule="auto"/>
+        <w:ind w:left="-720"/>
+      </w:pPr>
+      <w:r>
+        <w:rPr>
+          <w:noProof/>
+        </w:rPr>
+        <mc:AlternateContent>
+          <mc:Choice Requires="wps">
+            <w:drawing>
+              <wp:anchor distT="0" distB="0" distL="114300" distR="114300" simplePos="0" relativeHeight="251718656" behindDoc="0" locked="0" layoutInCell="1" allowOverlap="1" wp14:anchorId="037E33F1" wp14:editId="1B9B6764">
+                <wp:simplePos x="0" y="0"/>
+                <wp:positionH relativeFrom="column">
+                  <wp:posOffset>2827867</wp:posOffset>
+                </wp:positionH>
+                <wp:positionV relativeFrom="paragraph">
+                  <wp:posOffset>211032</wp:posOffset>
+                </wp:positionV>
+                <wp:extent cx="1972310" cy="330200"/>
+                <wp:effectExtent l="0" t="0" r="27940" b="12700"/>
+                <wp:wrapNone/>
+                <wp:docPr id="41" name="Text Box 41"/>
+                <wp:cNvGraphicFramePr/>
+                <a:graphic xmlns:a="http://schemas.openxmlformats.org/drawingml/2006/main">
+                  <a:graphicData uri="http://schemas.microsoft.com/office/word/2010/wordprocessingShape">
+                    <wps:wsp>
+                      <wps:cNvSpPr txBox="1"/>
+                      <wps:spPr>
+                        <a:xfrm>
+                          <a:off x="0" y="0"/>
+                          <a:ext cx="1972310" cy="330200"/>
+                        </a:xfrm>
+                        <a:prstGeom prst="rect">
+                          <a:avLst/>
+                        </a:prstGeom>
+                        <a:solidFill>
+                          <a:schemeClr val="lt1"/>
+                        </a:solidFill>
+                        <a:ln w="6350">
+                          <a:solidFill>
+                            <a:prstClr val="black"/>
+                          </a:solidFill>
+                        </a:ln>
+                        <a:effectLst/>
+                      </wps:spPr>
+                      <wps:style>
+                        <a:lnRef idx="0">
+                          <a:schemeClr val="accent1"/>
+                        </a:lnRef>
+                        <a:fillRef idx="0">
+                          <a:schemeClr val="accent1"/>
+                        </a:fillRef>
+                        <a:effectRef idx="0">
+                          <a:schemeClr val="accent1"/>
+                        </a:effectRef>
+                        <a:fontRef idx="minor">
+                          <a:schemeClr val="dk1"/>
+                        </a:fontRef>
+                      </wps:style>
+                      <wps:txbx>
+                        <w:txbxContent>
+                          <w:p>
+                            <w:r>
+                              <w:t>time-</w:t>
+                            </w:r>
+                            <w:proofErr w:type="gramStart"/>
+                            <w:r>
+                              <w:t>complexity :</w:t>
+                            </w:r>
+                            <w:proofErr w:type="gramEnd"/>
+                            <w:r>
+                              <w:t xml:space="preserve"> O(n) </w:t>
+                            </w:r>
+                          </w:p>
+                        </w:txbxContent>
+                      </wps:txbx>
+                      <wps:bodyPr rot="0" spcFirstLastPara="0" vertOverflow="overflow" horzOverflow="overflow" vert="horz" wrap="square" lIns="91440" tIns="45720" rIns="91440" bIns="45720" numCol="1" spcCol="0" rtlCol="0" fromWordArt="0" anchor="t" anchorCtr="0" forceAA="0" compatLnSpc="1">
+                        <a:prstTxWarp prst="textNoShape">
+                          <a:avLst/>
+                        </a:prstTxWarp>
+                        <a:noAutofit/>
+                      </wps:bodyPr>
+                    </wps:wsp>
+                  </a:graphicData>
+                </a:graphic>
+                <wp14:sizeRelH relativeFrom="margin">
+                  <wp14:pctWidth>0</wp14:pctWidth>
+                </wp14:sizeRelH>
+                <wp14:sizeRelV relativeFrom="margin">
+                  <wp14:pctHeight>0</wp14:pctHeight>
+                </wp14:sizeRelV>
+              </wp:anchor>
+            </w:drawing>
+          </mc:Choice>
+          <mc:Fallback>
+            <w:pict>
+              <v:shape id="Text Box 41" o:spid="_x0000_s1062" type="#_x0000_t202" style="position:absolute;left:0;text-align:left;margin-left:222.65pt;margin-top:16.6pt;width:155.3pt;height:26pt;z-index:251718656;visibility:visible;mso-wrap-style:square;mso-width-percent:0;mso-height-percent:0;mso-wrap-distance-left:9pt;mso-wrap-distance-top:0;mso-wrap-distance-right:9pt;mso-wrap-distance-bottom:0;mso-position-horizontal:absolute;mso-position-horizontal-relative:text;mso-position-vertical:absolute;mso-position-vertical-relative:text;mso-width-percent:0;mso-height-percent:0;mso-width-relative:margin;mso-height-relative:margin;v-text-anchor:top" o:gfxdata="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" fillcolor="white [3201]" strokeweight=".5pt">
+                <v:textbox>
+                  <w:txbxContent>
+                    <w:p>
+                      <w:r>
+                        <w:t>time-</w:t>
+                      </w:r>
+                      <w:proofErr w:type="gramStart"/>
+                      <w:r>
+                        <w:t>complexity :</w:t>
+                      </w:r>
+                      <w:proofErr w:type="gramEnd"/>
+                      <w:r>
+                        <w:t xml:space="preserve"> O(n) </w:t>
+                      </w:r>
+                    </w:p>
+                  </w:txbxContent>
+                </v:textbox>
+              </v:shape>
+            </w:pict>
+          </mc:Fallback>
+        </mc:AlternateContent>
+      </w:r>
+      <w:r>
+        <w:tab/>
+      </w:r>
+      <w:r>
+        <w:tab/>
+        <w:t xml:space="preserve">*head = </w:t>
+      </w:r>
+      <w:proofErr w:type="spellStart"/>
+      <w:proofErr w:type="gramStart"/>
+      <w:r>
+        <w:t>newnode</w:t>
+      </w:r>
+      <w:proofErr w:type="spellEnd"/>
+      <w:r>
+        <w:t xml:space="preserve"> ;</w:t>
+      </w:r>
+      <w:proofErr w:type="gramEnd"/>
+      <w:r>
+        <w:t xml:space="preserve"> </w:t>
+      </w:r>
+    </w:p>
+    <w:p>
+      <w:pPr>
+        <w:spacing w:after="120" w:line="240" w:lineRule="auto"/>
+        <w:ind w:left="-720"/>
+      </w:pPr>
+      <w:r>
+        <w:tab/>
+        <w:t>}</w:t>
+      </w:r>
+    </w:p>
+    <w:p>
+      <w:pPr>
+        <w:spacing w:after="120" w:line="240" w:lineRule="auto"/>
+        <w:ind w:left="-720"/>
+      </w:pPr>
+      <w:r>
+        <w:tab/>
+      </w:r>
+      <w:proofErr w:type="gramStart"/>
+      <w:r>
+        <w:t>else{</w:t>
+      </w:r>
+      <w:proofErr w:type="gramEnd"/>
+    </w:p>
+    <w:p>
+      <w:pPr>
+        <w:spacing w:after="120" w:line="240" w:lineRule="auto"/>
+        <w:ind w:left="-720"/>
+      </w:pPr>
+      <w:r>
+        <w:tab/>
+      </w:r>
+      <w:r>
+        <w:tab/>
+      </w:r>
+      <w:proofErr w:type="spellStart"/>
+      <w:proofErr w:type="gramStart"/>
+      <w:r>
+        <w:t>newnode</w:t>
+      </w:r>
+      <w:proofErr w:type="spellEnd"/>
+      <w:proofErr w:type="gramEnd"/>
+      <w:r>
+        <w:t xml:space="preserve">-&gt;next = temp-&gt;next ; </w:t>
+      </w:r>
+    </w:p>
+    <w:p>
+      <w:pPr>
+        <w:spacing w:after="120" w:line="240" w:lineRule="auto"/>
+        <w:ind w:left="-720"/>
+      </w:pPr>
+      <w:r>
+        <w:tab/>
+      </w:r>
+      <w:r>
+        <w:tab/>
+      </w:r>
+      <w:proofErr w:type="gramStart"/>
+      <w:r>
+        <w:t>temp</w:t>
+      </w:r>
+      <w:proofErr w:type="gramEnd"/>
+      <w:r>
+        <w:t xml:space="preserve">-&gt;next = </w:t>
+      </w:r>
+      <w:proofErr w:type="spellStart"/>
+      <w:r>
+        <w:t>newnode</w:t>
+      </w:r>
+      <w:proofErr w:type="spellEnd"/>
+      <w:r>
+        <w:t xml:space="preserve"> ; </w:t>
+      </w:r>
+    </w:p>
+    <w:p>
+      <w:pPr>
+        <w:spacing w:after="120" w:line="240" w:lineRule="auto"/>
+        <w:ind w:left="-720"/>
+      </w:pPr>
+      <w:r>
+        <w:tab/>
+        <w:t>}</w:t>
+      </w:r>
+    </w:p>
+    <w:p>
+      <w:pPr>
+        <w:spacing w:after="120" w:line="240" w:lineRule="auto"/>
+        <w:ind w:left="-720"/>
+      </w:pPr>
+      <w:r>
+        <w:tab/>
+      </w:r>
+      <w:proofErr w:type="gramStart"/>
+      <w:r>
+        <w:t>return ;</w:t>
+      </w:r>
+      <w:proofErr w:type="gramEnd"/>
+      <w:r>
+        <w:t xml:space="preserve"> </w:t>
+      </w:r>
+    </w:p>
+    <w:p>
+      <w:pPr>
+        <w:spacing w:after="120" w:line="240" w:lineRule="auto"/>
+        <w:ind w:left="-720"/>
         <w:rPr>
           <w:i/>
         </w:rPr>
-        <w:t>&lt;- same as singly linked list</w:t>
-      </w:r>
-      <w:r>
-        <w:rPr>
-          <w:i/>
-        </w:rPr>
-        <w:t xml:space="preserve"> , head to the code section</w:t>
+      </w:pPr>
+      <w:r>
+        <w:t>}</w:t>
       </w:r>
     </w:p>
     <w:p>
@@ -23622,7 +24870,567 @@
         <w:rPr>
           <w:b/>
         </w:rPr>
-        <w:t xml:space="preserve"> &lt;- finish it</w:t>
+        <w:t xml:space="preserve"> </w:t>
+      </w:r>
+    </w:p>
+    <w:p>
+      <w:pPr>
+        <w:spacing w:after="120" w:line="240" w:lineRule="auto"/>
+        <w:ind w:left="-720"/>
+      </w:pPr>
+      <w:r>
+        <w:t>{</w:t>
+      </w:r>
+    </w:p>
+    <w:p>
+      <w:pPr>
+        <w:spacing w:after="120" w:line="240" w:lineRule="auto"/>
+        <w:ind w:left="-720"/>
+      </w:pPr>
+      <w:r>
+        <w:tab/>
+      </w:r>
+      <w:proofErr w:type="gramStart"/>
+      <w:r>
+        <w:t>if(</w:t>
+      </w:r>
+      <w:proofErr w:type="gramEnd"/>
+      <w:r>
+        <w:t>*head == NULL || (*head) -&gt; next == (*head))</w:t>
+      </w:r>
+    </w:p>
+    <w:p>
+      <w:pPr>
+        <w:spacing w:after="120" w:line="240" w:lineRule="auto"/>
+        <w:ind w:left="-720"/>
+      </w:pPr>
+      <w:r>
+        <w:tab/>
+        <w:t>{</w:t>
+      </w:r>
+    </w:p>
+    <w:p>
+      <w:pPr>
+        <w:spacing w:after="120" w:line="240" w:lineRule="auto"/>
+        <w:ind w:left="-720"/>
+      </w:pPr>
+      <w:r>
+        <w:tab/>
+      </w:r>
+      <w:r>
+        <w:tab/>
+      </w:r>
+      <w:proofErr w:type="spellStart"/>
+      <w:proofErr w:type="gramStart"/>
+      <w:r>
+        <w:t>printf</w:t>
+      </w:r>
+      <w:proofErr w:type="spellEnd"/>
+      <w:r>
+        <w:t>(</w:t>
+      </w:r>
+      <w:proofErr w:type="gramEnd"/>
+      <w:r>
+        <w:t>“List is empty of it has only single node”);</w:t>
+      </w:r>
+    </w:p>
+    <w:p>
+      <w:pPr>
+        <w:spacing w:after="120" w:line="240" w:lineRule="auto"/>
+        <w:ind w:left="-720"/>
+      </w:pPr>
+      <w:r>
+        <w:tab/>
+      </w:r>
+      <w:r>
+        <w:tab/>
+      </w:r>
+      <w:proofErr w:type="gramStart"/>
+      <w:r>
+        <w:t>return ;</w:t>
+      </w:r>
+      <w:proofErr w:type="gramEnd"/>
+      <w:r>
+        <w:t xml:space="preserve"> </w:t>
+      </w:r>
+    </w:p>
+    <w:p>
+      <w:pPr>
+        <w:spacing w:after="120" w:line="240" w:lineRule="auto"/>
+        <w:ind w:left="-720"/>
+      </w:pPr>
+      <w:r>
+        <w:tab/>
+        <w:t>}</w:t>
+      </w:r>
+    </w:p>
+    <w:p>
+      <w:pPr>
+        <w:spacing w:after="120" w:line="240" w:lineRule="auto"/>
+        <w:ind w:left="-720"/>
+      </w:pPr>
+      <w:r>
+        <w:rPr>
+          <w:noProof/>
+        </w:rPr>
+        <mc:AlternateContent>
+          <mc:Choice Requires="wps">
+            <w:drawing>
+              <wp:anchor distT="0" distB="0" distL="114300" distR="114300" simplePos="0" relativeHeight="251720704" behindDoc="0" locked="0" layoutInCell="1" allowOverlap="1" wp14:anchorId="6BAFF4BE" wp14:editId="584D0D91">
+                <wp:simplePos x="0" y="0"/>
+                <wp:positionH relativeFrom="column">
+                  <wp:posOffset>2353733</wp:posOffset>
+                </wp:positionH>
+                <wp:positionV relativeFrom="paragraph">
+                  <wp:posOffset>-2117</wp:posOffset>
+                </wp:positionV>
+                <wp:extent cx="2777066" cy="702734"/>
+                <wp:effectExtent l="0" t="0" r="23495" b="21590"/>
+                <wp:wrapNone/>
+                <wp:docPr id="42" name="Text Box 42"/>
+                <wp:cNvGraphicFramePr/>
+                <a:graphic xmlns:a="http://schemas.openxmlformats.org/drawingml/2006/main">
+                  <a:graphicData uri="http://schemas.microsoft.com/office/word/2010/wordprocessingShape">
+                    <wps:wsp>
+                      <wps:cNvSpPr txBox="1"/>
+                      <wps:spPr>
+                        <a:xfrm>
+                          <a:off x="0" y="0"/>
+                          <a:ext cx="2777066" cy="702734"/>
+                        </a:xfrm>
+                        <a:prstGeom prst="rect">
+                          <a:avLst/>
+                        </a:prstGeom>
+                        <a:solidFill>
+                          <a:schemeClr val="lt1"/>
+                        </a:solidFill>
+                        <a:ln w="6350">
+                          <a:solidFill>
+                            <a:prstClr val="black"/>
+                          </a:solidFill>
+                        </a:ln>
+                        <a:effectLst/>
+                      </wps:spPr>
+                      <wps:style>
+                        <a:lnRef idx="0">
+                          <a:schemeClr val="accent1"/>
+                        </a:lnRef>
+                        <a:fillRef idx="0">
+                          <a:schemeClr val="accent1"/>
+                        </a:fillRef>
+                        <a:effectRef idx="0">
+                          <a:schemeClr val="accent1"/>
+                        </a:effectRef>
+                        <a:fontRef idx="minor">
+                          <a:schemeClr val="dk1"/>
+                        </a:fontRef>
+                      </wps:style>
+                      <wps:txbx>
+                        <w:txbxContent>
+                          <w:p>
+                            <w:pPr>
+                              <w:spacing w:after="0"/>
+                            </w:pPr>
+                            <w:r>
+                              <w:t>time-</w:t>
+                            </w:r>
+                            <w:proofErr w:type="gramStart"/>
+                            <w:r>
+                              <w:t>complexity :</w:t>
+                            </w:r>
+                            <w:proofErr w:type="gramEnd"/>
+                            <w:r>
+                              <w:t xml:space="preserve"> O(n) </w:t>
+                            </w:r>
+                          </w:p>
+                          <w:p>
+                            <w:pPr>
+                              <w:spacing w:after="0"/>
+                            </w:pPr>
+                            <w:proofErr w:type="gramStart"/>
+                            <w:r>
+                              <w:t>best</w:t>
+                            </w:r>
+                            <w:proofErr w:type="gramEnd"/>
+                            <w:r>
+                              <w:t xml:space="preserve"> case : O(1) , when head=Null or there is a single node</w:t>
+                            </w:r>
+                          </w:p>
+                        </w:txbxContent>
+                      </wps:txbx>
+                      <wps:bodyPr rot="0" spcFirstLastPara="0" vertOverflow="overflow" horzOverflow="overflow" vert="horz" wrap="square" lIns="91440" tIns="45720" rIns="91440" bIns="45720" numCol="1" spcCol="0" rtlCol="0" fromWordArt="0" anchor="t" anchorCtr="0" forceAA="0" compatLnSpc="1">
+                        <a:prstTxWarp prst="textNoShape">
+                          <a:avLst/>
+                        </a:prstTxWarp>
+                        <a:noAutofit/>
+                      </wps:bodyPr>
+                    </wps:wsp>
+                  </a:graphicData>
+                </a:graphic>
+                <wp14:sizeRelH relativeFrom="margin">
+                  <wp14:pctWidth>0</wp14:pctWidth>
+                </wp14:sizeRelH>
+                <wp14:sizeRelV relativeFrom="margin">
+                  <wp14:pctHeight>0</wp14:pctHeight>
+                </wp14:sizeRelV>
+              </wp:anchor>
+            </w:drawing>
+          </mc:Choice>
+          <mc:Fallback>
+            <w:pict>
+              <v:shape id="Text Box 42" o:spid="_x0000_s1063" type="#_x0000_t202" style="position:absolute;left:0;text-align:left;margin-left:185.35pt;margin-top:-.15pt;width:218.65pt;height:55.35pt;z-index:251720704;visibility:visible;mso-wrap-style:square;mso-width-percent:0;mso-height-percent:0;mso-wrap-distance-left:9pt;mso-wrap-distance-top:0;mso-wrap-distance-right:9pt;mso-wrap-distance-bottom:0;mso-position-horizontal:absolute;mso-position-horizontal-relative:text;mso-position-vertical:absolute;mso-position-vertical-relative:text;mso-width-percent:0;mso-height-percent:0;mso-width-relative:margin;mso-height-relative:margin;v-text-anchor:top" o:gfxdata="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" fillcolor="white [3201]" strokeweight=".5pt">
+                <v:textbox>
+                  <w:txbxContent>
+                    <w:p>
+                      <w:pPr>
+                        <w:spacing w:after="0"/>
+                      </w:pPr>
+                      <w:r>
+                        <w:t>time-</w:t>
+                      </w:r>
+                      <w:proofErr w:type="gramStart"/>
+                      <w:r>
+                        <w:t>complexity :</w:t>
+                      </w:r>
+                      <w:proofErr w:type="gramEnd"/>
+                      <w:r>
+                        <w:t xml:space="preserve"> O(n) </w:t>
+                      </w:r>
+                    </w:p>
+                    <w:p>
+                      <w:pPr>
+                        <w:spacing w:after="0"/>
+                      </w:pPr>
+                      <w:proofErr w:type="gramStart"/>
+                      <w:r>
+                        <w:t>best</w:t>
+                      </w:r>
+                      <w:proofErr w:type="gramEnd"/>
+                      <w:r>
+                        <w:t xml:space="preserve"> case : O(1) , when head=Null or there is a single node</w:t>
+                      </w:r>
+                    </w:p>
+                  </w:txbxContent>
+                </v:textbox>
+              </v:shape>
+            </w:pict>
+          </mc:Fallback>
+        </mc:AlternateContent>
+      </w:r>
+      <w:r>
+        <w:tab/>
+      </w:r>
+      <w:proofErr w:type="gramStart"/>
+      <w:r>
+        <w:t>nod</w:t>
+      </w:r>
+      <w:proofErr w:type="gramEnd"/>
+      <w:r>
+        <w:t xml:space="preserve"> *</w:t>
+      </w:r>
+      <w:proofErr w:type="spellStart"/>
+      <w:r>
+        <w:t>prev</w:t>
+      </w:r>
+      <w:proofErr w:type="spellEnd"/>
+      <w:r>
+        <w:t xml:space="preserve"> , *</w:t>
+      </w:r>
+      <w:proofErr w:type="spellStart"/>
+      <w:r>
+        <w:t>curr</w:t>
+      </w:r>
+      <w:proofErr w:type="spellEnd"/>
+      <w:r>
+        <w:t xml:space="preserve"> , *</w:t>
+      </w:r>
+      <w:proofErr w:type="spellStart"/>
+      <w:r>
+        <w:t>nex</w:t>
+      </w:r>
+      <w:proofErr w:type="spellEnd"/>
+      <w:r>
+        <w:t xml:space="preserve"> ; </w:t>
+      </w:r>
+    </w:p>
+    <w:p>
+      <w:pPr>
+        <w:spacing w:after="120" w:line="240" w:lineRule="auto"/>
+        <w:ind w:left="-720"/>
+      </w:pPr>
+      <w:r>
+        <w:tab/>
+      </w:r>
+      <w:proofErr w:type="spellStart"/>
+      <w:proofErr w:type="gramStart"/>
+      <w:r>
+        <w:t>prev</w:t>
+      </w:r>
+      <w:proofErr w:type="spellEnd"/>
+      <w:proofErr w:type="gramEnd"/>
+      <w:r>
+        <w:t xml:space="preserve"> = NULL ; </w:t>
+      </w:r>
+    </w:p>
+    <w:p>
+      <w:pPr>
+        <w:spacing w:after="120" w:line="240" w:lineRule="auto"/>
+        <w:ind w:left="-720"/>
+      </w:pPr>
+      <w:r>
+        <w:tab/>
+      </w:r>
+      <w:proofErr w:type="spellStart"/>
+      <w:proofErr w:type="gramStart"/>
+      <w:r>
+        <w:t>curr</w:t>
+      </w:r>
+      <w:proofErr w:type="spellEnd"/>
+      <w:proofErr w:type="gramEnd"/>
+      <w:r>
+        <w:t xml:space="preserve"> = (*head) ; </w:t>
+      </w:r>
+    </w:p>
+    <w:p>
+      <w:pPr>
+        <w:spacing w:after="120" w:line="240" w:lineRule="auto"/>
+        <w:ind w:left="-720"/>
+      </w:pPr>
+      <w:r>
+        <w:tab/>
+      </w:r>
+      <w:proofErr w:type="gramStart"/>
+      <w:r>
+        <w:t>do</w:t>
+      </w:r>
+      <w:proofErr w:type="gramEnd"/>
+    </w:p>
+    <w:p>
+      <w:pPr>
+        <w:spacing w:after="120" w:line="240" w:lineRule="auto"/>
+        <w:ind w:left="-720"/>
+      </w:pPr>
+      <w:r>
+        <w:tab/>
+        <w:t>{</w:t>
+      </w:r>
+    </w:p>
+    <w:p>
+      <w:pPr>
+        <w:spacing w:after="120" w:line="240" w:lineRule="auto"/>
+        <w:ind w:left="-720"/>
+      </w:pPr>
+      <w:r>
+        <w:tab/>
+      </w:r>
+      <w:r>
+        <w:tab/>
+      </w:r>
+      <w:proofErr w:type="spellStart"/>
+      <w:proofErr w:type="gramStart"/>
+      <w:r>
+        <w:t>nex</w:t>
+      </w:r>
+      <w:proofErr w:type="spellEnd"/>
+      <w:proofErr w:type="gramEnd"/>
+      <w:r>
+        <w:t xml:space="preserve"> = </w:t>
+      </w:r>
+      <w:proofErr w:type="spellStart"/>
+      <w:r>
+        <w:t>curr</w:t>
+      </w:r>
+      <w:proofErr w:type="spellEnd"/>
+      <w:r>
+        <w:t xml:space="preserve"> -&gt; next ; </w:t>
+      </w:r>
+    </w:p>
+    <w:p>
+      <w:pPr>
+        <w:spacing w:after="120" w:line="240" w:lineRule="auto"/>
+        <w:ind w:left="-720"/>
+      </w:pPr>
+      <w:r>
+        <w:tab/>
+      </w:r>
+      <w:r>
+        <w:tab/>
+      </w:r>
+      <w:proofErr w:type="spellStart"/>
+      <w:proofErr w:type="gramStart"/>
+      <w:r>
+        <w:t>curr</w:t>
+      </w:r>
+      <w:proofErr w:type="spellEnd"/>
+      <w:proofErr w:type="gramEnd"/>
+      <w:r>
+        <w:t xml:space="preserve">-&gt;next = </w:t>
+      </w:r>
+      <w:proofErr w:type="spellStart"/>
+      <w:r>
+        <w:t>prev</w:t>
+      </w:r>
+      <w:proofErr w:type="spellEnd"/>
+      <w:r>
+        <w:t xml:space="preserve"> ; </w:t>
+      </w:r>
+    </w:p>
+    <w:p>
+      <w:pPr>
+        <w:spacing w:after="120" w:line="240" w:lineRule="auto"/>
+        <w:ind w:left="-720"/>
+      </w:pPr>
+      <w:r>
+        <w:tab/>
+      </w:r>
+      <w:r>
+        <w:tab/>
+      </w:r>
+      <w:proofErr w:type="spellStart"/>
+      <w:proofErr w:type="gramStart"/>
+      <w:r>
+        <w:t>prev</w:t>
+      </w:r>
+      <w:proofErr w:type="spellEnd"/>
+      <w:proofErr w:type="gramEnd"/>
+      <w:r>
+        <w:t xml:space="preserve"> = </w:t>
+      </w:r>
+      <w:proofErr w:type="spellStart"/>
+      <w:r>
+        <w:t>curr</w:t>
+      </w:r>
+      <w:proofErr w:type="spellEnd"/>
+      <w:r>
+        <w:t xml:space="preserve"> ; </w:t>
+      </w:r>
+    </w:p>
+    <w:p>
+      <w:pPr>
+        <w:spacing w:after="120" w:line="240" w:lineRule="auto"/>
+        <w:ind w:left="-720"/>
+      </w:pPr>
+      <w:r>
+        <w:tab/>
+      </w:r>
+      <w:r>
+        <w:tab/>
+      </w:r>
+      <w:proofErr w:type="spellStart"/>
+      <w:proofErr w:type="gramStart"/>
+      <w:r>
+        <w:t>curr</w:t>
+      </w:r>
+      <w:proofErr w:type="spellEnd"/>
+      <w:proofErr w:type="gramEnd"/>
+      <w:r>
+        <w:t xml:space="preserve"> = </w:t>
+      </w:r>
+      <w:proofErr w:type="spellStart"/>
+      <w:r>
+        <w:t>nex</w:t>
+      </w:r>
+      <w:proofErr w:type="spellEnd"/>
+      <w:r>
+        <w:t xml:space="preserve"> ; </w:t>
+      </w:r>
+    </w:p>
+    <w:p>
+      <w:pPr>
+        <w:spacing w:after="120" w:line="240" w:lineRule="auto"/>
+        <w:ind w:left="-720"/>
+      </w:pPr>
+      <w:r>
+        <w:lastRenderedPageBreak/>
+        <w:tab/>
+      </w:r>
+      <w:proofErr w:type="gramStart"/>
+      <w:r>
+        <w:t>}while</w:t>
+      </w:r>
+      <w:proofErr w:type="gramEnd"/>
+      <w:r>
+        <w:t>(</w:t>
+      </w:r>
+      <w:proofErr w:type="spellStart"/>
+      <w:r>
+        <w:t>curr</w:t>
+      </w:r>
+      <w:proofErr w:type="spellEnd"/>
+      <w:r>
+        <w:t>!=(*head));</w:t>
+      </w:r>
+    </w:p>
+    <w:p>
+      <w:pPr>
+        <w:spacing w:after="120" w:line="240" w:lineRule="auto"/>
+        <w:ind w:left="-720"/>
+      </w:pPr>
+      <w:r>
+        <w:tab/>
+        <w:t xml:space="preserve">(*head)-&gt;next = </w:t>
+      </w:r>
+      <w:proofErr w:type="spellStart"/>
+      <w:proofErr w:type="gramStart"/>
+      <w:r>
+        <w:t>prev</w:t>
+      </w:r>
+      <w:proofErr w:type="spellEnd"/>
+      <w:r>
+        <w:t xml:space="preserve"> ;</w:t>
+      </w:r>
+      <w:proofErr w:type="gramEnd"/>
+      <w:r>
+        <w:t xml:space="preserve"> </w:t>
+      </w:r>
+    </w:p>
+    <w:p>
+      <w:pPr>
+        <w:spacing w:after="120" w:line="240" w:lineRule="auto"/>
+        <w:ind w:left="-720"/>
+      </w:pPr>
+      <w:r>
+        <w:tab/>
+        <w:t xml:space="preserve">*head = </w:t>
+      </w:r>
+      <w:proofErr w:type="spellStart"/>
+      <w:proofErr w:type="gramStart"/>
+      <w:r>
+        <w:t>prev</w:t>
+      </w:r>
+      <w:proofErr w:type="spellEnd"/>
+      <w:r>
+        <w:t xml:space="preserve"> ;</w:t>
+      </w:r>
+      <w:proofErr w:type="gramEnd"/>
+      <w:r>
+        <w:t xml:space="preserve"> </w:t>
+      </w:r>
+    </w:p>
+    <w:p>
+      <w:pPr>
+        <w:spacing w:after="120" w:line="240" w:lineRule="auto"/>
+        <w:ind w:left="-720"/>
+      </w:pPr>
+      <w:r>
+        <w:tab/>
+      </w:r>
+      <w:proofErr w:type="gramStart"/>
+      <w:r>
+        <w:t>return ;</w:t>
+      </w:r>
+      <w:proofErr w:type="gramEnd"/>
+      <w:r>
+        <w:t xml:space="preserve"> </w:t>
+      </w:r>
+    </w:p>
+    <w:p>
+      <w:pPr>
+        <w:spacing w:after="120" w:line="240" w:lineRule="auto"/>
+        <w:ind w:left="-720"/>
+      </w:pPr>
+      <w:r>
+        <w:t>}</w:t>
       </w:r>
     </w:p>
     <w:p>
@@ -23661,8 +25469,6 @@
         <w:ind w:left="-720"/>
         <w:jc w:val="right"/>
       </w:pPr>
-      <w:bookmarkStart w:id="0" w:name="_GoBack"/>
-      <w:bookmarkEnd w:id="0"/>
     </w:p>
     <w:p>
       <w:pPr>

</xml_diff>